<commit_message>
Resumen actualizado y antecedentes añadidos
</commit_message>
<xml_diff>
--- a/PLIEGOS PROYECTO.docx
+++ b/PLIEGOS PROYECTO.docx
@@ -1,6 +1,6 @@
 
 <file path=word/document.xml><?xml version="1.0" encoding="utf-8"?>
-<w:document xmlns:wpc="http://schemas.microsoft.com/office/word/2010/wordprocessingCanvas" xmlns:cx="http://schemas.microsoft.com/office/drawing/2014/chartex" xmlns:mc="http://schemas.openxmlformats.org/markup-compatibility/2006" xmlns:o="urn:schemas-microsoft-com:office:office" xmlns:r="http://schemas.openxmlformats.org/officeDocument/2006/relationships" xmlns:m="http://schemas.openxmlformats.org/officeDocument/2006/math" xmlns:v="urn:schemas-microsoft-com:vml" xmlns:wp14="http://schemas.microsoft.com/office/word/2010/wordprocessingDrawing" xmlns:wp="http://schemas.openxmlformats.org/drawingml/2006/wordprocessingDrawing" xmlns:w10="urn:schemas-microsoft-com:office:word" xmlns:w="http://schemas.openxmlformats.org/wordprocessingml/2006/main" xmlns:w14="http://schemas.microsoft.com/office/word/2010/wordml" xmlns:w15="http://schemas.microsoft.com/office/word/2012/wordml" xmlns:w16se="http://schemas.microsoft.com/office/word/2015/wordml/symex" xmlns:wpg="http://schemas.microsoft.com/office/word/2010/wordprocessingGroup" xmlns:wpi="http://schemas.microsoft.com/office/word/2010/wordprocessingInk" xmlns:wne="http://schemas.microsoft.com/office/word/2006/wordml" xmlns:wps="http://schemas.microsoft.com/office/word/2010/wordprocessingShape" mc:Ignorable="w14 w15 w16se wp14">
+<w:document xmlns:wpc="http://schemas.microsoft.com/office/word/2010/wordprocessingCanvas" xmlns:mc="http://schemas.openxmlformats.org/markup-compatibility/2006" xmlns:o="urn:schemas-microsoft-com:office:office" xmlns:r="http://schemas.openxmlformats.org/officeDocument/2006/relationships" xmlns:m="http://schemas.openxmlformats.org/officeDocument/2006/math" xmlns:v="urn:schemas-microsoft-com:vml" xmlns:wp14="http://schemas.microsoft.com/office/word/2010/wordprocessingDrawing" xmlns:wp="http://schemas.openxmlformats.org/drawingml/2006/wordprocessingDrawing" xmlns:w10="urn:schemas-microsoft-com:office:word" xmlns:w="http://schemas.openxmlformats.org/wordprocessingml/2006/main" xmlns:w14="http://schemas.microsoft.com/office/word/2010/wordml" xmlns:w15="http://schemas.microsoft.com/office/word/2012/wordml" xmlns:wpg="http://schemas.microsoft.com/office/word/2010/wordprocessingGroup" xmlns:wpi="http://schemas.microsoft.com/office/word/2010/wordprocessingInk" xmlns:wne="http://schemas.microsoft.com/office/word/2006/wordml" xmlns:wps="http://schemas.microsoft.com/office/word/2010/wordprocessingShape" mc:Ignorable="w14 w15 wp14">
   <w:body>
     <w:p>
       <w:pPr>
@@ -9,6 +9,7 @@
           <w:b/>
           <w:sz w:val="36"/>
           <w:szCs w:val="36"/>
+          <w:lang w:val="es-ES"/>
         </w:rPr>
       </w:pPr>
       <w:r>
@@ -16,13 +17,14 @@
           <w:b/>
           <w:sz w:val="36"/>
           <w:szCs w:val="36"/>
+          <w:lang w:val="es-ES"/>
         </w:rPr>
         <w:t>Propuesta Técnica Resumida</w:t>
       </w:r>
     </w:p>
     <w:p>
       <w:pPr>
-        <w:pStyle w:val="Prrafodelista"/>
+        <w:pStyle w:val="PargrafodaLista"/>
         <w:numPr>
           <w:ilvl w:val="0"/>
           <w:numId w:val="1"/>
@@ -30,12 +32,14 @@
         <w:rPr>
           <w:b/>
           <w:sz w:val="32"/>
+          <w:lang w:val="es-ES"/>
         </w:rPr>
       </w:pPr>
       <w:r>
         <w:rPr>
           <w:b/>
           <w:sz w:val="32"/>
+          <w:lang w:val="es-ES"/>
         </w:rPr>
         <w:t>Título</w:t>
       </w:r>
@@ -44,30 +48,34 @@
       <w:pPr>
         <w:rPr>
           <w:sz w:val="28"/>
-        </w:rPr>
-      </w:pPr>
-      <w:r>
-        <w:rPr>
-          <w:sz w:val="28"/>
+          <w:lang w:val="es-ES"/>
+        </w:rPr>
+      </w:pPr>
+      <w:r>
+        <w:rPr>
+          <w:sz w:val="28"/>
+          <w:lang w:val="es-ES"/>
         </w:rPr>
         <w:t>Sistema de Diagnóstico y Agendamiento de Citas (SDAC)</w:t>
       </w:r>
     </w:p>
     <w:p>
       <w:pPr>
-        <w:pStyle w:val="Prrafodelista"/>
+        <w:pStyle w:val="PargrafodaLista"/>
         <w:numPr>
           <w:ilvl w:val="0"/>
           <w:numId w:val="1"/>
         </w:numPr>
         <w:rPr>
           <w:sz w:val="32"/>
+          <w:lang w:val="es-ES"/>
         </w:rPr>
       </w:pPr>
       <w:r>
         <w:rPr>
           <w:b/>
           <w:sz w:val="32"/>
+          <w:lang w:val="es-ES"/>
         </w:rPr>
         <w:t>Resumen</w:t>
       </w:r>
@@ -78,12 +86,14 @@
         <w:rPr>
           <w:sz w:val="28"/>
           <w:szCs w:val="28"/>
-        </w:rPr>
-      </w:pPr>
-      <w:r>
-        <w:rPr>
-          <w:sz w:val="28"/>
-          <w:szCs w:val="28"/>
+          <w:lang w:val="es-ES"/>
+        </w:rPr>
+      </w:pPr>
+      <w:r>
+        <w:rPr>
+          <w:sz w:val="28"/>
+          <w:szCs w:val="28"/>
+          <w:lang w:val="es-ES"/>
         </w:rPr>
         <w:t>El SCAD</w:t>
       </w:r>
@@ -91,6 +101,7 @@
         <w:rPr>
           <w:sz w:val="28"/>
           <w:szCs w:val="28"/>
+          <w:lang w:val="es-ES"/>
         </w:rPr>
         <w:t xml:space="preserve"> s</w:t>
       </w:r>
@@ -98,6 +109,7 @@
         <w:rPr>
           <w:sz w:val="28"/>
           <w:szCs w:val="28"/>
+          <w:lang w:val="es-ES"/>
         </w:rPr>
         <w:t>erá</w:t>
       </w:r>
@@ -105,6 +117,7 @@
         <w:rPr>
           <w:sz w:val="28"/>
           <w:szCs w:val="28"/>
+          <w:lang w:val="es-ES"/>
         </w:rPr>
         <w:t xml:space="preserve"> un sistema experto el cual </w:t>
       </w:r>
@@ -112,6 +125,7 @@
         <w:rPr>
           <w:sz w:val="28"/>
           <w:szCs w:val="28"/>
+          <w:lang w:val="es-ES"/>
         </w:rPr>
         <w:t xml:space="preserve">puedan utilizar los </w:t>
       </w:r>
@@ -119,13 +133,15 @@
         <w:rPr>
           <w:sz w:val="28"/>
           <w:szCs w:val="28"/>
-        </w:rPr>
-        <w:t>pacientes</w:t>
-      </w:r>
-      <w:r>
-        <w:rPr>
-          <w:sz w:val="28"/>
-          <w:szCs w:val="28"/>
+          <w:lang w:val="es-ES"/>
+        </w:rPr>
+        <w:t>usuarios de los servicios</w:t>
+      </w:r>
+      <w:r>
+        <w:rPr>
+          <w:sz w:val="28"/>
+          <w:szCs w:val="28"/>
+          <w:lang w:val="es-ES"/>
         </w:rPr>
         <w:t xml:space="preserve"> del Hospital PTS en Granada</w:t>
       </w:r>
@@ -133,13 +149,31 @@
         <w:rPr>
           <w:sz w:val="28"/>
           <w:szCs w:val="28"/>
-        </w:rPr>
-        <w:t xml:space="preserve"> para </w:t>
-      </w:r>
-      <w:r>
-        <w:rPr>
-          <w:sz w:val="28"/>
-          <w:szCs w:val="28"/>
+          <w:lang w:val="es-ES"/>
+        </w:rPr>
+        <w:t xml:space="preserve"> para</w:t>
+      </w:r>
+      <w:r>
+        <w:rPr>
+          <w:sz w:val="28"/>
+          <w:szCs w:val="28"/>
+          <w:lang w:val="es-ES"/>
+        </w:rPr>
+        <w:t xml:space="preserve"> remotamente</w:t>
+      </w:r>
+      <w:r>
+        <w:rPr>
+          <w:sz w:val="28"/>
+          <w:szCs w:val="28"/>
+          <w:lang w:val="es-ES"/>
+        </w:rPr>
+        <w:t xml:space="preserve"> </w:t>
+      </w:r>
+      <w:r>
+        <w:rPr>
+          <w:sz w:val="28"/>
+          <w:szCs w:val="28"/>
+          <w:lang w:val="es-ES"/>
         </w:rPr>
         <w:t>obtener un diagnóstico de medicina general</w:t>
       </w:r>
@@ -147,6 +181,7 @@
         <w:rPr>
           <w:sz w:val="28"/>
           <w:szCs w:val="28"/>
+          <w:lang w:val="es-ES"/>
         </w:rPr>
         <w:t>,</w:t>
       </w:r>
@@ -154,13 +189,39 @@
         <w:rPr>
           <w:sz w:val="28"/>
           <w:szCs w:val="28"/>
-        </w:rPr>
-        <w:t xml:space="preserve"> y agendar citas médicas generales</w:t>
-      </w:r>
-      <w:r>
-        <w:rPr>
-          <w:sz w:val="28"/>
-          <w:szCs w:val="28"/>
+          <w:lang w:val="es-ES"/>
+        </w:rPr>
+        <w:t xml:space="preserve"> y</w:t>
+      </w:r>
+      <w:r>
+        <w:rPr>
+          <w:sz w:val="28"/>
+          <w:szCs w:val="28"/>
+          <w:lang w:val="es-ES"/>
+        </w:rPr>
+        <w:t xml:space="preserve"> agendar citas médicas</w:t>
+      </w:r>
+      <w:r>
+        <w:rPr>
+          <w:sz w:val="28"/>
+          <w:szCs w:val="28"/>
+          <w:lang w:val="es-ES"/>
+        </w:rPr>
+        <w:t xml:space="preserve"> en ese</w:t>
+      </w:r>
+      <w:r>
+        <w:rPr>
+          <w:sz w:val="28"/>
+          <w:szCs w:val="28"/>
+          <w:lang w:val="es-ES"/>
+        </w:rPr>
+        <w:t xml:space="preserve"> hospital</w:t>
+      </w:r>
+      <w:r>
+        <w:rPr>
+          <w:sz w:val="28"/>
+          <w:szCs w:val="28"/>
+          <w:lang w:val="es-ES"/>
         </w:rPr>
         <w:t xml:space="preserve"> o llamar una ambulancia si necesario.</w:t>
       </w:r>
@@ -171,17 +232,161 @@
         <w:rPr>
           <w:sz w:val="28"/>
           <w:szCs w:val="28"/>
-        </w:rPr>
-      </w:pPr>
-      <w:r>
-        <w:rPr>
-          <w:sz w:val="28"/>
-          <w:szCs w:val="28"/>
-        </w:rPr>
-        <w:t>El paciente irá interactuar con el sistema mediante una aplicación para Smart watch, móvil, tablet u ordenador, introduciendo en él sus síntomas clínicos. El sistema informará el paciente de su diagnóstico general y de la gravedad del mismo. Si la gravedad es suficientemente alta, el paciente podrá agendar una cita en el Hospital PTS en la especialidad más adecuada a su situación. En caso de riesgo de vida, la aplicación podrá contactar las autoridades médicas para que envíen una ambulancia al local, informando del cuadro clínico y ubicación del paciente.</w:t>
-      </w:r>
-      <w:bookmarkStart w:id="0" w:name="_GoBack"/>
-      <w:bookmarkEnd w:id="0"/>
+          <w:lang w:val="es-ES"/>
+        </w:rPr>
+      </w:pPr>
+      <w:r>
+        <w:rPr>
+          <w:sz w:val="28"/>
+          <w:szCs w:val="28"/>
+          <w:lang w:val="es-ES"/>
+        </w:rPr>
+        <w:t xml:space="preserve">Se destina a </w:t>
+      </w:r>
+      <w:r>
+        <w:rPr>
+          <w:sz w:val="28"/>
+          <w:szCs w:val="28"/>
+          <w:lang w:val="es-ES"/>
+        </w:rPr>
+        <w:t>usuarios de los servicios del Hospital PTS</w:t>
+      </w:r>
+      <w:r>
+        <w:rPr>
+          <w:sz w:val="28"/>
+          <w:szCs w:val="28"/>
+          <w:lang w:val="es-ES"/>
+        </w:rPr>
+        <w:t xml:space="preserve"> </w:t>
+      </w:r>
+      <w:r>
+        <w:rPr>
+          <w:sz w:val="28"/>
+          <w:szCs w:val="28"/>
+          <w:lang w:val="es-ES"/>
+        </w:rPr>
+        <w:t xml:space="preserve">que en un dado momento </w:t>
+      </w:r>
+      <w:r>
+        <w:rPr>
+          <w:sz w:val="28"/>
+          <w:szCs w:val="28"/>
+          <w:lang w:val="es-ES"/>
+        </w:rPr>
+        <w:t>tengan síntomas clínicos</w:t>
+      </w:r>
+      <w:r>
+        <w:rPr>
+          <w:sz w:val="28"/>
+          <w:szCs w:val="28"/>
+          <w:lang w:val="es-ES"/>
+        </w:rPr>
+        <w:t xml:space="preserve"> </w:t>
+      </w:r>
+      <w:r>
+        <w:rPr>
+          <w:sz w:val="28"/>
+          <w:szCs w:val="28"/>
+          <w:lang w:val="es-ES"/>
+        </w:rPr>
+        <w:t>y</w:t>
+      </w:r>
+      <w:r>
+        <w:rPr>
+          <w:sz w:val="28"/>
+          <w:szCs w:val="28"/>
+          <w:lang w:val="es-ES"/>
+        </w:rPr>
+        <w:t xml:space="preserve"> </w:t>
+      </w:r>
+      <w:r>
+        <w:rPr>
+          <w:sz w:val="28"/>
+          <w:szCs w:val="28"/>
+          <w:lang w:val="es-ES"/>
+        </w:rPr>
+        <w:t>quiera</w:t>
+      </w:r>
+      <w:r>
+        <w:rPr>
+          <w:sz w:val="28"/>
+          <w:szCs w:val="28"/>
+          <w:lang w:val="es-ES"/>
+        </w:rPr>
+        <w:t>n conocer</w:t>
+      </w:r>
+      <w:r>
+        <w:rPr>
+          <w:sz w:val="28"/>
+          <w:szCs w:val="28"/>
+          <w:lang w:val="es-ES"/>
+        </w:rPr>
+        <w:t xml:space="preserve"> rápidamente un </w:t>
+      </w:r>
+      <w:r>
+        <w:rPr>
+          <w:sz w:val="28"/>
+          <w:szCs w:val="28"/>
+          <w:lang w:val="es-ES"/>
+        </w:rPr>
+        <w:t>diagnóstico</w:t>
+      </w:r>
+      <w:r>
+        <w:rPr>
+          <w:sz w:val="28"/>
+          <w:szCs w:val="28"/>
+          <w:lang w:val="es-ES"/>
+        </w:rPr>
+        <w:t xml:space="preserve"> genera</w:t>
+      </w:r>
+      <w:r>
+        <w:rPr>
+          <w:sz w:val="28"/>
+          <w:szCs w:val="28"/>
+          <w:lang w:val="es-ES"/>
+        </w:rPr>
+        <w:t>l</w:t>
+      </w:r>
+      <w:r>
+        <w:rPr>
+          <w:sz w:val="28"/>
+          <w:szCs w:val="28"/>
+          <w:lang w:val="es-ES"/>
+        </w:rPr>
+        <w:t xml:space="preserve"> de su cuadro clínico</w:t>
+      </w:r>
+      <w:r>
+        <w:rPr>
+          <w:sz w:val="28"/>
+          <w:szCs w:val="28"/>
+          <w:lang w:val="es-ES"/>
+        </w:rPr>
+        <w:t xml:space="preserve"> e respectiva</w:t>
+      </w:r>
+      <w:r>
+        <w:rPr>
+          <w:sz w:val="28"/>
+          <w:szCs w:val="28"/>
+          <w:lang w:val="es-ES"/>
+        </w:rPr>
+        <w:t xml:space="preserve"> gravedad sin tener que desplazarse</w:t>
+      </w:r>
+      <w:r>
+        <w:rPr>
+          <w:sz w:val="28"/>
+          <w:szCs w:val="28"/>
+          <w:lang w:val="es-ES"/>
+        </w:rPr>
+        <w:t xml:space="preserve"> físicamente</w:t>
+      </w:r>
+      <w:r>
+        <w:rPr>
+          <w:sz w:val="28"/>
+          <w:szCs w:val="28"/>
+          <w:lang w:val="es-ES"/>
+        </w:rPr>
+        <w:t xml:space="preserve"> a un centro de salud o a un hospital.</w:t>
+      </w:r>
     </w:p>
     <w:p>
       <w:pPr>
@@ -189,14 +394,138 @@
         <w:rPr>
           <w:sz w:val="28"/>
           <w:szCs w:val="28"/>
-        </w:rPr>
-      </w:pPr>
-      <w:r>
-        <w:rPr>
-          <w:sz w:val="28"/>
-          <w:szCs w:val="28"/>
-        </w:rPr>
-        <w:t>Para el sistema el usuario deberá ser ingresado y validado por el personal del hospital, para asegurarse que el usuario sea un paciente del hospital PTS de Granada.</w:t>
+          <w:lang w:val="es-ES"/>
+        </w:rPr>
+      </w:pPr>
+      <w:r>
+        <w:rPr>
+          <w:sz w:val="28"/>
+          <w:szCs w:val="28"/>
+          <w:lang w:val="es-ES"/>
+        </w:rPr>
+        <w:t>Los usuarios</w:t>
+      </w:r>
+      <w:r>
+        <w:rPr>
+          <w:sz w:val="28"/>
+          <w:szCs w:val="28"/>
+          <w:lang w:val="es-ES"/>
+        </w:rPr>
+        <w:t xml:space="preserve"> podrá</w:t>
+      </w:r>
+      <w:r>
+        <w:rPr>
+          <w:sz w:val="28"/>
+          <w:szCs w:val="28"/>
+          <w:lang w:val="es-ES"/>
+        </w:rPr>
+        <w:t>n</w:t>
+      </w:r>
+      <w:r>
+        <w:rPr>
+          <w:sz w:val="28"/>
+          <w:szCs w:val="28"/>
+          <w:lang w:val="es-ES"/>
+        </w:rPr>
+        <w:t xml:space="preserve"> interactuar con el sistem</w:t>
+      </w:r>
+      <w:r>
+        <w:rPr>
+          <w:sz w:val="28"/>
+          <w:szCs w:val="28"/>
+          <w:lang w:val="es-ES"/>
+        </w:rPr>
+        <w:t>a desde cualquier lugar</w:t>
+      </w:r>
+      <w:r>
+        <w:rPr>
+          <w:sz w:val="28"/>
+          <w:szCs w:val="28"/>
+          <w:lang w:val="es-ES"/>
+        </w:rPr>
+        <w:t xml:space="preserve"> y a cualquier hora</w:t>
+      </w:r>
+      <w:r>
+        <w:rPr>
+          <w:sz w:val="28"/>
+          <w:szCs w:val="28"/>
+          <w:lang w:val="es-ES"/>
+        </w:rPr>
+        <w:t xml:space="preserve"> mediante una aplicación para </w:t>
+      </w:r>
+      <w:r>
+        <w:rPr>
+          <w:i/>
+          <w:sz w:val="28"/>
+          <w:szCs w:val="28"/>
+          <w:lang w:val="es-ES"/>
+        </w:rPr>
+        <w:t>s</w:t>
+      </w:r>
+      <w:r>
+        <w:rPr>
+          <w:i/>
+          <w:sz w:val="28"/>
+          <w:szCs w:val="28"/>
+          <w:lang w:val="es-ES"/>
+        </w:rPr>
+        <w:t>mart watch</w:t>
+      </w:r>
+      <w:r>
+        <w:rPr>
+          <w:sz w:val="28"/>
+          <w:szCs w:val="28"/>
+          <w:lang w:val="es-ES"/>
+        </w:rPr>
+        <w:t>, móvil, tablet u ordenador</w:t>
+      </w:r>
+      <w:r>
+        <w:rPr>
+          <w:sz w:val="28"/>
+          <w:szCs w:val="28"/>
+          <w:lang w:val="es-ES"/>
+        </w:rPr>
+        <w:t>, que se llamará Diagnóstico Remoto</w:t>
+      </w:r>
+      <w:r>
+        <w:rPr>
+          <w:sz w:val="28"/>
+          <w:szCs w:val="28"/>
+          <w:lang w:val="es-ES"/>
+        </w:rPr>
+        <w:t>.</w:t>
+      </w:r>
+      <w:r>
+        <w:rPr>
+          <w:sz w:val="28"/>
+          <w:szCs w:val="28"/>
+          <w:lang w:val="es-ES"/>
+        </w:rPr>
+        <w:t xml:space="preserve"> La aplicación será distribuida</w:t>
+      </w:r>
+      <w:r>
+        <w:rPr>
+          <w:sz w:val="28"/>
+          <w:szCs w:val="28"/>
+          <w:lang w:val="es-ES"/>
+        </w:rPr>
+        <w:t xml:space="preserve"> de forma gratuita</w:t>
+      </w:r>
+      <w:r>
+        <w:rPr>
+          <w:sz w:val="28"/>
+          <w:szCs w:val="28"/>
+          <w:lang w:val="es-ES"/>
+        </w:rPr>
+        <w:t xml:space="preserve"> en Play Store, App Store y Microsoft Store, estando así disponible para dispositivos iOS, Android y Windows.</w:t>
+      </w:r>
+      <w:r>
+        <w:rPr>
+          <w:sz w:val="28"/>
+          <w:szCs w:val="28"/>
+          <w:lang w:val="es-ES"/>
+        </w:rPr>
+        <w:t xml:space="preserve"> Una conexión permanente a la Internet será necesaria para utilizar la aplicación.</w:t>
       </w:r>
     </w:p>
     <w:p>
@@ -205,145 +534,272 @@
         <w:rPr>
           <w:sz w:val="28"/>
           <w:szCs w:val="28"/>
-        </w:rPr>
-      </w:pPr>
-      <w:r>
-        <w:rPr>
-          <w:sz w:val="28"/>
-          <w:szCs w:val="28"/>
-        </w:rPr>
-        <w:t xml:space="preserve">El usuario del sistema </w:t>
-      </w:r>
-      <w:r>
-        <w:rPr>
-          <w:sz w:val="28"/>
-          <w:szCs w:val="28"/>
-        </w:rPr>
-        <w:t>ingresa</w:t>
-      </w:r>
-      <w:r>
-        <w:rPr>
-          <w:sz w:val="28"/>
-          <w:szCs w:val="28"/>
-        </w:rPr>
-        <w:t>rá</w:t>
-      </w:r>
-      <w:r>
-        <w:rPr>
-          <w:sz w:val="28"/>
-          <w:szCs w:val="28"/>
-        </w:rPr>
-        <w:t xml:space="preserve"> sus síntomas </w:t>
-      </w:r>
-      <w:r>
-        <w:rPr>
-          <w:sz w:val="28"/>
-          <w:szCs w:val="28"/>
-        </w:rPr>
-        <w:t xml:space="preserve">en la </w:t>
-      </w:r>
-      <w:r>
-        <w:rPr>
-          <w:sz w:val="28"/>
-          <w:szCs w:val="28"/>
-        </w:rPr>
-        <w:t>aplicación y está</w:t>
-      </w:r>
-      <w:r>
-        <w:rPr>
-          <w:sz w:val="28"/>
-          <w:szCs w:val="28"/>
-        </w:rPr>
-        <w:t xml:space="preserve"> le indica</w:t>
-      </w:r>
-      <w:r>
-        <w:rPr>
-          <w:sz w:val="28"/>
-          <w:szCs w:val="28"/>
-        </w:rPr>
-        <w:t xml:space="preserve">rá posibles diagnósticos y </w:t>
-      </w:r>
-      <w:r>
-        <w:rPr>
-          <w:sz w:val="28"/>
-          <w:szCs w:val="28"/>
-        </w:rPr>
-        <w:t xml:space="preserve">nivel de </w:t>
-      </w:r>
-      <w:r>
-        <w:rPr>
-          <w:sz w:val="28"/>
-          <w:szCs w:val="28"/>
-        </w:rPr>
-        <w:t>gravedad, pu</w:t>
-      </w:r>
-      <w:r>
-        <w:rPr>
-          <w:sz w:val="28"/>
-          <w:szCs w:val="28"/>
-        </w:rPr>
-        <w:t>di</w:t>
-      </w:r>
-      <w:r>
-        <w:rPr>
-          <w:sz w:val="28"/>
-          <w:szCs w:val="28"/>
-        </w:rPr>
-        <w:t xml:space="preserve">endo decir al usuario que </w:t>
-      </w:r>
-      <w:r>
-        <w:rPr>
-          <w:sz w:val="28"/>
-          <w:szCs w:val="28"/>
-        </w:rPr>
-        <w:t>no es necesario desplazarse al H</w:t>
-      </w:r>
-      <w:r>
-        <w:rPr>
-          <w:sz w:val="28"/>
-          <w:szCs w:val="28"/>
-        </w:rPr>
-        <w:t>ospital</w:t>
-      </w:r>
-      <w:r>
-        <w:rPr>
-          <w:sz w:val="28"/>
-          <w:szCs w:val="28"/>
-        </w:rPr>
-        <w:t xml:space="preserve"> PTS</w:t>
-      </w:r>
-      <w:r>
-        <w:rPr>
-          <w:sz w:val="28"/>
-          <w:szCs w:val="28"/>
-        </w:rPr>
-        <w:t>, m</w:t>
-      </w:r>
-      <w:r>
-        <w:rPr>
-          <w:sz w:val="28"/>
-          <w:szCs w:val="28"/>
-        </w:rPr>
-        <w:t>arcar una cita en el H</w:t>
-      </w:r>
-      <w:r>
-        <w:rPr>
-          <w:sz w:val="28"/>
-          <w:szCs w:val="28"/>
-        </w:rPr>
-        <w:t>ospital</w:t>
-      </w:r>
-      <w:r>
-        <w:rPr>
-          <w:sz w:val="28"/>
-          <w:szCs w:val="28"/>
-        </w:rPr>
-        <w:t xml:space="preserve"> PTS</w:t>
-      </w:r>
-      <w:r>
-        <w:rPr>
-          <w:sz w:val="28"/>
-          <w:szCs w:val="28"/>
+          <w:lang w:val="es-ES"/>
+        </w:rPr>
+      </w:pPr>
+      <w:r>
+        <w:rPr>
+          <w:sz w:val="28"/>
+          <w:szCs w:val="28"/>
+          <w:lang w:val="es-ES"/>
+        </w:rPr>
+        <w:t xml:space="preserve">El usuario </w:t>
+      </w:r>
+      <w:r>
+        <w:rPr>
+          <w:sz w:val="28"/>
+          <w:szCs w:val="28"/>
+          <w:lang w:val="es-ES"/>
+        </w:rPr>
+        <w:t>empezará</w:t>
+      </w:r>
+      <w:r>
+        <w:rPr>
+          <w:sz w:val="28"/>
+          <w:szCs w:val="28"/>
+          <w:lang w:val="es-ES"/>
+        </w:rPr>
+        <w:t xml:space="preserve"> por introducir en la aplicación</w:t>
+      </w:r>
+      <w:r>
+        <w:rPr>
+          <w:sz w:val="28"/>
+          <w:szCs w:val="28"/>
+          <w:lang w:val="es-ES"/>
+        </w:rPr>
+        <w:t xml:space="preserve"> sus síntomas clínicos. El sistema</w:t>
+      </w:r>
+      <w:r>
+        <w:rPr>
+          <w:sz w:val="28"/>
+          <w:szCs w:val="28"/>
+          <w:lang w:val="es-ES"/>
+        </w:rPr>
+        <w:t xml:space="preserve"> en un rango de segundos o pocos minutos</w:t>
+      </w:r>
+      <w:r>
+        <w:rPr>
+          <w:sz w:val="28"/>
+          <w:szCs w:val="28"/>
+          <w:lang w:val="es-ES"/>
+        </w:rPr>
+        <w:t xml:space="preserve"> informará el paciente de su diagnóstico general y de la gr</w:t>
+      </w:r>
+      <w:r>
+        <w:rPr>
+          <w:sz w:val="28"/>
+          <w:szCs w:val="28"/>
+          <w:lang w:val="es-ES"/>
+        </w:rPr>
+        <w:t xml:space="preserve">avedad del mismo. Si la situación tiene baja gravedad, el usuario recibirá consejos de cómo actuar, por ejemplo </w:t>
+      </w:r>
+      <w:r>
+        <w:rPr>
+          <w:sz w:val="28"/>
+          <w:szCs w:val="28"/>
+          <w:lang w:val="es-ES"/>
+        </w:rPr>
+        <w:t>desplazar</w:t>
+      </w:r>
+      <w:r>
+        <w:rPr>
+          <w:sz w:val="28"/>
+          <w:szCs w:val="28"/>
+          <w:lang w:val="es-ES"/>
+        </w:rPr>
+        <w:t xml:space="preserve">se a una farmacia o </w:t>
+      </w:r>
+      <w:r>
+        <w:rPr>
+          <w:sz w:val="28"/>
+          <w:szCs w:val="28"/>
+          <w:lang w:val="es-ES"/>
+        </w:rPr>
+        <w:t>quedarse</w:t>
+      </w:r>
+      <w:r>
+        <w:rPr>
+          <w:sz w:val="28"/>
+          <w:szCs w:val="28"/>
+          <w:lang w:val="es-ES"/>
+        </w:rPr>
+        <w:t xml:space="preserve"> en casa.</w:t>
+      </w:r>
+      <w:r>
+        <w:rPr>
+          <w:sz w:val="28"/>
+          <w:szCs w:val="28"/>
+          <w:lang w:val="es-ES"/>
+        </w:rPr>
+        <w:t xml:space="preserve"> Si</w:t>
+      </w:r>
+      <w:r>
+        <w:rPr>
+          <w:sz w:val="28"/>
+          <w:szCs w:val="28"/>
+          <w:lang w:val="es-ES"/>
+        </w:rPr>
+        <w:t xml:space="preserve"> la situación tiene más gravedad</w:t>
+      </w:r>
+      <w:r>
+        <w:rPr>
+          <w:sz w:val="28"/>
+          <w:szCs w:val="28"/>
+          <w:lang w:val="es-ES"/>
+        </w:rPr>
+        <w:t>, el usuario</w:t>
+      </w:r>
+      <w:r>
+        <w:rPr>
+          <w:sz w:val="28"/>
+          <w:szCs w:val="28"/>
+          <w:lang w:val="es-ES"/>
+        </w:rPr>
+        <w:t xml:space="preserve"> podrá</w:t>
+      </w:r>
+      <w:r>
+        <w:rPr>
+          <w:sz w:val="28"/>
+          <w:szCs w:val="28"/>
+          <w:lang w:val="es-ES"/>
+        </w:rPr>
+        <w:t xml:space="preserve"> de seguida</w:t>
+      </w:r>
+      <w:r>
+        <w:rPr>
+          <w:sz w:val="28"/>
+          <w:szCs w:val="28"/>
+          <w:lang w:val="es-ES"/>
+        </w:rPr>
+        <w:t xml:space="preserve"> agendar una cita en el Hospital PTS en la especialidad más adecuada a su situación</w:t>
+      </w:r>
+      <w:r>
+        <w:rPr>
+          <w:sz w:val="28"/>
+          <w:szCs w:val="28"/>
+          <w:lang w:val="es-ES"/>
+        </w:rPr>
+        <w:t>, escogiendo el horario de su preferencia mediante los horarios disponibles</w:t>
+      </w:r>
+      <w:r>
+        <w:rPr>
+          <w:sz w:val="28"/>
+          <w:szCs w:val="28"/>
+          <w:lang w:val="es-ES"/>
+        </w:rPr>
+        <w:t xml:space="preserve">. En caso de riesgo de vida, la aplicación </w:t>
+      </w:r>
+      <w:r>
+        <w:rPr>
+          <w:sz w:val="28"/>
+          <w:szCs w:val="28"/>
+          <w:lang w:val="es-ES"/>
+        </w:rPr>
+        <w:t>efectuará una llamada al número 112 para que el usuario pueda informar</w:t>
+      </w:r>
+      <w:r>
+        <w:rPr>
+          <w:sz w:val="28"/>
+          <w:szCs w:val="28"/>
+          <w:lang w:val="es-ES"/>
+        </w:rPr>
+        <w:t xml:space="preserve"> las autoridades</w:t>
+      </w:r>
+      <w:r>
+        <w:rPr>
+          <w:sz w:val="28"/>
+          <w:szCs w:val="28"/>
+          <w:lang w:val="es-ES"/>
+        </w:rPr>
+        <w:t xml:space="preserve"> de su situación clínica y ubicación.</w:t>
+      </w:r>
+    </w:p>
+    <w:p>
+      <w:pPr>
+        <w:jc w:val="both"/>
+        <w:rPr>
+          <w:sz w:val="28"/>
+          <w:szCs w:val="28"/>
+          <w:lang w:val="es-ES"/>
+        </w:rPr>
+      </w:pPr>
+      <w:r>
+        <w:rPr>
+          <w:sz w:val="28"/>
+          <w:szCs w:val="28"/>
+          <w:lang w:val="es-ES"/>
+        </w:rPr>
+        <w:t>Para</w:t>
+      </w:r>
+      <w:r>
+        <w:rPr>
+          <w:sz w:val="28"/>
+          <w:szCs w:val="28"/>
+          <w:lang w:val="es-ES"/>
+        </w:rPr>
+        <w:t xml:space="preserve"> tener acceso a</w:t>
+      </w:r>
+      <w:r>
+        <w:rPr>
+          <w:sz w:val="28"/>
+          <w:szCs w:val="28"/>
+          <w:lang w:val="es-ES"/>
+        </w:rPr>
+        <w:t>l sistema</w:t>
+      </w:r>
+      <w:r>
+        <w:rPr>
+          <w:sz w:val="28"/>
+          <w:szCs w:val="28"/>
+          <w:lang w:val="es-ES"/>
+        </w:rPr>
+        <w:t xml:space="preserve"> el usuario deberá ser dado de alta</w:t>
+      </w:r>
+      <w:r>
+        <w:rPr>
+          <w:sz w:val="28"/>
+          <w:szCs w:val="28"/>
+          <w:lang w:val="es-ES"/>
+        </w:rPr>
+        <w:t xml:space="preserve"> y validado</w:t>
+      </w:r>
+      <w:r>
+        <w:rPr>
+          <w:sz w:val="28"/>
+          <w:szCs w:val="28"/>
+          <w:lang w:val="es-ES"/>
+        </w:rPr>
+        <w:t xml:space="preserve"> presencialmente</w:t>
+      </w:r>
+      <w:r>
+        <w:rPr>
+          <w:sz w:val="28"/>
+          <w:szCs w:val="28"/>
+          <w:lang w:val="es-ES"/>
+        </w:rPr>
+        <w:t xml:space="preserve"> por el personal del hospital, pa</w:t>
+      </w:r>
+      <w:r>
+        <w:rPr>
+          <w:sz w:val="28"/>
+          <w:szCs w:val="28"/>
+          <w:lang w:val="es-ES"/>
+        </w:rPr>
+        <w:t>ra asegurarse que el usuario realmente sea un utilizador de los servicios</w:t>
+      </w:r>
+      <w:r>
+        <w:rPr>
+          <w:sz w:val="28"/>
+          <w:szCs w:val="28"/>
+          <w:lang w:val="es-ES"/>
+        </w:rPr>
+        <w:t xml:space="preserve"> del hospital PTS de Granada.</w:t>
+      </w:r>
+      <w:r>
+        <w:rPr>
+          <w:sz w:val="28"/>
+          <w:szCs w:val="28"/>
+          <w:lang w:val="es-ES"/>
         </w:rPr>
         <w:t xml:space="preserve"> </w:t>
       </w:r>
@@ -351,68 +807,399 @@
         <w:rPr>
           <w:sz w:val="28"/>
           <w:szCs w:val="28"/>
-        </w:rPr>
-        <w:t>si es</w:t>
-      </w:r>
-      <w:r>
-        <w:rPr>
-          <w:sz w:val="28"/>
-          <w:szCs w:val="28"/>
-        </w:rPr>
-        <w:t xml:space="preserve"> </w:t>
-      </w:r>
-      <w:r>
-        <w:rPr>
-          <w:sz w:val="28"/>
-          <w:szCs w:val="28"/>
-        </w:rPr>
-        <w:t>necesario, o</w:t>
-      </w:r>
-      <w:r>
-        <w:rPr>
-          <w:sz w:val="28"/>
-          <w:szCs w:val="28"/>
-        </w:rPr>
-        <w:t xml:space="preserve"> </w:t>
-      </w:r>
-      <w:r>
-        <w:rPr>
-          <w:sz w:val="28"/>
-          <w:szCs w:val="28"/>
-        </w:rPr>
-        <w:t xml:space="preserve">llamar una ambulancia en caso de riesgo de </w:t>
-      </w:r>
-      <w:r>
-        <w:rPr>
-          <w:sz w:val="28"/>
-          <w:szCs w:val="28"/>
-        </w:rPr>
-        <w:t>vida.</w:t>
-      </w:r>
-    </w:p>
-    <w:p>
-      <w:pPr>
-        <w:pStyle w:val="Prrafodelista"/>
+          <w:lang w:val="es-ES"/>
+        </w:rPr>
+        <w:lastRenderedPageBreak/>
+        <w:t>Mediante un internamiento o realización de una cita médica, el usuario recibirá un ID de usuario único y un código de acceso con que podrá acceder a la aplicaci</w:t>
+      </w:r>
+      <w:r>
+        <w:rPr>
+          <w:sz w:val="28"/>
+          <w:szCs w:val="28"/>
+          <w:lang w:val="es-ES"/>
+        </w:rPr>
+        <w:t>ón y sus servicios.</w:t>
+      </w:r>
+    </w:p>
+    <w:p>
+      <w:pPr>
+        <w:jc w:val="both"/>
+        <w:rPr>
+          <w:sz w:val="28"/>
+          <w:szCs w:val="28"/>
+          <w:lang w:val="es-ES"/>
+        </w:rPr>
+      </w:pPr>
+      <w:r>
+        <w:rPr>
+          <w:sz w:val="28"/>
+          <w:szCs w:val="28"/>
+          <w:lang w:val="es-ES"/>
+        </w:rPr>
+        <w:t>El sistema contar</w:t>
+      </w:r>
+      <w:r>
+        <w:rPr>
+          <w:sz w:val="28"/>
+          <w:szCs w:val="28"/>
+          <w:lang w:val="es-ES"/>
+        </w:rPr>
+        <w:t>á con</w:t>
+      </w:r>
+      <w:r>
+        <w:rPr>
+          <w:sz w:val="28"/>
+          <w:szCs w:val="28"/>
+          <w:lang w:val="es-ES"/>
+        </w:rPr>
+        <w:t xml:space="preserve"> servidores y</w:t>
+      </w:r>
+      <w:r>
+        <w:rPr>
+          <w:sz w:val="28"/>
+          <w:szCs w:val="28"/>
+          <w:lang w:val="es-ES"/>
+        </w:rPr>
+        <w:t xml:space="preserve"> base</w:t>
+      </w:r>
+      <w:r>
+        <w:rPr>
+          <w:sz w:val="28"/>
+          <w:szCs w:val="28"/>
+          <w:lang w:val="es-ES"/>
+        </w:rPr>
+        <w:t>s</w:t>
+      </w:r>
+      <w:r>
+        <w:rPr>
+          <w:sz w:val="28"/>
+          <w:szCs w:val="28"/>
+          <w:lang w:val="es-ES"/>
+        </w:rPr>
+        <w:t xml:space="preserve"> de datos </w:t>
+      </w:r>
+      <w:r>
+        <w:rPr>
+          <w:sz w:val="28"/>
+          <w:szCs w:val="28"/>
+          <w:lang w:val="es-ES"/>
+        </w:rPr>
+        <w:t>instalados</w:t>
+      </w:r>
+      <w:r>
+        <w:rPr>
+          <w:sz w:val="28"/>
+          <w:szCs w:val="28"/>
+          <w:lang w:val="es-ES"/>
+        </w:rPr>
+        <w:t xml:space="preserve"> en el Centro de Procesamiento de Datos del Hospital PTS</w:t>
+      </w:r>
+      <w:r>
+        <w:rPr>
+          <w:sz w:val="28"/>
+          <w:szCs w:val="28"/>
+          <w:lang w:val="es-ES"/>
+        </w:rPr>
+        <w:t>.</w:t>
+      </w:r>
+      <w:r>
+        <w:rPr>
+          <w:sz w:val="28"/>
+          <w:szCs w:val="28"/>
+          <w:lang w:val="es-ES"/>
+        </w:rPr>
+        <w:t xml:space="preserve"> L</w:t>
+      </w:r>
+      <w:r>
+        <w:rPr>
+          <w:sz w:val="28"/>
+          <w:szCs w:val="28"/>
+          <w:lang w:val="es-ES"/>
+        </w:rPr>
+        <w:t>os servidores irán correr</w:t>
+      </w:r>
+      <w:r>
+        <w:rPr>
+          <w:sz w:val="28"/>
+          <w:szCs w:val="28"/>
+          <w:lang w:val="es-ES"/>
+        </w:rPr>
+        <w:t xml:space="preserve"> la aplicaci</w:t>
+      </w:r>
+      <w:r>
+        <w:rPr>
+          <w:sz w:val="28"/>
+          <w:szCs w:val="28"/>
+          <w:lang w:val="es-ES"/>
+        </w:rPr>
+        <w:t xml:space="preserve">ón y dar respuesta a todos los pedidos a la misma. </w:t>
+      </w:r>
+      <w:r>
+        <w:rPr>
+          <w:sz w:val="28"/>
+          <w:szCs w:val="28"/>
+          <w:lang w:val="es-ES"/>
+        </w:rPr>
+        <w:t>Las bases de datos</w:t>
+      </w:r>
+      <w:r>
+        <w:rPr>
+          <w:sz w:val="28"/>
+          <w:szCs w:val="28"/>
+          <w:lang w:val="es-ES"/>
+        </w:rPr>
+        <w:t xml:space="preserve"> guardarán </w:t>
+      </w:r>
+      <w:r>
+        <w:rPr>
+          <w:sz w:val="28"/>
+          <w:szCs w:val="28"/>
+          <w:lang w:val="es-ES"/>
+        </w:rPr>
+        <w:t>una lista lo más completa posible de síntomas clínicos</w:t>
+      </w:r>
+      <w:r>
+        <w:rPr>
+          <w:sz w:val="28"/>
+          <w:szCs w:val="28"/>
+          <w:lang w:val="es-ES"/>
+        </w:rPr>
+        <w:t>, y además la información de todos los usuarios e sus usos de la aplicación</w:t>
+      </w:r>
+      <w:r>
+        <w:rPr>
+          <w:sz w:val="28"/>
+          <w:szCs w:val="28"/>
+          <w:lang w:val="es-ES"/>
+        </w:rPr>
+        <w:t>.</w:t>
+      </w:r>
+    </w:p>
+    <w:p>
+      <w:pPr>
+        <w:jc w:val="both"/>
+        <w:rPr>
+          <w:sz w:val="28"/>
+          <w:szCs w:val="28"/>
+          <w:lang w:val="es-ES"/>
+        </w:rPr>
+      </w:pPr>
+      <w:r>
+        <w:rPr>
+          <w:sz w:val="28"/>
+          <w:szCs w:val="28"/>
+          <w:lang w:val="es-ES"/>
+        </w:rPr>
+        <w:t xml:space="preserve">El </w:t>
+      </w:r>
+      <w:r>
+        <w:rPr>
+          <w:sz w:val="28"/>
+          <w:szCs w:val="28"/>
+          <w:lang w:val="es-ES"/>
+        </w:rPr>
+        <w:t>SDAC</w:t>
+      </w:r>
+      <w:r>
+        <w:rPr>
+          <w:sz w:val="28"/>
+          <w:szCs w:val="28"/>
+          <w:lang w:val="es-ES"/>
+        </w:rPr>
+        <w:t xml:space="preserve"> contará también con una red neuronal multicapa ubicada en el mismo centro que será entrenada de f</w:t>
+      </w:r>
+      <w:r>
+        <w:rPr>
+          <w:sz w:val="28"/>
+          <w:szCs w:val="28"/>
+          <w:lang w:val="es-ES"/>
+        </w:rPr>
+        <w:t xml:space="preserve">orma a reconocer enfermedades, </w:t>
+      </w:r>
+      <w:r>
+        <w:rPr>
+          <w:sz w:val="28"/>
+          <w:szCs w:val="28"/>
+          <w:lang w:val="es-ES"/>
+        </w:rPr>
+        <w:t>efectuar diagnósticos</w:t>
+      </w:r>
+      <w:r>
+        <w:rPr>
+          <w:sz w:val="28"/>
+          <w:szCs w:val="28"/>
+          <w:lang w:val="es-ES"/>
+        </w:rPr>
+        <w:t xml:space="preserve"> e calcular su gravedad</w:t>
+      </w:r>
+      <w:r>
+        <w:rPr>
+          <w:sz w:val="28"/>
+          <w:szCs w:val="28"/>
+          <w:lang w:val="es-ES"/>
+        </w:rPr>
+        <w:t xml:space="preserve"> de forma automática mediante la introducción de los síntomas </w:t>
+      </w:r>
+      <w:r>
+        <w:rPr>
+          <w:sz w:val="28"/>
+          <w:szCs w:val="28"/>
+          <w:lang w:val="es-ES"/>
+        </w:rPr>
+        <w:t>de los usuarios del sistema, con una tasa de error lo más baja posible.</w:t>
+      </w:r>
+    </w:p>
+    <w:p>
+      <w:pPr>
+        <w:jc w:val="both"/>
+        <w:rPr>
+          <w:sz w:val="28"/>
+          <w:szCs w:val="28"/>
+          <w:lang w:val="es-ES"/>
+        </w:rPr>
+      </w:pPr>
+      <w:r>
+        <w:rPr>
+          <w:sz w:val="28"/>
+          <w:szCs w:val="28"/>
+          <w:lang w:val="es-ES"/>
+        </w:rPr>
+        <w:t>Médicos, personal administrativo e personal informático tendrán acceso a la aplicación, cada cual con sus privilegios de lectura y escrita de datos, configuraciones y código fuente</w:t>
+      </w:r>
+      <w:r>
+        <w:rPr>
+          <w:sz w:val="28"/>
+          <w:szCs w:val="28"/>
+          <w:lang w:val="es-ES"/>
+        </w:rPr>
+        <w:t>, estos</w:t>
+      </w:r>
+      <w:r>
+        <w:rPr>
+          <w:sz w:val="28"/>
+          <w:szCs w:val="28"/>
+          <w:lang w:val="es-ES"/>
+        </w:rPr>
+        <w:t xml:space="preserve"> otorgados por el sistema de autenticación del Hospital PTS ya en funcionamiento.</w:t>
+      </w:r>
+    </w:p>
+    <w:p>
+      <w:pPr>
+        <w:jc w:val="both"/>
+        <w:rPr>
+          <w:sz w:val="28"/>
+          <w:szCs w:val="28"/>
+          <w:lang w:val="es-ES"/>
+        </w:rPr>
+      </w:pPr>
+      <w:r>
+        <w:rPr>
+          <w:sz w:val="28"/>
+          <w:szCs w:val="28"/>
+          <w:lang w:val="es-ES"/>
+        </w:rPr>
+        <w:t>E</w:t>
+      </w:r>
+      <w:r>
+        <w:rPr>
+          <w:sz w:val="28"/>
+          <w:szCs w:val="28"/>
+          <w:lang w:val="es-ES"/>
+        </w:rPr>
+        <w:t>l SDAC tendrá</w:t>
+      </w:r>
+      <w:r>
+        <w:rPr>
+          <w:sz w:val="28"/>
+          <w:szCs w:val="28"/>
+          <w:lang w:val="es-ES"/>
+        </w:rPr>
+        <w:t xml:space="preserve"> integración con los restantes servicios informáticos del Hospital PTS.</w:t>
+      </w:r>
+      <w:r>
+        <w:rPr>
+          <w:sz w:val="28"/>
+          <w:szCs w:val="28"/>
+          <w:lang w:val="es-ES"/>
+        </w:rPr>
+        <w:t xml:space="preserve"> En este proyecto s</w:t>
+      </w:r>
+      <w:r>
+        <w:rPr>
+          <w:sz w:val="28"/>
+          <w:szCs w:val="28"/>
+          <w:lang w:val="es-ES"/>
+        </w:rPr>
+        <w:t>ólo se implantará</w:t>
+      </w:r>
+      <w:r>
+        <w:rPr>
+          <w:sz w:val="28"/>
+          <w:szCs w:val="28"/>
+          <w:lang w:val="es-ES"/>
+        </w:rPr>
+        <w:t xml:space="preserve"> el SDAC en el Hospital PTS de Granada, todavía </w:t>
+      </w:r>
+      <w:r>
+        <w:rPr>
+          <w:sz w:val="28"/>
+          <w:szCs w:val="28"/>
+          <w:lang w:val="es-ES"/>
+        </w:rPr>
+        <w:t>será implantado</w:t>
+      </w:r>
+      <w:r>
+        <w:rPr>
+          <w:sz w:val="28"/>
+          <w:szCs w:val="28"/>
+          <w:lang w:val="es-ES"/>
+        </w:rPr>
+        <w:t xml:space="preserve"> de forma a facilitar su expansión a otros hospitales y centros de salud de Espa</w:t>
+      </w:r>
+      <w:r>
+        <w:rPr>
+          <w:sz w:val="28"/>
+          <w:szCs w:val="28"/>
+          <w:lang w:val="es-ES"/>
+        </w:rPr>
+        <w:t>ña e integración con los respectivos sistemas informáticos.</w:t>
+      </w:r>
+    </w:p>
+    <w:p>
+      <w:pPr>
+        <w:pStyle w:val="PargrafodaLista"/>
         <w:numPr>
           <w:ilvl w:val="0"/>
           <w:numId w:val="1"/>
         </w:numPr>
+        <w:rPr>
+          <w:lang w:val="es-ES"/>
+        </w:rPr>
       </w:pPr>
       <w:r>
         <w:rPr>
           <w:b/>
+          <w:lang w:val="es-ES"/>
         </w:rPr>
         <w:t>LUGAR DE EJECUCCIÓN</w:t>
       </w:r>
     </w:p>
     <w:p>
-      <w:r>
+      <w:pPr>
+        <w:rPr>
+          <w:lang w:val="es-ES"/>
+        </w:rPr>
+      </w:pPr>
+      <w:r>
+        <w:rPr>
+          <w:lang w:val="es-ES"/>
+        </w:rPr>
         <w:t>Universidad de granada. (Preguntar)</w:t>
       </w:r>
     </w:p>
     <w:p>
       <w:pPr>
-        <w:pStyle w:val="Prrafodelista"/>
+        <w:pStyle w:val="PargrafodaLista"/>
         <w:numPr>
           <w:ilvl w:val="0"/>
           <w:numId w:val="1"/>
@@ -421,19 +1208,21 @@
         <w:rPr>
           <w:b/>
           <w:sz w:val="32"/>
+          <w:lang w:val="es-ES"/>
         </w:rPr>
       </w:pPr>
       <w:r>
         <w:rPr>
           <w:b/>
           <w:sz w:val="32"/>
+          <w:lang w:val="es-ES"/>
         </w:rPr>
         <w:t>Objetivo General</w:t>
       </w:r>
     </w:p>
     <w:p>
       <w:pPr>
-        <w:pStyle w:val="Prrafodelista"/>
+        <w:pStyle w:val="PargrafodaLista"/>
         <w:numPr>
           <w:ilvl w:val="1"/>
           <w:numId w:val="1"/>
@@ -441,84 +1230,90 @@
         <w:jc w:val="both"/>
         <w:rPr>
           <w:sz w:val="28"/>
-        </w:rPr>
-      </w:pPr>
-      <w:r>
-        <w:rPr>
-          <w:sz w:val="28"/>
+          <w:lang w:val="es-ES"/>
+        </w:rPr>
+      </w:pPr>
+      <w:r>
+        <w:rPr>
+          <w:sz w:val="28"/>
+          <w:lang w:val="es-ES"/>
         </w:rPr>
         <w:t xml:space="preserve">Desarrollar un sistema de diagnóstico </w:t>
       </w:r>
       <w:r>
         <w:rPr>
           <w:sz w:val="28"/>
-        </w:rPr>
-        <w:t xml:space="preserve">y agendamiento de citas </w:t>
-      </w:r>
-      <w:r>
-        <w:rPr>
-          <w:sz w:val="28"/>
-          <w:lang w:val="es-ES"/>
-        </w:rPr>
-        <w:t>médicas</w:t>
-      </w:r>
-      <w:r>
-        <w:rPr>
-          <w:sz w:val="28"/>
+          <w:lang w:val="es-ES"/>
+        </w:rPr>
+        <w:t>y agendamiento de citas médicas</w:t>
+      </w:r>
+      <w:r>
+        <w:rPr>
+          <w:sz w:val="28"/>
+          <w:lang w:val="es-ES"/>
         </w:rPr>
         <w:t xml:space="preserve"> que permita a los usuarios </w:t>
       </w:r>
       <w:r>
         <w:rPr>
           <w:sz w:val="28"/>
+          <w:lang w:val="es-ES"/>
         </w:rPr>
         <w:t xml:space="preserve">ingresar </w:t>
       </w:r>
       <w:r>
         <w:rPr>
           <w:sz w:val="28"/>
+          <w:lang w:val="es-ES"/>
         </w:rPr>
         <w:t xml:space="preserve">en él </w:t>
       </w:r>
       <w:r>
         <w:rPr>
           <w:sz w:val="28"/>
+          <w:lang w:val="es-ES"/>
         </w:rPr>
         <w:t>diferentes síntomas</w:t>
       </w:r>
       <w:r>
         <w:rPr>
           <w:sz w:val="28"/>
+          <w:lang w:val="es-ES"/>
         </w:rPr>
         <w:t>, con el fin de</w:t>
       </w:r>
       <w:r>
         <w:rPr>
           <w:sz w:val="28"/>
+          <w:lang w:val="es-ES"/>
         </w:rPr>
         <w:t xml:space="preserve"> mostrarles un diagnó</w:t>
       </w:r>
       <w:r>
         <w:rPr>
           <w:sz w:val="28"/>
+          <w:lang w:val="es-ES"/>
         </w:rPr>
         <w:t xml:space="preserve">stico general </w:t>
       </w:r>
       <w:r>
         <w:rPr>
           <w:sz w:val="28"/>
+          <w:lang w:val="es-ES"/>
         </w:rPr>
         <w:t>y</w:t>
       </w:r>
       <w:r>
         <w:rPr>
           <w:sz w:val="28"/>
+          <w:lang w:val="es-ES"/>
         </w:rPr>
         <w:t xml:space="preserve"> mostrar opciones o</w:t>
       </w:r>
       <w:r>
         <w:rPr>
           <w:sz w:val="28"/>
+          <w:lang w:val="es-ES"/>
         </w:rPr>
         <w:t xml:space="preserve"> tomar medidas en caso de ser necesario.</w:t>
       </w:r>
@@ -529,12 +1324,14 @@
         <w:rPr>
           <w:b/>
           <w:sz w:val="32"/>
+          <w:lang w:val="es-ES"/>
         </w:rPr>
       </w:pPr>
       <w:r>
         <w:rPr>
           <w:b/>
           <w:sz w:val="32"/>
+          <w:lang w:val="es-ES"/>
         </w:rPr>
         <w:t>O</w:t>
       </w:r>
@@ -542,223 +1339,333 @@
         <w:rPr>
           <w:b/>
           <w:sz w:val="32"/>
+          <w:lang w:val="es-ES"/>
         </w:rPr>
         <w:t>bjetivos Específicos</w:t>
       </w:r>
     </w:p>
     <w:p>
       <w:pPr>
-        <w:pStyle w:val="Prrafodelista"/>
+        <w:pStyle w:val="PargrafodaLista"/>
         <w:numPr>
           <w:ilvl w:val="0"/>
           <w:numId w:val="3"/>
         </w:numPr>
-      </w:pPr>
-      <w:r>
+        <w:rPr>
+          <w:lang w:val="es-ES"/>
+        </w:rPr>
+      </w:pPr>
+      <w:r>
+        <w:rPr>
+          <w:lang w:val="es-ES"/>
+        </w:rPr>
         <w:lastRenderedPageBreak/>
         <w:t>Perm</w:t>
       </w:r>
       <w:r>
+        <w:rPr>
+          <w:lang w:val="es-ES"/>
+        </w:rPr>
         <w:t xml:space="preserve">itir que el usuario ingrese sus </w:t>
       </w:r>
       <w:r>
+        <w:rPr>
+          <w:lang w:val="es-ES"/>
+        </w:rPr>
         <w:t xml:space="preserve">síntomas, </w:t>
       </w:r>
       <w:r>
+        <w:rPr>
+          <w:lang w:val="es-ES"/>
+        </w:rPr>
         <w:t>validados por una base de datos de síntomas e cuadros clínicos previamente cargada en el sistema;</w:t>
       </w:r>
     </w:p>
     <w:p>
       <w:pPr>
-        <w:pStyle w:val="Prrafodelista"/>
+        <w:pStyle w:val="PargrafodaLista"/>
         <w:numPr>
           <w:ilvl w:val="0"/>
           <w:numId w:val="2"/>
         </w:numPr>
-      </w:pPr>
-      <w:r>
+        <w:rPr>
+          <w:lang w:val="es-ES"/>
+        </w:rPr>
+      </w:pPr>
+      <w:r>
+        <w:rPr>
+          <w:lang w:val="es-ES"/>
+        </w:rPr>
         <w:t>Mostrar a</w:t>
       </w:r>
       <w:r>
+        <w:rPr>
+          <w:lang w:val="es-ES"/>
+        </w:rPr>
         <w:t>l usuario el diagnó</w:t>
       </w:r>
       <w:r>
+        <w:rPr>
+          <w:lang w:val="es-ES"/>
+        </w:rPr>
         <w:t>stico</w:t>
       </w:r>
       <w:r>
+        <w:rPr>
+          <w:lang w:val="es-ES"/>
+        </w:rPr>
         <w:t xml:space="preserve"> general</w:t>
       </w:r>
       <w:r>
+        <w:rPr>
+          <w:lang w:val="es-ES"/>
+        </w:rPr>
         <w:t xml:space="preserve"> basado en los síntomas que é</w:t>
       </w:r>
       <w:r>
+        <w:rPr>
+          <w:lang w:val="es-ES"/>
+        </w:rPr>
         <w:t>l ingresó;</w:t>
       </w:r>
     </w:p>
     <w:p>
       <w:pPr>
-        <w:pStyle w:val="Prrafodelista"/>
+        <w:pStyle w:val="PargrafodaLista"/>
         <w:numPr>
           <w:ilvl w:val="0"/>
           <w:numId w:val="2"/>
         </w:numPr>
-      </w:pPr>
-      <w:r>
+        <w:rPr>
+          <w:lang w:val="es-ES"/>
+        </w:rPr>
+      </w:pPr>
+      <w:r>
+        <w:rPr>
+          <w:lang w:val="es-ES"/>
+        </w:rPr>
         <w:t>Agendar citas en el hospital dependiendo del diagnóstico mostrado.</w:t>
       </w:r>
     </w:p>
     <w:p>
       <w:pPr>
-        <w:pStyle w:val="Prrafodelista"/>
+        <w:pStyle w:val="PargrafodaLista"/>
         <w:numPr>
           <w:ilvl w:val="0"/>
           <w:numId w:val="2"/>
         </w:numPr>
-      </w:pPr>
-      <w:r>
+        <w:rPr>
+          <w:lang w:val="es-ES"/>
+        </w:rPr>
+      </w:pPr>
+      <w:r>
+        <w:rPr>
+          <w:lang w:val="es-ES"/>
+        </w:rPr>
         <w:t>Llamar a una ambulancia en caso de que los síntomas sean graves.</w:t>
       </w:r>
     </w:p>
     <w:p>
       <w:pPr>
-        <w:pStyle w:val="Prrafodelista"/>
+        <w:pStyle w:val="PargrafodaLista"/>
         <w:numPr>
           <w:ilvl w:val="0"/>
           <w:numId w:val="1"/>
         </w:numPr>
         <w:rPr>
           <w:b/>
+          <w:lang w:val="es-ES"/>
         </w:rPr>
       </w:pPr>
       <w:r>
         <w:rPr>
           <w:b/>
+          <w:lang w:val="es-ES"/>
         </w:rPr>
         <w:t>ANTECEDENTES</w:t>
       </w:r>
     </w:p>
     <w:p>
-      <w:pPr>
-        <w:pStyle w:val="Prrafodelista"/>
+      <w:r>
+        <w:t xml:space="preserve">En los últimos años, las </w:t>
+      </w:r>
+      <w:proofErr w:type="spellStart"/>
+      <w:r>
+        <w:t>TICs</w:t>
+      </w:r>
+      <w:proofErr w:type="spellEnd"/>
+      <w:r>
+        <w:t xml:space="preserve"> han creado vastas posibilidades en numerosas áreas, hasta entonces inimaginables o al menos difíciles de concretizar. La salud es una de esas áreas. Las </w:t>
+      </w:r>
+      <w:proofErr w:type="spellStart"/>
+      <w:r>
+        <w:t>TICs</w:t>
+      </w:r>
+      <w:proofErr w:type="spellEnd"/>
+      <w:r>
+        <w:t xml:space="preserve"> aplicadas a la salud se denominan por </w:t>
+      </w:r>
+      <w:proofErr w:type="spellStart"/>
+      <w:r>
+        <w:t>eSalud</w:t>
+      </w:r>
+      <w:proofErr w:type="spellEnd"/>
+      <w:r>
+        <w:t>. Posibilitan entre otros un mayor y mejor seguimiento e apoyo al paciente; nuevas herramientas de diagnóstico y tratamiento; formas más eficientes de recolectar y procesar datos en larga escala; ahorro de tiempo y dinero sin comprometer la calidad del servicio al paciente.</w:t>
+      </w:r>
+      <w:bookmarkStart w:id="0" w:name="_GoBack"/>
+      <w:bookmarkEnd w:id="0"/>
+    </w:p>
+    <w:p>
+      <w:r>
+        <w:t xml:space="preserve">En eso ámbito, en la asignatura de Planificación y Gestión de Proyectos Informáticos fue pedido a los alumnos de la asignatura la planificación y gestión, en parejas, de un proyecto informático con el fin de desarrollar una aplicación en el área de la </w:t>
+      </w:r>
+      <w:proofErr w:type="spellStart"/>
+      <w:r>
+        <w:t>eSalud</w:t>
+      </w:r>
+      <w:proofErr w:type="spellEnd"/>
+      <w:r>
+        <w:t>.</w:t>
+      </w:r>
+    </w:p>
+    <w:p/>
+    <w:p>
+      <w:pPr>
+        <w:pStyle w:val="PargrafodaLista"/>
         <w:numPr>
           <w:ilvl w:val="0"/>
           <w:numId w:val="1"/>
         </w:numPr>
         <w:rPr>
           <w:b/>
+          <w:lang w:val="es-ES"/>
         </w:rPr>
       </w:pPr>
       <w:r>
         <w:rPr>
           <w:b/>
+          <w:lang w:val="es-ES"/>
         </w:rPr>
         <w:t>JUSTIFICACIÓN</w:t>
       </w:r>
     </w:p>
     <w:p>
       <w:pPr>
-        <w:pStyle w:val="Prrafodelista"/>
+        <w:pStyle w:val="PargrafodaLista"/>
         <w:numPr>
           <w:ilvl w:val="0"/>
           <w:numId w:val="1"/>
         </w:numPr>
         <w:rPr>
           <w:b/>
+          <w:lang w:val="es-ES"/>
         </w:rPr>
       </w:pPr>
       <w:r>
         <w:rPr>
           <w:b/>
+          <w:lang w:val="es-ES"/>
         </w:rPr>
         <w:t>INNOVACIÓN</w:t>
       </w:r>
     </w:p>
     <w:p>
       <w:pPr>
-        <w:pStyle w:val="Prrafodelista"/>
+        <w:pStyle w:val="PargrafodaLista"/>
         <w:numPr>
           <w:ilvl w:val="0"/>
           <w:numId w:val="1"/>
         </w:numPr>
         <w:rPr>
           <w:b/>
+          <w:lang w:val="es-ES"/>
         </w:rPr>
       </w:pPr>
       <w:r>
         <w:rPr>
           <w:b/>
+          <w:lang w:val="es-ES"/>
         </w:rPr>
         <w:t>ACTIVIDADES A REALIZAR ALINEADAS CON LOS OBJETIVOS</w:t>
       </w:r>
     </w:p>
     <w:p>
       <w:pPr>
-        <w:pStyle w:val="Prrafodelista"/>
+        <w:pStyle w:val="PargrafodaLista"/>
         <w:numPr>
           <w:ilvl w:val="0"/>
           <w:numId w:val="1"/>
         </w:numPr>
         <w:rPr>
           <w:b/>
+          <w:lang w:val="es-ES"/>
         </w:rPr>
       </w:pPr>
       <w:r>
         <w:rPr>
           <w:b/>
+          <w:lang w:val="es-ES"/>
         </w:rPr>
         <w:t>CRONOGRAMA: ACTIVIDADES E IMPLICACIÓN DE LOS PARTICIPANTES. ENTREGABLES PARA CADA ACTIVIDAD</w:t>
       </w:r>
     </w:p>
     <w:p>
       <w:pPr>
-        <w:pStyle w:val="Prrafodelista"/>
+        <w:pStyle w:val="PargrafodaLista"/>
         <w:numPr>
           <w:ilvl w:val="0"/>
           <w:numId w:val="1"/>
         </w:numPr>
         <w:rPr>
           <w:b/>
+          <w:lang w:val="es-ES"/>
         </w:rPr>
       </w:pPr>
       <w:r>
         <w:rPr>
           <w:b/>
+          <w:lang w:val="es-ES"/>
         </w:rPr>
         <w:t>CAUCES DE SEGUIMIENTO</w:t>
       </w:r>
     </w:p>
     <w:p>
       <w:pPr>
-        <w:pStyle w:val="Prrafodelista"/>
+        <w:pStyle w:val="PargrafodaLista"/>
         <w:numPr>
           <w:ilvl w:val="0"/>
           <w:numId w:val="1"/>
         </w:numPr>
         <w:rPr>
           <w:b/>
+          <w:lang w:val="es-ES"/>
         </w:rPr>
       </w:pPr>
       <w:r>
         <w:rPr>
           <w:b/>
+          <w:lang w:val="es-ES"/>
         </w:rPr>
         <w:t>VALOR AÑADIDO</w:t>
       </w:r>
     </w:p>
     <w:p>
       <w:pPr>
-        <w:pStyle w:val="Prrafodelista"/>
+        <w:pStyle w:val="PargrafodaLista"/>
         <w:numPr>
           <w:ilvl w:val="0"/>
           <w:numId w:val="1"/>
         </w:numPr>
         <w:rPr>
           <w:b/>
+          <w:lang w:val="es-ES"/>
         </w:rPr>
       </w:pPr>
       <w:r>
         <w:rPr>
           <w:b/>
+          <w:lang w:val="es-ES"/>
         </w:rPr>
         <w:t>[BENIFICIOS Y BENEFICIARIOS]</w:t>
       </w:r>
@@ -766,9 +1673,13 @@
     <w:p>
       <w:pPr>
         <w:ind w:left="360"/>
+        <w:rPr>
+          <w:lang w:val="es-ES"/>
+        </w:rPr>
       </w:pPr>
     </w:p>
     <w:sectPr>
+      <w:footerReference w:type="default" r:id="rId7"/>
       <w:pgSz w:w="12240" w:h="15840"/>
       <w:pgMar w:top="1417" w:right="1701" w:bottom="1417" w:left="1701" w:header="708" w:footer="708" w:gutter="0"/>
       <w:cols w:space="708"/>
@@ -778,8 +1689,104 @@
 </w:document>
 </file>
 
+<file path=word/endnotes.xml><?xml version="1.0" encoding="utf-8"?>
+<w:endnotes xmlns:wpc="http://schemas.microsoft.com/office/word/2010/wordprocessingCanvas" xmlns:mc="http://schemas.openxmlformats.org/markup-compatibility/2006" xmlns:o="urn:schemas-microsoft-com:office:office" xmlns:r="http://schemas.openxmlformats.org/officeDocument/2006/relationships" xmlns:m="http://schemas.openxmlformats.org/officeDocument/2006/math" xmlns:v="urn:schemas-microsoft-com:vml" xmlns:wp14="http://schemas.microsoft.com/office/word/2010/wordprocessingDrawing" xmlns:wp="http://schemas.openxmlformats.org/drawingml/2006/wordprocessingDrawing" xmlns:w10="urn:schemas-microsoft-com:office:word" xmlns:w="http://schemas.openxmlformats.org/wordprocessingml/2006/main" xmlns:w14="http://schemas.microsoft.com/office/word/2010/wordml" xmlns:w15="http://schemas.microsoft.com/office/word/2012/wordml" xmlns:wpg="http://schemas.microsoft.com/office/word/2010/wordprocessingGroup" xmlns:wpi="http://schemas.microsoft.com/office/word/2010/wordprocessingInk" xmlns:wne="http://schemas.microsoft.com/office/word/2006/wordml" xmlns:wps="http://schemas.microsoft.com/office/word/2010/wordprocessingShape" mc:Ignorable="w14 w15 wp14">
+  <w:endnote w:type="separator" w:id="-1">
+    <w:p>
+      <w:pPr>
+        <w:spacing w:after="0" w:line="240" w:lineRule="auto"/>
+      </w:pPr>
+      <w:r>
+        <w:separator/>
+      </w:r>
+    </w:p>
+  </w:endnote>
+  <w:endnote w:type="continuationSeparator" w:id="0">
+    <w:p>
+      <w:pPr>
+        <w:spacing w:after="0" w:line="240" w:lineRule="auto"/>
+      </w:pPr>
+      <w:r>
+        <w:continuationSeparator/>
+      </w:r>
+    </w:p>
+  </w:endnote>
+</w:endnotes>
+</file>
+
+<file path=word/footer1.xml><?xml version="1.0" encoding="utf-8"?>
+<w:ftr xmlns:wpc="http://schemas.microsoft.com/office/word/2010/wordprocessingCanvas" xmlns:mc="http://schemas.openxmlformats.org/markup-compatibility/2006" xmlns:o="urn:schemas-microsoft-com:office:office" xmlns:r="http://schemas.openxmlformats.org/officeDocument/2006/relationships" xmlns:m="http://schemas.openxmlformats.org/officeDocument/2006/math" xmlns:v="urn:schemas-microsoft-com:vml" xmlns:wp14="http://schemas.microsoft.com/office/word/2010/wordprocessingDrawing" xmlns:wp="http://schemas.openxmlformats.org/drawingml/2006/wordprocessingDrawing" xmlns:w10="urn:schemas-microsoft-com:office:word" xmlns:w="http://schemas.openxmlformats.org/wordprocessingml/2006/main" xmlns:w14="http://schemas.microsoft.com/office/word/2010/wordml" xmlns:w15="http://schemas.microsoft.com/office/word/2012/wordml" xmlns:wpg="http://schemas.microsoft.com/office/word/2010/wordprocessingGroup" xmlns:wpi="http://schemas.microsoft.com/office/word/2010/wordprocessingInk" xmlns:wne="http://schemas.microsoft.com/office/word/2006/wordml" xmlns:wps="http://schemas.microsoft.com/office/word/2010/wordprocessingShape" mc:Ignorable="w14 w15 wp14">
+  <w:sdt>
+    <w:sdtPr>
+      <w:id w:val="-1298293128"/>
+      <w:docPartObj>
+        <w:docPartGallery w:val="Page Numbers (Bottom of Page)"/>
+        <w:docPartUnique/>
+      </w:docPartObj>
+    </w:sdtPr>
+    <w:sdtContent>
+      <w:p>
+        <w:pPr>
+          <w:pStyle w:val="Rodap"/>
+          <w:jc w:val="right"/>
+        </w:pPr>
+        <w:r>
+          <w:fldChar w:fldCharType="begin"/>
+        </w:r>
+        <w:r>
+          <w:instrText>PAGE   \* MERGEFORMAT</w:instrText>
+        </w:r>
+        <w:r>
+          <w:fldChar w:fldCharType="separate"/>
+        </w:r>
+        <w:r>
+          <w:rPr>
+            <w:noProof/>
+            <w:lang w:val="pt-PT"/>
+          </w:rPr>
+          <w:t>2</w:t>
+        </w:r>
+        <w:r>
+          <w:fldChar w:fldCharType="end"/>
+        </w:r>
+      </w:p>
+    </w:sdtContent>
+  </w:sdt>
+  <w:p>
+    <w:pPr>
+      <w:pStyle w:val="Rodap"/>
+    </w:pPr>
+  </w:p>
+</w:ftr>
+</file>
+
+<file path=word/footnotes.xml><?xml version="1.0" encoding="utf-8"?>
+<w:footnotes xmlns:wpc="http://schemas.microsoft.com/office/word/2010/wordprocessingCanvas" xmlns:mc="http://schemas.openxmlformats.org/markup-compatibility/2006" xmlns:o="urn:schemas-microsoft-com:office:office" xmlns:r="http://schemas.openxmlformats.org/officeDocument/2006/relationships" xmlns:m="http://schemas.openxmlformats.org/officeDocument/2006/math" xmlns:v="urn:schemas-microsoft-com:vml" xmlns:wp14="http://schemas.microsoft.com/office/word/2010/wordprocessingDrawing" xmlns:wp="http://schemas.openxmlformats.org/drawingml/2006/wordprocessingDrawing" xmlns:w10="urn:schemas-microsoft-com:office:word" xmlns:w="http://schemas.openxmlformats.org/wordprocessingml/2006/main" xmlns:w14="http://schemas.microsoft.com/office/word/2010/wordml" xmlns:w15="http://schemas.microsoft.com/office/word/2012/wordml" xmlns:wpg="http://schemas.microsoft.com/office/word/2010/wordprocessingGroup" xmlns:wpi="http://schemas.microsoft.com/office/word/2010/wordprocessingInk" xmlns:wne="http://schemas.microsoft.com/office/word/2006/wordml" xmlns:wps="http://schemas.microsoft.com/office/word/2010/wordprocessingShape" mc:Ignorable="w14 w15 wp14">
+  <w:footnote w:type="separator" w:id="-1">
+    <w:p>
+      <w:pPr>
+        <w:spacing w:after="0" w:line="240" w:lineRule="auto"/>
+      </w:pPr>
+      <w:r>
+        <w:separator/>
+      </w:r>
+    </w:p>
+  </w:footnote>
+  <w:footnote w:type="continuationSeparator" w:id="0">
+    <w:p>
+      <w:pPr>
+        <w:spacing w:after="0" w:line="240" w:lineRule="auto"/>
+      </w:pPr>
+      <w:r>
+        <w:continuationSeparator/>
+      </w:r>
+    </w:p>
+  </w:footnote>
+</w:footnotes>
+</file>
+
 <file path=word/numbering.xml><?xml version="1.0" encoding="utf-8"?>
-<w:numbering xmlns:wpc="http://schemas.microsoft.com/office/word/2010/wordprocessingCanvas" xmlns:cx="http://schemas.microsoft.com/office/drawing/2014/chartex" xmlns:mc="http://schemas.openxmlformats.org/markup-compatibility/2006" xmlns:o="urn:schemas-microsoft-com:office:office" xmlns:r="http://schemas.openxmlformats.org/officeDocument/2006/relationships" xmlns:m="http://schemas.openxmlformats.org/officeDocument/2006/math" xmlns:v="urn:schemas-microsoft-com:vml" xmlns:wp14="http://schemas.microsoft.com/office/word/2010/wordprocessingDrawing" xmlns:wp="http://schemas.openxmlformats.org/drawingml/2006/wordprocessingDrawing" xmlns:w10="urn:schemas-microsoft-com:office:word" xmlns:w="http://schemas.openxmlformats.org/wordprocessingml/2006/main" xmlns:w14="http://schemas.microsoft.com/office/word/2010/wordml" xmlns:w15="http://schemas.microsoft.com/office/word/2012/wordml" xmlns:w16se="http://schemas.microsoft.com/office/word/2015/wordml/symex" xmlns:wpg="http://schemas.microsoft.com/office/word/2010/wordprocessingGroup" xmlns:wpi="http://schemas.microsoft.com/office/word/2010/wordprocessingInk" xmlns:wne="http://schemas.microsoft.com/office/word/2006/wordml" xmlns:wps="http://schemas.microsoft.com/office/word/2010/wordprocessingShape" mc:Ignorable="w14 w15 w16se wp14">
+<w:numbering xmlns:wpc="http://schemas.microsoft.com/office/word/2010/wordprocessingCanvas" xmlns:mc="http://schemas.openxmlformats.org/markup-compatibility/2006" xmlns:o="urn:schemas-microsoft-com:office:office" xmlns:r="http://schemas.openxmlformats.org/officeDocument/2006/relationships" xmlns:m="http://schemas.openxmlformats.org/officeDocument/2006/math" xmlns:v="urn:schemas-microsoft-com:vml" xmlns:wp14="http://schemas.microsoft.com/office/word/2010/wordprocessingDrawing" xmlns:wp="http://schemas.openxmlformats.org/drawingml/2006/wordprocessingDrawing" xmlns:w10="urn:schemas-microsoft-com:office:word" xmlns:w="http://schemas.openxmlformats.org/wordprocessingml/2006/main" xmlns:w14="http://schemas.microsoft.com/office/word/2010/wordml" xmlns:w15="http://schemas.microsoft.com/office/word/2012/wordml" xmlns:wpg="http://schemas.microsoft.com/office/word/2010/wordprocessingGroup" xmlns:wpi="http://schemas.microsoft.com/office/word/2010/wordprocessingInk" xmlns:wne="http://schemas.microsoft.com/office/word/2006/wordml" xmlns:wps="http://schemas.microsoft.com/office/word/2010/wordprocessingShape" mc:Ignorable="w14 w15 wp14">
   <w:abstractNum w:abstractNumId="0" w15:restartNumberingAfterBreak="0">
     <w:nsid w:val="01AB37AB"/>
     <w:multiLevelType w:val="hybridMultilevel"/>
@@ -1112,7 +2119,7 @@
 </file>
 
 <file path=word/styles.xml><?xml version="1.0" encoding="utf-8"?>
-<w:styles xmlns:mc="http://schemas.openxmlformats.org/markup-compatibility/2006" xmlns:r="http://schemas.openxmlformats.org/officeDocument/2006/relationships" xmlns:w="http://schemas.openxmlformats.org/wordprocessingml/2006/main" xmlns:w14="http://schemas.microsoft.com/office/word/2010/wordml" xmlns:w15="http://schemas.microsoft.com/office/word/2012/wordml" xmlns:w16se="http://schemas.microsoft.com/office/word/2015/wordml/symex" mc:Ignorable="w14 w15 w16se">
+<w:styles xmlns:mc="http://schemas.openxmlformats.org/markup-compatibility/2006" xmlns:r="http://schemas.openxmlformats.org/officeDocument/2006/relationships" xmlns:w="http://schemas.openxmlformats.org/wordprocessingml/2006/main" xmlns:w14="http://schemas.microsoft.com/office/word/2010/wordml" xmlns:w15="http://schemas.microsoft.com/office/word/2012/wordml" mc:Ignorable="w14 w15">
   <w:docDefaults>
     <w:rPrDefault>
       <w:rPr>
@@ -1505,13 +2512,13 @@
     <w:name w:val="Normal"/>
     <w:qFormat/>
   </w:style>
-  <w:style w:type="character" w:default="1" w:styleId="Fuentedeprrafopredeter">
+  <w:style w:type="character" w:default="1" w:styleId="Tipodeletrapredefinidodopargrafo">
     <w:name w:val="Default Paragraph Font"/>
     <w:uiPriority w:val="1"/>
     <w:semiHidden/>
     <w:unhideWhenUsed/>
   </w:style>
-  <w:style w:type="table" w:default="1" w:styleId="Tablanormal">
+  <w:style w:type="table" w:default="1" w:styleId="Tabelanormal">
     <w:name w:val="Normal Table"/>
     <w:uiPriority w:val="99"/>
     <w:semiHidden/>
@@ -1526,13 +2533,13 @@
       </w:tblCellMar>
     </w:tblPr>
   </w:style>
-  <w:style w:type="numbering" w:default="1" w:styleId="Sinlista">
+  <w:style w:type="numbering" w:default="1" w:styleId="Semlista">
     <w:name w:val="No List"/>
     <w:uiPriority w:val="99"/>
     <w:semiHidden/>
     <w:unhideWhenUsed/>
   </w:style>
-  <w:style w:type="paragraph" w:styleId="Prrafodelista">
+  <w:style w:type="paragraph" w:styleId="PargrafodaLista">
     <w:name w:val="List Paragraph"/>
     <w:basedOn w:val="Normal"/>
     <w:uiPriority w:val="34"/>
@@ -1542,6 +2549,50 @@
       <w:ind w:left="720"/>
       <w:contextualSpacing/>
     </w:pPr>
+  </w:style>
+  <w:style w:type="paragraph" w:styleId="Cabealho">
+    <w:name w:val="header"/>
+    <w:basedOn w:val="Normal"/>
+    <w:link w:val="CabealhoCarter"/>
+    <w:uiPriority w:val="99"/>
+    <w:unhideWhenUsed/>
+    <w:rsid w:val="00FE2076"/>
+    <w:pPr>
+      <w:tabs>
+        <w:tab w:val="center" w:pos="4252"/>
+        <w:tab w:val="right" w:pos="8504"/>
+      </w:tabs>
+      <w:spacing w:after="0" w:line="240" w:lineRule="auto"/>
+    </w:pPr>
+  </w:style>
+  <w:style w:type="character" w:customStyle="1" w:styleId="CabealhoCarter">
+    <w:name w:val="Cabeçalho Caráter"/>
+    <w:basedOn w:val="Tipodeletrapredefinidodopargrafo"/>
+    <w:link w:val="Cabealho"/>
+    <w:uiPriority w:val="99"/>
+    <w:rsid w:val="00FE2076"/>
+  </w:style>
+  <w:style w:type="paragraph" w:styleId="Rodap">
+    <w:name w:val="footer"/>
+    <w:basedOn w:val="Normal"/>
+    <w:link w:val="RodapCarter"/>
+    <w:uiPriority w:val="99"/>
+    <w:unhideWhenUsed/>
+    <w:rsid w:val="00FE2076"/>
+    <w:pPr>
+      <w:tabs>
+        <w:tab w:val="center" w:pos="4252"/>
+        <w:tab w:val="right" w:pos="8504"/>
+      </w:tabs>
+      <w:spacing w:after="0" w:line="240" w:lineRule="auto"/>
+    </w:pPr>
+  </w:style>
+  <w:style w:type="character" w:customStyle="1" w:styleId="RodapCarter">
+    <w:name w:val="Rodapé Caráter"/>
+    <w:basedOn w:val="Tipodeletrapredefinidodopargrafo"/>
+    <w:link w:val="Rodap"/>
+    <w:uiPriority w:val="99"/>
+    <w:rsid w:val="00FE2076"/>
   </w:style>
 </w:styles>
 </file>

</xml_diff>

<commit_message>
Resumen concluido y revisto
</commit_message>
<xml_diff>
--- a/PLIEGOS PROYECTO.docx
+++ b/PLIEGOS PROYECTO.docx
@@ -241,7 +241,23 @@
           <w:szCs w:val="28"/>
           <w:lang w:val="es-ES"/>
         </w:rPr>
-        <w:t xml:space="preserve">Se destina a </w:t>
+        <w:t>Se destina</w:t>
+      </w:r>
+      <w:r>
+        <w:rPr>
+          <w:sz w:val="28"/>
+          <w:szCs w:val="28"/>
+          <w:lang w:val="es-ES"/>
+        </w:rPr>
+        <w:t>rá</w:t>
+      </w:r>
+      <w:r>
+        <w:rPr>
+          <w:sz w:val="28"/>
+          <w:szCs w:val="28"/>
+          <w:lang w:val="es-ES"/>
+        </w:rPr>
+        <w:t xml:space="preserve"> a </w:t>
       </w:r>
       <w:r>
         <w:rPr>
@@ -265,7 +281,7 @@
           <w:szCs w:val="28"/>
           <w:lang w:val="es-ES"/>
         </w:rPr>
-        <w:t xml:space="preserve">que en un dado momento </w:t>
+        <w:t xml:space="preserve">que en un momento dado </w:t>
       </w:r>
       <w:r>
         <w:rPr>
@@ -361,7 +377,15 @@
           <w:szCs w:val="28"/>
           <w:lang w:val="es-ES"/>
         </w:rPr>
-        <w:t xml:space="preserve"> e respectiva</w:t>
+        <w:t xml:space="preserve"> y</w:t>
+      </w:r>
+      <w:r>
+        <w:rPr>
+          <w:sz w:val="28"/>
+          <w:szCs w:val="28"/>
+          <w:lang w:val="es-ES"/>
+        </w:rPr>
+        <w:t xml:space="preserve"> respectiva</w:t>
       </w:r>
       <w:r>
         <w:rPr>
@@ -385,7 +409,15 @@
           <w:szCs w:val="28"/>
           <w:lang w:val="es-ES"/>
         </w:rPr>
-        <w:t xml:space="preserve"> a un centro de salud o a un hospital.</w:t>
+        <w:t xml:space="preserve"> a un centro de salud u </w:t>
+      </w:r>
+      <w:r>
+        <w:rPr>
+          <w:sz w:val="28"/>
+          <w:szCs w:val="28"/>
+          <w:lang w:val="es-ES"/>
+        </w:rPr>
+        <w:t>hospital.</w:t>
       </w:r>
     </w:p>
     <w:p>
@@ -663,15 +695,15 @@
           <w:szCs w:val="28"/>
           <w:lang w:val="es-ES"/>
         </w:rPr>
-        <w:t xml:space="preserve"> de seguida</w:t>
-      </w:r>
-      <w:r>
-        <w:rPr>
-          <w:sz w:val="28"/>
-          <w:szCs w:val="28"/>
-          <w:lang w:val="es-ES"/>
-        </w:rPr>
-        <w:t xml:space="preserve"> agendar una cita en el Hospital PTS en la especialidad más adecuada a su situación</w:t>
+        <w:t xml:space="preserve"> de inmediato </w:t>
+      </w:r>
+      <w:r>
+        <w:rPr>
+          <w:sz w:val="28"/>
+          <w:szCs w:val="28"/>
+          <w:lang w:val="es-ES"/>
+        </w:rPr>
+        <w:t>agendar una cita en el Hospital PTS en la especialidad más adecuada a su situación</w:t>
       </w:r>
       <w:r>
         <w:rPr>
@@ -785,15 +817,23 @@
           <w:szCs w:val="28"/>
           <w:lang w:val="es-ES"/>
         </w:rPr>
-        <w:t>ra asegurarse que el usuario realmente sea un utilizador de los servicios</w:t>
-      </w:r>
-      <w:r>
-        <w:rPr>
-          <w:sz w:val="28"/>
-          <w:szCs w:val="28"/>
-          <w:lang w:val="es-ES"/>
-        </w:rPr>
-        <w:t xml:space="preserve"> del hospital PTS de Granada.</w:t>
+        <w:t>ra asegurarse que solo</w:t>
+      </w:r>
+      <w:r>
+        <w:rPr>
+          <w:sz w:val="28"/>
+          <w:szCs w:val="28"/>
+          <w:lang w:val="es-ES"/>
+        </w:rPr>
+        <w:t xml:space="preserve"> usuario</w:t>
+      </w:r>
+      <w:r>
+        <w:rPr>
+          <w:sz w:val="28"/>
+          <w:szCs w:val="28"/>
+          <w:lang w:val="es-ES"/>
+        </w:rPr>
+        <w:t>s</w:t>
       </w:r>
       <w:r>
         <w:rPr>
@@ -809,8 +849,88 @@
           <w:szCs w:val="28"/>
           <w:lang w:val="es-ES"/>
         </w:rPr>
+        <w:t xml:space="preserve">que utilicen los </w:t>
+      </w:r>
+      <w:r>
+        <w:rPr>
+          <w:sz w:val="28"/>
+          <w:szCs w:val="28"/>
+          <w:lang w:val="es-ES"/>
+        </w:rPr>
+        <w:t>servicios</w:t>
+      </w:r>
+      <w:r>
+        <w:rPr>
+          <w:sz w:val="28"/>
+          <w:szCs w:val="28"/>
+          <w:lang w:val="es-ES"/>
+        </w:rPr>
+        <w:t xml:space="preserve"> del hospital PTS de Granada</w:t>
+      </w:r>
+      <w:r>
+        <w:rPr>
+          <w:sz w:val="28"/>
+          <w:szCs w:val="28"/>
+          <w:lang w:val="es-ES"/>
+        </w:rPr>
+        <w:t xml:space="preserve"> tengan acceso a </w:t>
+      </w:r>
+      <w:r>
+        <w:rPr>
+          <w:sz w:val="28"/>
+          <w:szCs w:val="28"/>
+          <w:lang w:val="es-ES"/>
+        </w:rPr>
         <w:lastRenderedPageBreak/>
-        <w:t>Mediante un internamiento o realización de una cita médica, el usuario recibirá un ID de usuario único y un código de acceso con que podrá acceder a la aplicaci</w:t>
+        <w:t>la aplicación</w:t>
+      </w:r>
+      <w:r>
+        <w:rPr>
+          <w:sz w:val="28"/>
+          <w:szCs w:val="28"/>
+          <w:lang w:val="es-ES"/>
+        </w:rPr>
+        <w:t>.</w:t>
+      </w:r>
+      <w:r>
+        <w:rPr>
+          <w:sz w:val="28"/>
+          <w:szCs w:val="28"/>
+          <w:lang w:val="es-ES"/>
+        </w:rPr>
+        <w:t xml:space="preserve"> </w:t>
+      </w:r>
+      <w:r>
+        <w:rPr>
+          <w:sz w:val="28"/>
+          <w:szCs w:val="28"/>
+          <w:lang w:val="es-ES"/>
+        </w:rPr>
+        <w:t xml:space="preserve">Cuando un usuario sea internado </w:t>
+      </w:r>
+      <w:r>
+        <w:rPr>
+          <w:sz w:val="28"/>
+          <w:szCs w:val="28"/>
+          <w:lang w:val="es-ES"/>
+        </w:rPr>
+        <w:t xml:space="preserve">o </w:t>
+      </w:r>
+      <w:r>
+        <w:rPr>
+          <w:sz w:val="28"/>
+          <w:szCs w:val="28"/>
+          <w:lang w:val="es-ES"/>
+        </w:rPr>
+        <w:t xml:space="preserve">va a una cita médica, </w:t>
+      </w:r>
+      <w:r>
+        <w:rPr>
+          <w:sz w:val="28"/>
+          <w:szCs w:val="28"/>
+          <w:lang w:val="es-ES"/>
+        </w:rPr>
+        <w:t>recibirá un ID de usuario único y un código de acceso con que podrá acceder a la aplicaci</w:t>
       </w:r>
       <w:r>
         <w:rPr>
@@ -820,6 +940,72 @@
         </w:rPr>
         <w:t>ón y sus servicios.</w:t>
       </w:r>
+      <w:r>
+        <w:rPr>
+          <w:sz w:val="28"/>
+          <w:szCs w:val="28"/>
+          <w:lang w:val="es-ES"/>
+        </w:rPr>
+        <w:t xml:space="preserve"> Usuarios que repetidamente introduzcan síntomas falsos con fines maliciosos serán impedidos</w:t>
+      </w:r>
+      <w:bookmarkStart w:id="0" w:name="_GoBack"/>
+      <w:bookmarkEnd w:id="0"/>
+      <w:r>
+        <w:rPr>
+          <w:sz w:val="28"/>
+          <w:szCs w:val="28"/>
+          <w:lang w:val="es-ES"/>
+        </w:rPr>
+        <w:t xml:space="preserve"> de utilizar la aplicaci</w:t>
+      </w:r>
+      <w:r>
+        <w:rPr>
+          <w:sz w:val="28"/>
+          <w:szCs w:val="28"/>
+          <w:lang w:val="es-ES"/>
+        </w:rPr>
+        <w:t xml:space="preserve">ón por </w:t>
+      </w:r>
+      <w:r>
+        <w:rPr>
+          <w:sz w:val="28"/>
+          <w:szCs w:val="28"/>
+          <w:lang w:val="es-ES"/>
+        </w:rPr>
+        <w:t>tiempo</w:t>
+      </w:r>
+      <w:r>
+        <w:rPr>
+          <w:sz w:val="28"/>
+          <w:szCs w:val="28"/>
+          <w:lang w:val="es-ES"/>
+        </w:rPr>
+        <w:t xml:space="preserve"> limitado</w:t>
+      </w:r>
+      <w:r>
+        <w:rPr>
+          <w:sz w:val="28"/>
+          <w:szCs w:val="28"/>
+          <w:lang w:val="es-ES"/>
+        </w:rPr>
+        <w:t xml:space="preserve"> o de forma </w:t>
+      </w:r>
+      <w:r>
+        <w:rPr>
+          <w:sz w:val="28"/>
+          <w:szCs w:val="28"/>
+          <w:lang w:val="es-ES"/>
+        </w:rPr>
+        <w:t>permanente</w:t>
+      </w:r>
+      <w:r>
+        <w:rPr>
+          <w:sz w:val="28"/>
+          <w:szCs w:val="28"/>
+          <w:lang w:val="es-ES"/>
+        </w:rPr>
+        <w:t>.</w:t>
+      </w:r>
     </w:p>
     <w:p>
       <w:pPr>
@@ -964,7 +1150,31 @@
           <w:szCs w:val="28"/>
           <w:lang w:val="es-ES"/>
         </w:rPr>
-        <w:t>, y además la información de todos los usuarios e sus usos de la aplicación</w:t>
+        <w:t>,</w:t>
+      </w:r>
+      <w:r>
+        <w:rPr>
+          <w:sz w:val="28"/>
+          <w:szCs w:val="28"/>
+          <w:lang w:val="es-ES"/>
+        </w:rPr>
+        <w:t xml:space="preserve"> además la información de </w:t>
+      </w:r>
+      <w:r>
+        <w:rPr>
+          <w:sz w:val="28"/>
+          <w:szCs w:val="28"/>
+          <w:lang w:val="es-ES"/>
+        </w:rPr>
+        <w:t>todos los usuarios y</w:t>
+      </w:r>
+      <w:r>
+        <w:rPr>
+          <w:sz w:val="28"/>
+          <w:szCs w:val="28"/>
+          <w:lang w:val="es-ES"/>
+        </w:rPr>
+        <w:t xml:space="preserve"> usos de la aplicación</w:t>
       </w:r>
       <w:r>
         <w:rPr>
@@ -1064,7 +1274,23 @@
           <w:szCs w:val="28"/>
           <w:lang w:val="es-ES"/>
         </w:rPr>
-        <w:t>Médicos, personal administrativo e personal informático tendrán acceso a la aplicación, cada cual con sus privilegios de lectura y escrita de datos, configuraciones y código fuente</w:t>
+        <w:t xml:space="preserve">Médicos, personal administrativo e personal informático tendrán acceso a la aplicación, cada cual con sus </w:t>
+      </w:r>
+      <w:r>
+        <w:rPr>
+          <w:sz w:val="28"/>
+          <w:szCs w:val="28"/>
+          <w:lang w:val="es-ES"/>
+        </w:rPr>
+        <w:t>privilegios de lectura y escritura</w:t>
+      </w:r>
+      <w:r>
+        <w:rPr>
+          <w:sz w:val="28"/>
+          <w:szCs w:val="28"/>
+          <w:lang w:val="es-ES"/>
+        </w:rPr>
+        <w:t xml:space="preserve"> de datos, configuraciones y código fuente</w:t>
       </w:r>
       <w:r>
         <w:rPr>
@@ -1138,7 +1364,23 @@
           <w:szCs w:val="28"/>
           <w:lang w:val="es-ES"/>
         </w:rPr>
-        <w:t xml:space="preserve"> el SDAC en el Hospital PTS de Granada, todavía </w:t>
+        <w:t xml:space="preserve"> el SDAC en el Hospital PTS de Granada, </w:t>
+      </w:r>
+      <w:r>
+        <w:rPr>
+          <w:sz w:val="28"/>
+          <w:szCs w:val="28"/>
+          <w:lang w:val="es-ES"/>
+        </w:rPr>
+        <w:t>sin embargo</w:t>
+      </w:r>
+      <w:r>
+        <w:rPr>
+          <w:sz w:val="28"/>
+          <w:szCs w:val="28"/>
+          <w:lang w:val="es-ES"/>
+        </w:rPr>
+        <w:t xml:space="preserve"> </w:t>
       </w:r>
       <w:r>
         <w:rPr>
@@ -1154,7 +1396,23 @@
           <w:szCs w:val="28"/>
           <w:lang w:val="es-ES"/>
         </w:rPr>
-        <w:t xml:space="preserve"> de forma a facilitar su expansión a otros hospitales y centros de salud de Espa</w:t>
+        <w:t xml:space="preserve"> de forma </w:t>
+      </w:r>
+      <w:r>
+        <w:rPr>
+          <w:sz w:val="28"/>
+          <w:szCs w:val="28"/>
+          <w:lang w:val="es-ES"/>
+        </w:rPr>
+        <w:t>que facilite</w:t>
+      </w:r>
+      <w:r>
+        <w:rPr>
+          <w:sz w:val="28"/>
+          <w:szCs w:val="28"/>
+          <w:lang w:val="es-ES"/>
+        </w:rPr>
+        <w:t xml:space="preserve"> su expansión a otros hospitales y centros de salud de Espa</w:t>
       </w:r>
       <w:r>
         <w:rPr>
@@ -1333,6 +1591,7 @@
           <w:sz w:val="32"/>
           <w:lang w:val="es-ES"/>
         </w:rPr>
+        <w:lastRenderedPageBreak/>
         <w:t>O</w:t>
       </w:r>
       <w:r>
@@ -1359,7 +1618,6 @@
         <w:rPr>
           <w:lang w:val="es-ES"/>
         </w:rPr>
-        <w:lastRenderedPageBreak/>
         <w:t>Perm</w:t>
       </w:r>
       <w:r>
@@ -1513,8 +1771,6 @@
       <w:r>
         <w:t>. Posibilitan entre otros un mayor y mejor seguimiento e apoyo al paciente; nuevas herramientas de diagnóstico y tratamiento; formas más eficientes de recolectar y procesar datos en larga escala; ahorro de tiempo y dinero sin comprometer la calidad del servicio al paciente.</w:t>
       </w:r>
-      <w:bookmarkStart w:id="0" w:name="_GoBack"/>
-      <w:bookmarkEnd w:id="0"/>
     </w:p>
     <w:p>
       <w:r>
@@ -1724,6 +1980,7 @@
         <w:docPartUnique/>
       </w:docPartObj>
     </w:sdtPr>
+    <w:sdtEndPr/>
     <w:sdtContent>
       <w:p>
         <w:pPr>
@@ -1744,7 +2001,7 @@
             <w:noProof/>
             <w:lang w:val="pt-PT"/>
           </w:rPr>
-          <w:t>2</w:t>
+          <w:t>3</w:t>
         </w:r>
         <w:r>
           <w:fldChar w:fldCharType="end"/>

</xml_diff>

<commit_message>
Innovación, Valor añadido, Beneficios y beneficiarios
</commit_message>
<xml_diff>
--- a/PLIEGOS PROYECTO.docx
+++ b/PLIEGOS PROYECTO.docx
@@ -1,6 +1,6 @@
 
 <file path=word/document.xml><?xml version="1.0" encoding="utf-8"?>
-<w:document xmlns:wpc="http://schemas.microsoft.com/office/word/2010/wordprocessingCanvas" xmlns:cx="http://schemas.microsoft.com/office/drawing/2014/chartex" xmlns:mc="http://schemas.openxmlformats.org/markup-compatibility/2006" xmlns:o="urn:schemas-microsoft-com:office:office" xmlns:r="http://schemas.openxmlformats.org/officeDocument/2006/relationships" xmlns:m="http://schemas.openxmlformats.org/officeDocument/2006/math" xmlns:v="urn:schemas-microsoft-com:vml" xmlns:wp14="http://schemas.microsoft.com/office/word/2010/wordprocessingDrawing" xmlns:wp="http://schemas.openxmlformats.org/drawingml/2006/wordprocessingDrawing" xmlns:w10="urn:schemas-microsoft-com:office:word" xmlns:w="http://schemas.openxmlformats.org/wordprocessingml/2006/main" xmlns:w14="http://schemas.microsoft.com/office/word/2010/wordml" xmlns:w15="http://schemas.microsoft.com/office/word/2012/wordml" xmlns:w16se="http://schemas.microsoft.com/office/word/2015/wordml/symex" xmlns:wpg="http://schemas.microsoft.com/office/word/2010/wordprocessingGroup" xmlns:wpi="http://schemas.microsoft.com/office/word/2010/wordprocessingInk" xmlns:wne="http://schemas.microsoft.com/office/word/2006/wordml" xmlns:wps="http://schemas.microsoft.com/office/word/2010/wordprocessingShape" mc:Ignorable="w14 w15 w16se wp14">
+<w:document xmlns:wpc="http://schemas.microsoft.com/office/word/2010/wordprocessingCanvas" xmlns:mc="http://schemas.openxmlformats.org/markup-compatibility/2006" xmlns:o="urn:schemas-microsoft-com:office:office" xmlns:r="http://schemas.openxmlformats.org/officeDocument/2006/relationships" xmlns:m="http://schemas.openxmlformats.org/officeDocument/2006/math" xmlns:v="urn:schemas-microsoft-com:vml" xmlns:wp14="http://schemas.microsoft.com/office/word/2010/wordprocessingDrawing" xmlns:wp="http://schemas.openxmlformats.org/drawingml/2006/wordprocessingDrawing" xmlns:w10="urn:schemas-microsoft-com:office:word" xmlns:w="http://schemas.openxmlformats.org/wordprocessingml/2006/main" xmlns:w14="http://schemas.microsoft.com/office/word/2010/wordml" xmlns:w15="http://schemas.microsoft.com/office/word/2012/wordml" xmlns:wpg="http://schemas.microsoft.com/office/word/2010/wordprocessingGroup" xmlns:wpi="http://schemas.microsoft.com/office/word/2010/wordprocessingInk" xmlns:wne="http://schemas.microsoft.com/office/word/2006/wordml" xmlns:wps="http://schemas.microsoft.com/office/word/2010/wordprocessingShape" mc:Ignorable="w14 w15 wp14">
   <w:body>
     <w:p>
       <w:pPr>
@@ -24,7 +24,7 @@
     </w:p>
     <w:p>
       <w:pPr>
-        <w:pStyle w:val="Prrafodelista"/>
+        <w:pStyle w:val="PargrafodaLista"/>
         <w:numPr>
           <w:ilvl w:val="0"/>
           <w:numId w:val="1"/>
@@ -61,7 +61,7 @@
     </w:p>
     <w:p>
       <w:pPr>
-        <w:pStyle w:val="Prrafodelista"/>
+        <w:pStyle w:val="PargrafodaLista"/>
         <w:numPr>
           <w:ilvl w:val="0"/>
           <w:numId w:val="1"/>
@@ -904,7 +904,7 @@
           <w:szCs w:val="28"/>
           <w:lang w:val="es-ES"/>
         </w:rPr>
-        <w:t xml:space="preserve"> tengan acceso a </w:t>
+        <w:t xml:space="preserve"> tengan acceso </w:t>
       </w:r>
       <w:r>
         <w:rPr>
@@ -913,7 +913,7 @@
           <w:lang w:val="es-ES"/>
         </w:rPr>
         <w:lastRenderedPageBreak/>
-        <w:t>la aplicación</w:t>
+        <w:t>a la aplicación</w:t>
       </w:r>
       <w:r>
         <w:rPr>
@@ -1446,7 +1446,7 @@
     </w:p>
     <w:p>
       <w:pPr>
-        <w:pStyle w:val="Prrafodelista"/>
+        <w:pStyle w:val="PargrafodaLista"/>
         <w:numPr>
           <w:ilvl w:val="0"/>
           <w:numId w:val="1"/>
@@ -1469,6 +1469,7 @@
     </w:p>
     <w:p>
       <w:pPr>
+        <w:jc w:val="both"/>
         <w:rPr>
           <w:lang w:val="es-ES"/>
         </w:rPr>
@@ -1520,7 +1521,7 @@
     </w:p>
     <w:p>
       <w:pPr>
-        <w:pStyle w:val="Prrafodelista"/>
+        <w:pStyle w:val="PargrafodaLista"/>
         <w:numPr>
           <w:ilvl w:val="0"/>
           <w:numId w:val="1"/>
@@ -1544,7 +1545,7 @@
     </w:p>
     <w:p>
       <w:pPr>
-        <w:pStyle w:val="Prrafodelista"/>
+        <w:pStyle w:val="PargrafodaLista"/>
         <w:ind w:left="714"/>
         <w:rPr>
           <w:b/>
@@ -1555,7 +1556,7 @@
     </w:p>
     <w:p>
       <w:pPr>
-        <w:pStyle w:val="Prrafodelista"/>
+        <w:pStyle w:val="PargrafodaLista"/>
         <w:numPr>
           <w:ilvl w:val="1"/>
           <w:numId w:val="1"/>
@@ -1577,7 +1578,7 @@
     </w:p>
     <w:p>
       <w:pPr>
-        <w:pStyle w:val="Prrafodelista"/>
+        <w:pStyle w:val="PargrafodaLista"/>
         <w:numPr>
           <w:ilvl w:val="0"/>
           <w:numId w:val="6"/>
@@ -1689,7 +1690,7 @@
     </w:p>
     <w:p>
       <w:pPr>
-        <w:pStyle w:val="Prrafodelista"/>
+        <w:pStyle w:val="PargrafodaLista"/>
         <w:ind w:left="360"/>
         <w:jc w:val="both"/>
         <w:rPr>
@@ -1700,7 +1701,7 @@
     </w:p>
     <w:p>
       <w:pPr>
-        <w:pStyle w:val="Prrafodelista"/>
+        <w:pStyle w:val="PargrafodaLista"/>
         <w:numPr>
           <w:ilvl w:val="1"/>
           <w:numId w:val="1"/>
@@ -1730,7 +1731,7 @@
     </w:p>
     <w:p>
       <w:pPr>
-        <w:pStyle w:val="Prrafodelista"/>
+        <w:pStyle w:val="PargrafodaLista"/>
         <w:numPr>
           <w:ilvl w:val="0"/>
           <w:numId w:val="6"/>
@@ -1849,7 +1850,7 @@
     </w:p>
     <w:p>
       <w:pPr>
-        <w:pStyle w:val="Prrafodelista"/>
+        <w:pStyle w:val="PargrafodaLista"/>
         <w:numPr>
           <w:ilvl w:val="0"/>
           <w:numId w:val="6"/>
@@ -1880,7 +1881,7 @@
     </w:p>
     <w:p>
       <w:pPr>
-        <w:pStyle w:val="Prrafodelista"/>
+        <w:pStyle w:val="PargrafodaLista"/>
         <w:numPr>
           <w:ilvl w:val="0"/>
           <w:numId w:val="6"/>
@@ -1927,7 +1928,7 @@
     </w:p>
     <w:p>
       <w:pPr>
-        <w:pStyle w:val="Prrafodelista"/>
+        <w:pStyle w:val="PargrafodaLista"/>
         <w:numPr>
           <w:ilvl w:val="0"/>
           <w:numId w:val="6"/>
@@ -1958,7 +1959,7 @@
     </w:p>
     <w:p>
       <w:pPr>
-        <w:pStyle w:val="Prrafodelista"/>
+        <w:pStyle w:val="PargrafodaLista"/>
         <w:numPr>
           <w:ilvl w:val="0"/>
           <w:numId w:val="6"/>
@@ -2052,7 +2053,7 @@
     </w:p>
     <w:p>
       <w:pPr>
-        <w:pStyle w:val="Prrafodelista"/>
+        <w:pStyle w:val="PargrafodaLista"/>
         <w:numPr>
           <w:ilvl w:val="0"/>
           <w:numId w:val="6"/>
@@ -2075,7 +2076,7 @@
     </w:p>
     <w:p>
       <w:pPr>
-        <w:pStyle w:val="Prrafodelista"/>
+        <w:pStyle w:val="PargrafodaLista"/>
         <w:numPr>
           <w:ilvl w:val="0"/>
           <w:numId w:val="6"/>
@@ -2106,7 +2107,7 @@
     </w:p>
     <w:p>
       <w:pPr>
-        <w:pStyle w:val="Prrafodelista"/>
+        <w:pStyle w:val="PargrafodaLista"/>
         <w:numPr>
           <w:ilvl w:val="0"/>
           <w:numId w:val="6"/>
@@ -2137,7 +2138,7 @@
     </w:p>
     <w:p>
       <w:pPr>
-        <w:pStyle w:val="Prrafodelista"/>
+        <w:pStyle w:val="PargrafodaLista"/>
         <w:ind w:left="360"/>
         <w:jc w:val="both"/>
         <w:rPr>
@@ -2149,7 +2150,7 @@
     </w:p>
     <w:p>
       <w:pPr>
-        <w:pStyle w:val="Prrafodelista"/>
+        <w:pStyle w:val="PargrafodaLista"/>
         <w:numPr>
           <w:ilvl w:val="0"/>
           <w:numId w:val="1"/>
@@ -2346,12 +2347,28 @@
           <w:szCs w:val="28"/>
           <w:lang w:val="es-ES"/>
         </w:rPr>
-        <w:t xml:space="preserve"> el cual con la utilización de tecnologías apoyara a los procesos de gestión de citas y diagnósticos del Hospital.</w:t>
+        <w:t xml:space="preserve"> el cual con la ut</w:t>
+      </w:r>
+      <w:r>
+        <w:rPr>
+          <w:sz w:val="28"/>
+          <w:szCs w:val="28"/>
+          <w:lang w:val="es-ES"/>
+        </w:rPr>
+        <w:t>ilización de tecnologías apoyará</w:t>
+      </w:r>
+      <w:r>
+        <w:rPr>
+          <w:sz w:val="28"/>
+          <w:szCs w:val="28"/>
+          <w:lang w:val="es-ES"/>
+        </w:rPr>
+        <w:t xml:space="preserve"> a los procesos de gestión de citas y diagnósticos del Hospital.</w:t>
       </w:r>
     </w:p>
     <w:p>
       <w:pPr>
-        <w:pStyle w:val="Prrafodelista"/>
+        <w:pStyle w:val="PargrafodaLista"/>
         <w:numPr>
           <w:ilvl w:val="0"/>
           <w:numId w:val="1"/>
@@ -2388,7 +2405,1101 @@
           <w:szCs w:val="28"/>
           <w:lang w:val="es-ES"/>
         </w:rPr>
-        <w:t>El sistema SDAC se realiza pensando en hacer más eficiente el proceso de diagnóstico y gestión de citas médicas en los hospitales.</w:t>
+        <w:t xml:space="preserve">El </w:t>
+      </w:r>
+      <w:r>
+        <w:rPr>
+          <w:sz w:val="28"/>
+          <w:szCs w:val="28"/>
+          <w:lang w:val="es-ES"/>
+        </w:rPr>
+        <w:t>SDAC se realiza pe</w:t>
+      </w:r>
+      <w:r>
+        <w:rPr>
+          <w:sz w:val="28"/>
+          <w:szCs w:val="28"/>
+          <w:lang w:val="es-ES"/>
+        </w:rPr>
+        <w:t>nsando en hacer más eficiente los</w:t>
+      </w:r>
+      <w:r>
+        <w:rPr>
+          <w:sz w:val="28"/>
+          <w:szCs w:val="28"/>
+          <w:lang w:val="es-ES"/>
+        </w:rPr>
+        <w:t xml:space="preserve"> proceso</w:t>
+      </w:r>
+      <w:r>
+        <w:rPr>
+          <w:sz w:val="28"/>
+          <w:szCs w:val="28"/>
+          <w:lang w:val="es-ES"/>
+        </w:rPr>
+        <w:t>s</w:t>
+      </w:r>
+      <w:r>
+        <w:rPr>
+          <w:sz w:val="28"/>
+          <w:szCs w:val="28"/>
+          <w:lang w:val="es-ES"/>
+        </w:rPr>
+        <w:t xml:space="preserve"> de diagnóstico y</w:t>
+      </w:r>
+      <w:r>
+        <w:rPr>
+          <w:sz w:val="28"/>
+          <w:szCs w:val="28"/>
+          <w:lang w:val="es-ES"/>
+        </w:rPr>
+        <w:t xml:space="preserve"> de</w:t>
+      </w:r>
+      <w:r>
+        <w:rPr>
+          <w:sz w:val="28"/>
+          <w:szCs w:val="28"/>
+          <w:lang w:val="es-ES"/>
+        </w:rPr>
+        <w:t xml:space="preserve"> gestión de citas médicas en los hospitales.</w:t>
+      </w:r>
+    </w:p>
+    <w:p>
+      <w:pPr>
+        <w:jc w:val="both"/>
+        <w:rPr>
+          <w:sz w:val="28"/>
+          <w:szCs w:val="28"/>
+          <w:lang w:val="es-ES"/>
+        </w:rPr>
+      </w:pPr>
+      <w:r>
+        <w:rPr>
+          <w:sz w:val="28"/>
+          <w:szCs w:val="28"/>
+          <w:lang w:val="es-ES"/>
+        </w:rPr>
+        <w:t>La aplicación permitirá detectar automáticamente cuando el usuario no tiene que desplazarse al hospital</w:t>
+      </w:r>
+      <w:r>
+        <w:rPr>
+          <w:sz w:val="28"/>
+          <w:szCs w:val="28"/>
+          <w:lang w:val="es-ES"/>
+        </w:rPr>
+        <w:t>, esto sin intervenci</w:t>
+      </w:r>
+      <w:r>
+        <w:rPr>
+          <w:sz w:val="28"/>
+          <w:szCs w:val="28"/>
+          <w:lang w:val="es-ES"/>
+        </w:rPr>
+        <w:t>ón de médicos del Hospital PTS</w:t>
+      </w:r>
+      <w:r>
+        <w:rPr>
+          <w:sz w:val="28"/>
+          <w:szCs w:val="28"/>
+          <w:lang w:val="es-ES"/>
+        </w:rPr>
+        <w:t>, lo que</w:t>
+      </w:r>
+      <w:r>
+        <w:rPr>
+          <w:sz w:val="28"/>
+          <w:szCs w:val="28"/>
+          <w:lang w:val="es-ES"/>
+        </w:rPr>
+        <w:t xml:space="preserve"> ahorrará recursos, sobretodo tiempo y dinero, tanto del usuario como del hospital que así tiene m</w:t>
+      </w:r>
+      <w:r>
+        <w:rPr>
+          <w:sz w:val="28"/>
+          <w:szCs w:val="28"/>
+          <w:lang w:val="es-ES"/>
+        </w:rPr>
+        <w:t>ás disponibilidad y</w:t>
+      </w:r>
+      <w:r>
+        <w:rPr>
+          <w:sz w:val="28"/>
+          <w:szCs w:val="28"/>
+          <w:lang w:val="es-ES"/>
+        </w:rPr>
+        <w:t xml:space="preserve"> recursos para atender a los que realmente necesiten.</w:t>
+      </w:r>
+    </w:p>
+    <w:p>
+      <w:pPr>
+        <w:jc w:val="both"/>
+        <w:rPr>
+          <w:sz w:val="28"/>
+          <w:szCs w:val="28"/>
+          <w:lang w:val="es-ES"/>
+        </w:rPr>
+      </w:pPr>
+      <w:r>
+        <w:rPr>
+          <w:sz w:val="28"/>
+          <w:szCs w:val="28"/>
+          <w:lang w:val="es-ES"/>
+        </w:rPr>
+        <w:t xml:space="preserve">En un </w:t>
+      </w:r>
+      <w:r>
+        <w:rPr>
+          <w:sz w:val="28"/>
+          <w:szCs w:val="28"/>
+          <w:lang w:val="es-ES"/>
+        </w:rPr>
+        <w:t xml:space="preserve">diagnóstico tradicional, </w:t>
+      </w:r>
+      <w:r>
+        <w:rPr>
+          <w:sz w:val="28"/>
+          <w:szCs w:val="28"/>
+          <w:lang w:val="es-ES"/>
+        </w:rPr>
+        <w:t>el usuario</w:t>
+      </w:r>
+      <w:r>
+        <w:rPr>
+          <w:sz w:val="28"/>
+          <w:szCs w:val="28"/>
+          <w:lang w:val="es-ES"/>
+        </w:rPr>
+        <w:t xml:space="preserve"> agenda</w:t>
+      </w:r>
+      <w:r>
+        <w:rPr>
+          <w:sz w:val="28"/>
+          <w:szCs w:val="28"/>
+          <w:lang w:val="es-ES"/>
+        </w:rPr>
+        <w:t xml:space="preserve"> una cita</w:t>
+      </w:r>
+      <w:r>
+        <w:rPr>
+          <w:sz w:val="28"/>
+          <w:szCs w:val="28"/>
+          <w:lang w:val="es-ES"/>
+        </w:rPr>
+        <w:t xml:space="preserve"> en el hospital</w:t>
+      </w:r>
+      <w:r>
+        <w:rPr>
+          <w:sz w:val="28"/>
+          <w:szCs w:val="28"/>
+          <w:lang w:val="es-ES"/>
+        </w:rPr>
+        <w:t xml:space="preserve"> con un</w:t>
+      </w:r>
+      <w:r>
+        <w:rPr>
+          <w:sz w:val="28"/>
+          <w:szCs w:val="28"/>
+          <w:lang w:val="es-ES"/>
+        </w:rPr>
+        <w:t xml:space="preserve"> médico general que basado en los síntomas</w:t>
+      </w:r>
+      <w:r>
+        <w:rPr>
+          <w:sz w:val="28"/>
+          <w:szCs w:val="28"/>
+          <w:lang w:val="es-ES"/>
+        </w:rPr>
+        <w:t xml:space="preserve"> lo envía</w:t>
+      </w:r>
+      <w:r>
+        <w:rPr>
+          <w:sz w:val="28"/>
+          <w:szCs w:val="28"/>
+          <w:lang w:val="es-ES"/>
+        </w:rPr>
+        <w:t xml:space="preserve"> a una cita con un médico de la especialidad más adecuada.</w:t>
+      </w:r>
+      <w:r>
+        <w:rPr>
+          <w:sz w:val="28"/>
+          <w:szCs w:val="28"/>
+          <w:lang w:val="es-ES"/>
+        </w:rPr>
+        <w:t xml:space="preserve"> </w:t>
+      </w:r>
+      <w:r>
+        <w:rPr>
+          <w:sz w:val="28"/>
+          <w:szCs w:val="28"/>
+          <w:lang w:val="es-ES"/>
+        </w:rPr>
+        <w:t>Con el SDAC será posible saltar la cita de medicina general inicial y agendar de inmediato una cita con el médico especialista más adecuado</w:t>
+      </w:r>
+      <w:r>
+        <w:rPr>
+          <w:sz w:val="28"/>
+          <w:szCs w:val="28"/>
+          <w:lang w:val="es-ES"/>
+        </w:rPr>
+        <w:t xml:space="preserve"> al diagnóstico obtenido</w:t>
+      </w:r>
+      <w:r>
+        <w:rPr>
+          <w:sz w:val="28"/>
+          <w:szCs w:val="28"/>
+          <w:lang w:val="es-ES"/>
+        </w:rPr>
+        <w:t>,</w:t>
+      </w:r>
+      <w:r>
+        <w:rPr>
+          <w:sz w:val="28"/>
+          <w:szCs w:val="28"/>
+          <w:lang w:val="es-ES"/>
+        </w:rPr>
+        <w:t xml:space="preserve"> de forma c</w:t>
+      </w:r>
+      <w:r>
+        <w:rPr>
+          <w:sz w:val="28"/>
+          <w:szCs w:val="28"/>
+          <w:lang w:val="es-ES"/>
+        </w:rPr>
+        <w:t>ómoda y remota. Además, e</w:t>
+      </w:r>
+      <w:r>
+        <w:rPr>
+          <w:sz w:val="28"/>
+          <w:szCs w:val="28"/>
+          <w:lang w:val="es-ES"/>
+        </w:rPr>
+        <w:t xml:space="preserve">l médico </w:t>
+      </w:r>
+      <w:r>
+        <w:rPr>
+          <w:sz w:val="28"/>
+          <w:szCs w:val="28"/>
+          <w:lang w:val="es-ES"/>
+        </w:rPr>
+        <w:t>tendrá acceso a los síntomas ingresados por el usuario en la aplicación</w:t>
+      </w:r>
+      <w:r>
+        <w:rPr>
+          <w:sz w:val="28"/>
+          <w:szCs w:val="28"/>
+          <w:lang w:val="es-ES"/>
+        </w:rPr>
+        <w:t xml:space="preserve"> y a su diagnóstico automático</w:t>
+      </w:r>
+      <w:r>
+        <w:rPr>
+          <w:sz w:val="28"/>
+          <w:szCs w:val="28"/>
+          <w:lang w:val="es-ES"/>
+        </w:rPr>
+        <w:t>.</w:t>
+      </w:r>
+      <w:r>
+        <w:rPr>
+          <w:sz w:val="28"/>
+          <w:szCs w:val="28"/>
+          <w:lang w:val="es-ES"/>
+        </w:rPr>
+        <w:t xml:space="preserve"> Esto no sólo tornará más eficiente la gestión de citas médicas del Hospital PTS, </w:t>
+      </w:r>
+      <w:r>
+        <w:rPr>
+          <w:sz w:val="28"/>
+          <w:szCs w:val="28"/>
+          <w:lang w:val="es-ES"/>
+        </w:rPr>
+        <w:t xml:space="preserve">ahorrando recursos, </w:t>
+      </w:r>
+      <w:r>
+        <w:rPr>
+          <w:sz w:val="28"/>
+          <w:szCs w:val="28"/>
+          <w:lang w:val="es-ES"/>
+        </w:rPr>
+        <w:t xml:space="preserve">como también ayudará el médico a llegar a un diagnóstico más correcto y a proponer medidas </w:t>
+      </w:r>
+      <w:r>
+        <w:rPr>
+          <w:sz w:val="28"/>
+          <w:szCs w:val="28"/>
+          <w:lang w:val="es-ES"/>
+        </w:rPr>
+        <w:t xml:space="preserve">y medicamentos </w:t>
+      </w:r>
+      <w:r>
+        <w:rPr>
+          <w:sz w:val="28"/>
+          <w:szCs w:val="28"/>
+          <w:lang w:val="es-ES"/>
+        </w:rPr>
+        <w:t>m</w:t>
+      </w:r>
+      <w:r>
+        <w:rPr>
+          <w:sz w:val="28"/>
+          <w:szCs w:val="28"/>
+          <w:lang w:val="es-ES"/>
+        </w:rPr>
+        <w:t>ás adecuado</w:t>
+      </w:r>
+      <w:r>
+        <w:rPr>
+          <w:sz w:val="28"/>
+          <w:szCs w:val="28"/>
+          <w:lang w:val="es-ES"/>
+        </w:rPr>
+        <w:t>s al paciente, mejorando la calidad</w:t>
+      </w:r>
+      <w:r>
+        <w:rPr>
+          <w:sz w:val="28"/>
+          <w:szCs w:val="28"/>
+          <w:lang w:val="es-ES"/>
+        </w:rPr>
+        <w:t xml:space="preserve"> del servicio prestado y reduciendo errores </w:t>
+      </w:r>
+      <w:r>
+        <w:rPr>
+          <w:sz w:val="28"/>
+          <w:szCs w:val="28"/>
+          <w:lang w:val="es-ES"/>
+        </w:rPr>
+        <w:t>médicos.</w:t>
+      </w:r>
+    </w:p>
+    <w:p>
+      <w:pPr>
+        <w:jc w:val="both"/>
+        <w:rPr>
+          <w:sz w:val="28"/>
+          <w:szCs w:val="28"/>
+          <w:lang w:val="es-ES"/>
+        </w:rPr>
+      </w:pPr>
+      <w:r>
+        <w:rPr>
+          <w:sz w:val="28"/>
+          <w:szCs w:val="28"/>
+          <w:lang w:val="es-ES"/>
+        </w:rPr>
+        <w:t>Por fin, el SDAC permitirá un apoyo más rápido a usuarios que lo necesiten al detectar automáticamente situaciones de emergencia médica</w:t>
+      </w:r>
+      <w:r>
+        <w:rPr>
+          <w:sz w:val="28"/>
+          <w:szCs w:val="28"/>
+          <w:lang w:val="es-ES"/>
+        </w:rPr>
+        <w:t xml:space="preserve"> y entrar en contacto en</w:t>
+      </w:r>
+      <w:r>
+        <w:rPr>
+          <w:sz w:val="28"/>
+          <w:szCs w:val="28"/>
+          <w:lang w:val="es-ES"/>
+        </w:rPr>
+        <w:t xml:space="preserve"> seguida con las autoridades.</w:t>
+      </w:r>
+      <w:r>
+        <w:rPr>
+          <w:sz w:val="28"/>
+          <w:szCs w:val="28"/>
+          <w:lang w:val="es-ES"/>
+        </w:rPr>
+        <w:t xml:space="preserve"> Esto permitirá no sólo salvar vidas, sino aumentar las posibilidades de recuperación total por parte del usuario.</w:t>
+      </w:r>
+    </w:p>
+    <w:p>
+      <w:pPr>
+        <w:pStyle w:val="PargrafodaLista"/>
+        <w:numPr>
+          <w:ilvl w:val="0"/>
+          <w:numId w:val="1"/>
+        </w:numPr>
+        <w:rPr>
+          <w:b/>
+          <w:sz w:val="32"/>
+          <w:szCs w:val="32"/>
+          <w:lang w:val="es-ES"/>
+        </w:rPr>
+      </w:pPr>
+      <w:r>
+        <w:rPr>
+          <w:b/>
+          <w:sz w:val="32"/>
+          <w:szCs w:val="32"/>
+          <w:lang w:val="es-ES"/>
+        </w:rPr>
+        <w:lastRenderedPageBreak/>
+        <w:t>Innovación</w:t>
+      </w:r>
+    </w:p>
+    <w:p>
+      <w:pPr>
+        <w:jc w:val="both"/>
+        <w:rPr>
+          <w:sz w:val="28"/>
+          <w:szCs w:val="28"/>
+          <w:lang w:val="es-ES"/>
+        </w:rPr>
+      </w:pPr>
+      <w:r>
+        <w:rPr>
+          <w:sz w:val="28"/>
+          <w:szCs w:val="28"/>
+          <w:lang w:val="es-ES"/>
+        </w:rPr>
+        <w:t>Una b</w:t>
+      </w:r>
+      <w:r>
+        <w:rPr>
+          <w:sz w:val="28"/>
+          <w:szCs w:val="28"/>
+          <w:lang w:val="es-ES"/>
+        </w:rPr>
+        <w:t>úsqueda en</w:t>
+      </w:r>
+      <w:r>
+        <w:rPr>
+          <w:sz w:val="28"/>
+          <w:szCs w:val="28"/>
+          <w:lang w:val="es-ES"/>
+        </w:rPr>
+        <w:t xml:space="preserve"> tiendas de aplicaciones como Google Play permite encontrar aplicaci</w:t>
+      </w:r>
+      <w:r>
+        <w:rPr>
+          <w:sz w:val="28"/>
+          <w:szCs w:val="28"/>
+          <w:lang w:val="es-ES"/>
+        </w:rPr>
+        <w:t>ones de</w:t>
+      </w:r>
+      <w:r>
+        <w:rPr>
+          <w:sz w:val="28"/>
+          <w:szCs w:val="28"/>
+          <w:lang w:val="es-ES"/>
+        </w:rPr>
+        <w:t xml:space="preserve"> diagnósticos automáticos</w:t>
+      </w:r>
+      <w:r>
+        <w:rPr>
+          <w:sz w:val="28"/>
+          <w:szCs w:val="28"/>
+          <w:lang w:val="es-ES"/>
+        </w:rPr>
+        <w:t xml:space="preserve"> y apoyo al diagnóstico</w:t>
+      </w:r>
+      <w:r>
+        <w:rPr>
+          <w:sz w:val="28"/>
+          <w:szCs w:val="28"/>
+          <w:lang w:val="es-ES"/>
+        </w:rPr>
+        <w:t xml:space="preserve"> destinadas tanto a pacientes como a médicos</w:t>
+      </w:r>
+      <w:r>
+        <w:rPr>
+          <w:sz w:val="28"/>
+          <w:szCs w:val="28"/>
+          <w:lang w:val="es-ES"/>
+        </w:rPr>
+        <w:t>, como es el caso de “Diagnóstico y Tratamiento”</w:t>
+      </w:r>
+      <w:r>
+        <w:rPr>
+          <w:rStyle w:val="Refdenotaderodap"/>
+          <w:sz w:val="28"/>
+          <w:szCs w:val="28"/>
+          <w:lang w:val="es-ES"/>
+        </w:rPr>
+        <w:footnoteReference w:id="1"/>
+      </w:r>
+      <w:r>
+        <w:rPr>
+          <w:sz w:val="28"/>
+          <w:szCs w:val="28"/>
+          <w:lang w:val="es-ES"/>
+        </w:rPr>
+        <w:t>.</w:t>
+      </w:r>
+      <w:r>
+        <w:rPr>
+          <w:sz w:val="28"/>
+          <w:szCs w:val="28"/>
+          <w:lang w:val="es-ES"/>
+        </w:rPr>
+        <w:t xml:space="preserve"> Además</w:t>
+      </w:r>
+      <w:r>
+        <w:rPr>
+          <w:sz w:val="28"/>
+          <w:szCs w:val="28"/>
+          <w:lang w:val="es-ES"/>
+        </w:rPr>
+        <w:t xml:space="preserve"> existen hospitales</w:t>
+      </w:r>
+      <w:r>
+        <w:rPr>
+          <w:sz w:val="28"/>
+          <w:szCs w:val="28"/>
+          <w:lang w:val="es-ES"/>
+        </w:rPr>
+        <w:t xml:space="preserve"> españoles con aplicaciones que, entre otras, ofrecen al usuario la funcionalidad</w:t>
+      </w:r>
+      <w:r>
+        <w:rPr>
+          <w:sz w:val="28"/>
+          <w:szCs w:val="28"/>
+          <w:lang w:val="es-ES"/>
+        </w:rPr>
+        <w:t xml:space="preserve"> de solicitar citas </w:t>
+      </w:r>
+      <w:r>
+        <w:rPr>
+          <w:sz w:val="28"/>
+          <w:szCs w:val="28"/>
+          <w:lang w:val="es-ES"/>
+        </w:rPr>
+        <w:t xml:space="preserve">médicas de forma remota. </w:t>
+      </w:r>
+      <w:r>
+        <w:rPr>
+          <w:sz w:val="28"/>
+          <w:szCs w:val="28"/>
+          <w:lang w:val="es-ES"/>
+        </w:rPr>
+        <w:t xml:space="preserve">Un </w:t>
+      </w:r>
+      <w:r>
+        <w:rPr>
+          <w:sz w:val="28"/>
+          <w:szCs w:val="28"/>
+          <w:lang w:val="es-ES"/>
+        </w:rPr>
+        <w:t>ejemplo</w:t>
+      </w:r>
+      <w:r>
+        <w:rPr>
+          <w:sz w:val="28"/>
+          <w:szCs w:val="28"/>
+          <w:lang w:val="es-ES"/>
+        </w:rPr>
+        <w:t xml:space="preserve"> es la aplicación del grupo hospitalario HM Hospitales</w:t>
+      </w:r>
+      <w:r>
+        <w:rPr>
+          <w:rStyle w:val="Refdenotaderodap"/>
+          <w:sz w:val="28"/>
+          <w:szCs w:val="28"/>
+          <w:lang w:val="es-ES"/>
+        </w:rPr>
+        <w:footnoteReference w:id="2"/>
+      </w:r>
+      <w:r>
+        <w:rPr>
+          <w:sz w:val="28"/>
+          <w:szCs w:val="28"/>
+          <w:lang w:val="es-ES"/>
+        </w:rPr>
+        <w:t>.</w:t>
+      </w:r>
+    </w:p>
+    <w:p>
+      <w:pPr>
+        <w:jc w:val="both"/>
+        <w:rPr>
+          <w:sz w:val="28"/>
+          <w:szCs w:val="28"/>
+          <w:lang w:val="es-ES"/>
+        </w:rPr>
+      </w:pPr>
+      <w:r>
+        <w:rPr>
+          <w:sz w:val="28"/>
+          <w:szCs w:val="28"/>
+          <w:lang w:val="es-ES"/>
+        </w:rPr>
+        <w:t xml:space="preserve">El SDAC </w:t>
+      </w:r>
+      <w:r>
+        <w:rPr>
+          <w:sz w:val="28"/>
+          <w:szCs w:val="28"/>
+          <w:lang w:val="es-ES"/>
+        </w:rPr>
+        <w:t>innovará</w:t>
+      </w:r>
+      <w:r>
+        <w:rPr>
+          <w:sz w:val="28"/>
+          <w:szCs w:val="28"/>
+          <w:lang w:val="es-ES"/>
+        </w:rPr>
+        <w:t xml:space="preserve"> en la medida de que juntará a la aplicación de agendamiento de citas de un hospital la funcionalidad de </w:t>
+      </w:r>
+      <w:r>
+        <w:rPr>
+          <w:sz w:val="28"/>
+          <w:szCs w:val="28"/>
+          <w:lang w:val="es-ES"/>
+        </w:rPr>
+        <w:t>diagnóstico</w:t>
+      </w:r>
+      <w:r>
+        <w:rPr>
+          <w:sz w:val="28"/>
+          <w:szCs w:val="28"/>
+          <w:lang w:val="es-ES"/>
+        </w:rPr>
+        <w:t xml:space="preserve"> remoto, permitiendo</w:t>
+      </w:r>
+      <w:r>
+        <w:rPr>
+          <w:sz w:val="28"/>
+          <w:szCs w:val="28"/>
+          <w:lang w:val="es-ES"/>
+        </w:rPr>
+        <w:t xml:space="preserve"> con su fusión en una sola aplicación</w:t>
+      </w:r>
+      <w:r>
+        <w:rPr>
+          <w:sz w:val="28"/>
+          <w:szCs w:val="28"/>
+          <w:lang w:val="es-ES"/>
+        </w:rPr>
+        <w:t xml:space="preserve"> no s</w:t>
+      </w:r>
+      <w:r>
+        <w:rPr>
+          <w:sz w:val="28"/>
+          <w:szCs w:val="28"/>
+          <w:lang w:val="es-ES"/>
+        </w:rPr>
+        <w:t>ólo prevenir</w:t>
+      </w:r>
+      <w:r>
+        <w:rPr>
+          <w:sz w:val="28"/>
+          <w:szCs w:val="28"/>
+          <w:lang w:val="es-ES"/>
+        </w:rPr>
+        <w:t xml:space="preserve"> visitas </w:t>
+      </w:r>
+      <w:r>
+        <w:rPr>
+          <w:sz w:val="28"/>
+          <w:szCs w:val="28"/>
+          <w:lang w:val="es-ES"/>
+        </w:rPr>
+        <w:t>innecesarias</w:t>
+      </w:r>
+      <w:r>
+        <w:rPr>
+          <w:sz w:val="28"/>
+          <w:szCs w:val="28"/>
+          <w:lang w:val="es-ES"/>
+        </w:rPr>
+        <w:t xml:space="preserve"> al hospital sino encaminar el usuario automáticamente </w:t>
+      </w:r>
+      <w:r>
+        <w:rPr>
+          <w:sz w:val="28"/>
+          <w:szCs w:val="28"/>
+          <w:lang w:val="es-ES"/>
+        </w:rPr>
+        <w:t>a una cita en la</w:t>
+      </w:r>
+      <w:r>
+        <w:rPr>
+          <w:sz w:val="28"/>
+          <w:szCs w:val="28"/>
+          <w:lang w:val="es-ES"/>
+        </w:rPr>
+        <w:t xml:space="preserve"> especialidad más adecuada. Además,</w:t>
+      </w:r>
+      <w:r>
+        <w:rPr>
+          <w:sz w:val="28"/>
+          <w:szCs w:val="28"/>
+          <w:lang w:val="es-ES"/>
+        </w:rPr>
+        <w:t xml:space="preserve"> el SDAC tendrá también</w:t>
+      </w:r>
+      <w:r>
+        <w:rPr>
+          <w:sz w:val="28"/>
+          <w:szCs w:val="28"/>
+          <w:lang w:val="es-ES"/>
+        </w:rPr>
+        <w:t xml:space="preserve"> la funcionalidad de</w:t>
+      </w:r>
+      <w:r>
+        <w:rPr>
+          <w:sz w:val="28"/>
+          <w:szCs w:val="28"/>
+          <w:lang w:val="es-ES"/>
+        </w:rPr>
+        <w:t xml:space="preserve"> </w:t>
+      </w:r>
+      <w:r>
+        <w:rPr>
+          <w:sz w:val="28"/>
+          <w:szCs w:val="28"/>
+          <w:lang w:val="es-ES"/>
+        </w:rPr>
+        <w:t>alerta automático a</w:t>
+      </w:r>
+      <w:r>
+        <w:rPr>
+          <w:sz w:val="28"/>
+          <w:szCs w:val="28"/>
+          <w:lang w:val="es-ES"/>
+        </w:rPr>
+        <w:t xml:space="preserve"> las autoridades </w:t>
+      </w:r>
+      <w:r>
+        <w:rPr>
+          <w:sz w:val="28"/>
+          <w:szCs w:val="28"/>
+          <w:lang w:val="es-ES"/>
+        </w:rPr>
+        <w:t>si detecta</w:t>
+      </w:r>
+      <w:r>
+        <w:rPr>
+          <w:sz w:val="28"/>
+          <w:szCs w:val="28"/>
+          <w:lang w:val="es-ES"/>
+        </w:rPr>
+        <w:t>r</w:t>
+      </w:r>
+      <w:r>
+        <w:rPr>
+          <w:sz w:val="28"/>
+          <w:szCs w:val="28"/>
+          <w:lang w:val="es-ES"/>
+        </w:rPr>
+        <w:t xml:space="preserve"> situaciones de emergencia médica.</w:t>
+      </w:r>
+    </w:p>
+    <w:p>
+      <w:pPr>
+        <w:pStyle w:val="PargrafodaLista"/>
+        <w:numPr>
+          <w:ilvl w:val="0"/>
+          <w:numId w:val="1"/>
+        </w:numPr>
+        <w:rPr>
+          <w:b/>
+          <w:lang w:val="es-ES"/>
+        </w:rPr>
+      </w:pPr>
+      <w:r>
+        <w:rPr>
+          <w:b/>
+          <w:lang w:val="es-ES"/>
+        </w:rPr>
+        <w:t>ACTIVIDADES A REALIZAR ALINEADAS CON LOS OBJETIVOS</w:t>
+      </w:r>
+    </w:p>
+    <w:p>
+      <w:pPr>
+        <w:pStyle w:val="PargrafodaLista"/>
+        <w:numPr>
+          <w:ilvl w:val="0"/>
+          <w:numId w:val="1"/>
+        </w:numPr>
+        <w:rPr>
+          <w:b/>
+          <w:lang w:val="es-ES"/>
+        </w:rPr>
+      </w:pPr>
+      <w:r>
+        <w:rPr>
+          <w:b/>
+          <w:lang w:val="es-ES"/>
+        </w:rPr>
+        <w:t>CRONOGRAMA: ACTIVIDADES E IMPLICACIÓN DE LOS PARTICIPANTES. ENTREGABLES PARA CADA ACTIVIDAD</w:t>
+      </w:r>
+    </w:p>
+    <w:p>
+      <w:pPr>
+        <w:pStyle w:val="PargrafodaLista"/>
+        <w:numPr>
+          <w:ilvl w:val="0"/>
+          <w:numId w:val="1"/>
+        </w:numPr>
+        <w:rPr>
+          <w:b/>
+          <w:lang w:val="es-ES"/>
+        </w:rPr>
+      </w:pPr>
+      <w:r>
+        <w:rPr>
+          <w:b/>
+          <w:lang w:val="es-ES"/>
+        </w:rPr>
+        <w:t>CAUCES DE SEGUIMIENTO</w:t>
+      </w:r>
+    </w:p>
+    <w:p>
+      <w:pPr>
+        <w:pStyle w:val="PargrafodaLista"/>
+        <w:numPr>
+          <w:ilvl w:val="0"/>
+          <w:numId w:val="1"/>
+        </w:numPr>
+        <w:rPr>
+          <w:b/>
+          <w:sz w:val="32"/>
+          <w:szCs w:val="32"/>
+          <w:lang w:val="es-ES"/>
+        </w:rPr>
+      </w:pPr>
+      <w:r>
+        <w:rPr>
+          <w:b/>
+          <w:sz w:val="32"/>
+          <w:szCs w:val="32"/>
+          <w:lang w:val="es-ES"/>
+        </w:rPr>
+        <w:t>Valor añadido</w:t>
+      </w:r>
+    </w:p>
+    <w:p>
+      <w:pPr>
+        <w:jc w:val="both"/>
+        <w:rPr>
+          <w:sz w:val="28"/>
+          <w:szCs w:val="28"/>
+          <w:lang w:val="es-ES"/>
+        </w:rPr>
+      </w:pPr>
+      <w:r>
+        <w:rPr>
+          <w:sz w:val="28"/>
+          <w:szCs w:val="28"/>
+          <w:lang w:val="es-ES"/>
+        </w:rPr>
+        <w:t>La reducción del número de citas médicas innecesarias</w:t>
+      </w:r>
+      <w:r>
+        <w:rPr>
+          <w:sz w:val="28"/>
+          <w:szCs w:val="28"/>
+          <w:lang w:val="es-ES"/>
+        </w:rPr>
+        <w:t xml:space="preserve"> y/o poco necesarias</w:t>
+      </w:r>
+      <w:r>
+        <w:rPr>
+          <w:sz w:val="28"/>
+          <w:szCs w:val="28"/>
+          <w:lang w:val="es-ES"/>
+        </w:rPr>
+        <w:t xml:space="preserve"> realizadas traerá un ahorro de recursos, sobretodo tiempo y dinero, tanto al Hospital PTS como a los usuarios del SDAC.</w:t>
+      </w:r>
+      <w:r>
+        <w:rPr>
+          <w:sz w:val="28"/>
+          <w:szCs w:val="28"/>
+          <w:lang w:val="es-ES"/>
+        </w:rPr>
+        <w:t xml:space="preserve"> </w:t>
+      </w:r>
+      <w:r>
+        <w:rPr>
+          <w:sz w:val="28"/>
+          <w:szCs w:val="28"/>
+          <w:lang w:val="es-ES"/>
+        </w:rPr>
+        <w:t xml:space="preserve">Además, la utilización </w:t>
+      </w:r>
+      <w:r>
+        <w:rPr>
+          <w:sz w:val="28"/>
+          <w:szCs w:val="28"/>
+          <w:lang w:val="es-ES"/>
+        </w:rPr>
+        <w:t>del sistema</w:t>
+      </w:r>
+      <w:r>
+        <w:rPr>
+          <w:sz w:val="28"/>
+          <w:szCs w:val="28"/>
+          <w:lang w:val="es-ES"/>
+        </w:rPr>
+        <w:t xml:space="preserve"> aumentará la eficiencia de la gestión de citas médicas</w:t>
+      </w:r>
+      <w:r>
+        <w:rPr>
+          <w:sz w:val="28"/>
+          <w:szCs w:val="28"/>
+          <w:lang w:val="es-ES"/>
+        </w:rPr>
+        <w:t>, contribuyendo también para el ahorro de tiempo y dinero por parte del Hospital PTS.</w:t>
+      </w:r>
+    </w:p>
+    <w:p>
+      <w:pPr>
+        <w:jc w:val="both"/>
+        <w:rPr>
+          <w:sz w:val="28"/>
+          <w:szCs w:val="28"/>
+          <w:lang w:val="es-ES"/>
+        </w:rPr>
+      </w:pPr>
+      <w:r>
+        <w:rPr>
+          <w:sz w:val="28"/>
+          <w:szCs w:val="28"/>
+          <w:lang w:val="es-ES"/>
+        </w:rPr>
+        <w:t>La existencia de una aplicación de diagnóstico remoto y agendamiento de citas conectada al Hospital PTS</w:t>
+      </w:r>
+      <w:r>
+        <w:rPr>
+          <w:sz w:val="28"/>
+          <w:szCs w:val="28"/>
+          <w:lang w:val="es-ES"/>
+        </w:rPr>
+        <w:t xml:space="preserve"> que ahorre el tiempo y dinero de sus usuarios</w:t>
+      </w:r>
+      <w:r>
+        <w:rPr>
+          <w:sz w:val="28"/>
+          <w:szCs w:val="28"/>
+          <w:lang w:val="es-ES"/>
+        </w:rPr>
+        <w:t xml:space="preserve"> tornar</w:t>
+      </w:r>
+      <w:r>
+        <w:rPr>
+          <w:sz w:val="28"/>
+          <w:szCs w:val="28"/>
+          <w:lang w:val="es-ES"/>
+        </w:rPr>
+        <w:t xml:space="preserve">á el uso de los </w:t>
+      </w:r>
+      <w:r>
+        <w:rPr>
+          <w:sz w:val="28"/>
+          <w:szCs w:val="28"/>
+          <w:lang w:val="es-ES"/>
+        </w:rPr>
+        <w:t>servicios</w:t>
+      </w:r>
+      <w:r>
+        <w:rPr>
+          <w:sz w:val="28"/>
+          <w:szCs w:val="28"/>
+          <w:lang w:val="es-ES"/>
+        </w:rPr>
+        <w:t xml:space="preserve"> del hospital</w:t>
+      </w:r>
+      <w:r>
+        <w:rPr>
+          <w:sz w:val="28"/>
+          <w:szCs w:val="28"/>
+          <w:lang w:val="es-ES"/>
+        </w:rPr>
+        <w:t xml:space="preserve"> más atractivo por parte de los usuarios. Eso, </w:t>
+      </w:r>
+      <w:r>
+        <w:rPr>
+          <w:sz w:val="28"/>
+          <w:szCs w:val="28"/>
+          <w:lang w:val="es-ES"/>
+        </w:rPr>
+        <w:t>juntame</w:t>
+      </w:r>
+      <w:r>
+        <w:rPr>
+          <w:sz w:val="28"/>
+          <w:szCs w:val="28"/>
+          <w:lang w:val="es-ES"/>
+        </w:rPr>
+        <w:t>nte con la mejora</w:t>
+      </w:r>
+      <w:r>
+        <w:rPr>
+          <w:sz w:val="28"/>
+          <w:szCs w:val="28"/>
+          <w:lang w:val="es-ES"/>
+        </w:rPr>
+        <w:t xml:space="preserve"> del atendimiento al</w:t>
+      </w:r>
+      <w:r>
+        <w:rPr>
+          <w:sz w:val="28"/>
+          <w:szCs w:val="28"/>
+          <w:lang w:val="es-ES"/>
+        </w:rPr>
+        <w:t xml:space="preserve"> público y el aumento</w:t>
+      </w:r>
+      <w:r>
+        <w:rPr>
+          <w:sz w:val="28"/>
+          <w:szCs w:val="28"/>
+          <w:lang w:val="es-ES"/>
+        </w:rPr>
+        <w:t xml:space="preserve"> en </w:t>
+      </w:r>
+      <w:r>
+        <w:rPr>
+          <w:sz w:val="28"/>
+          <w:szCs w:val="28"/>
+          <w:lang w:val="es-ES"/>
+        </w:rPr>
+        <w:t>la calidad de los servicios médicos</w:t>
+      </w:r>
+      <w:r>
+        <w:rPr>
+          <w:sz w:val="28"/>
+          <w:szCs w:val="28"/>
+          <w:lang w:val="es-ES"/>
+        </w:rPr>
+        <w:t xml:space="preserve">, aumentará la reputación del </w:t>
+      </w:r>
+      <w:r>
+        <w:rPr>
+          <w:sz w:val="28"/>
+          <w:szCs w:val="28"/>
+          <w:lang w:val="es-ES"/>
+        </w:rPr>
+        <w:lastRenderedPageBreak/>
+        <w:t>Hospital PTS y traerá un mayor número de usuarios a sus servicios, lo que aumentará sus recetas fiscales.</w:t>
+      </w:r>
+    </w:p>
+    <w:p>
+      <w:pPr>
+        <w:pStyle w:val="PargrafodaLista"/>
+        <w:numPr>
+          <w:ilvl w:val="0"/>
+          <w:numId w:val="1"/>
+        </w:numPr>
+        <w:rPr>
+          <w:b/>
+          <w:sz w:val="32"/>
+          <w:szCs w:val="32"/>
+          <w:lang w:val="es-ES"/>
+        </w:rPr>
+      </w:pPr>
+      <w:r>
+        <w:rPr>
+          <w:b/>
+          <w:sz w:val="32"/>
+          <w:szCs w:val="32"/>
+          <w:lang w:val="es-ES"/>
+        </w:rPr>
+        <w:t>Beneficios y beneficiarios</w:t>
       </w:r>
       <w:bookmarkStart w:id="0" w:name="_GoBack"/>
       <w:bookmarkEnd w:id="0"/>
@@ -2408,199 +3519,19 @@
           <w:szCs w:val="28"/>
           <w:lang w:val="es-ES"/>
         </w:rPr>
-        <w:t>Para el proceso de diagnóstico, el paciente debe agendar una cita médica, luego ir a un médico general que basado en los síntomas hace un diagnostico en el cual presenta varias recomendaciones al paciente, como por ejemplo Asignarle medicamentos, enviar al paciente a hacer diferentes exámenes médicos, o si es muy grave internarlo en el hospital.</w:t>
-      </w:r>
-    </w:p>
-    <w:p>
-      <w:pPr>
-        <w:jc w:val="both"/>
-        <w:rPr>
-          <w:sz w:val="28"/>
-          <w:szCs w:val="28"/>
-          <w:lang w:val="es-ES"/>
-        </w:rPr>
-      </w:pPr>
-      <w:r>
-        <w:rPr>
-          <w:sz w:val="28"/>
-          <w:szCs w:val="28"/>
-          <w:lang w:val="es-ES"/>
-        </w:rPr>
-        <w:t xml:space="preserve">Con el sistema SDAC el usuario ingresara previamente los síntomas que él presente, la aplicación generara un diagnostico el cual dependiendo de la gravedad gestionara la cita </w:t>
-      </w:r>
-      <w:r>
-        <w:rPr>
-          <w:sz w:val="28"/>
-          <w:szCs w:val="28"/>
-          <w:lang w:val="es-ES"/>
-        </w:rPr>
-        <w:t>con el médico general, o con un médico especialista y/o en casos extremos llamará a la policía para que ellos llamen a una ambulancia.</w:t>
-      </w:r>
-    </w:p>
-    <w:p>
-      <w:pPr>
-        <w:jc w:val="both"/>
-        <w:rPr>
-          <w:sz w:val="28"/>
-          <w:szCs w:val="28"/>
-          <w:lang w:val="es-ES"/>
-        </w:rPr>
-      </w:pPr>
-      <w:r>
-        <w:rPr>
-          <w:sz w:val="28"/>
-          <w:szCs w:val="28"/>
-          <w:lang w:val="es-ES"/>
-        </w:rPr>
-        <w:t xml:space="preserve">Con esto se </w:t>
-      </w:r>
-      <w:r>
-        <w:rPr>
-          <w:sz w:val="28"/>
-          <w:szCs w:val="28"/>
-          <w:lang w:val="es-ES"/>
-        </w:rPr>
-        <w:t>ayudará</w:t>
-      </w:r>
-      <w:r>
-        <w:rPr>
-          <w:sz w:val="28"/>
-          <w:szCs w:val="28"/>
-          <w:lang w:val="es-ES"/>
-        </w:rPr>
-        <w:t xml:space="preserve"> al Hospital PTS, para no perder tiempo en cuanto a la gestión y diagnóstico de citas médicas para los pacientes.</w:t>
-      </w:r>
-    </w:p>
-    <w:p>
-      <w:pPr>
-        <w:pStyle w:val="Prrafodelista"/>
-        <w:numPr>
-          <w:ilvl w:val="0"/>
-          <w:numId w:val="1"/>
-        </w:numPr>
-        <w:rPr>
-          <w:b/>
-          <w:lang w:val="es-ES"/>
-        </w:rPr>
-      </w:pPr>
-      <w:r>
-        <w:rPr>
-          <w:b/>
-          <w:lang w:val="es-ES"/>
-        </w:rPr>
-        <w:t>INNOVACIÓN</w:t>
-      </w:r>
-    </w:p>
-    <w:p>
-      <w:pPr>
-        <w:pStyle w:val="Prrafodelista"/>
-        <w:numPr>
-          <w:ilvl w:val="0"/>
-          <w:numId w:val="1"/>
-        </w:numPr>
-        <w:rPr>
-          <w:b/>
-          <w:lang w:val="es-ES"/>
-        </w:rPr>
-      </w:pPr>
-      <w:r>
-        <w:rPr>
-          <w:b/>
-          <w:lang w:val="es-ES"/>
-        </w:rPr>
-        <w:t>ACTIVIDADES A REALIZAR ALINEADAS CON LOS OBJETIVOS</w:t>
-      </w:r>
-    </w:p>
-    <w:p>
-      <w:pPr>
-        <w:pStyle w:val="Prrafodelista"/>
-        <w:numPr>
-          <w:ilvl w:val="0"/>
-          <w:numId w:val="1"/>
-        </w:numPr>
-        <w:rPr>
-          <w:b/>
-          <w:lang w:val="es-ES"/>
-        </w:rPr>
-      </w:pPr>
-      <w:r>
-        <w:rPr>
-          <w:b/>
-          <w:lang w:val="es-ES"/>
-        </w:rPr>
-        <w:t>CRONOGRAMA: ACTIVIDADES E IMPLICACIÓN DE LOS PARTICIPANTES. ENTREGABLES PARA CADA ACTIVIDAD</w:t>
-      </w:r>
-    </w:p>
-    <w:p>
-      <w:pPr>
-        <w:pStyle w:val="Prrafodelista"/>
-        <w:numPr>
-          <w:ilvl w:val="0"/>
-          <w:numId w:val="1"/>
-        </w:numPr>
-        <w:rPr>
-          <w:b/>
-          <w:lang w:val="es-ES"/>
-        </w:rPr>
-      </w:pPr>
-      <w:r>
-        <w:rPr>
-          <w:b/>
-          <w:lang w:val="es-ES"/>
-        </w:rPr>
-        <w:t>CAUCES DE SEGUIMIENTO</w:t>
-      </w:r>
-    </w:p>
-    <w:p>
-      <w:pPr>
-        <w:pStyle w:val="Prrafodelista"/>
-        <w:numPr>
-          <w:ilvl w:val="0"/>
-          <w:numId w:val="1"/>
-        </w:numPr>
-        <w:rPr>
-          <w:b/>
-          <w:lang w:val="es-ES"/>
-        </w:rPr>
-      </w:pPr>
-      <w:r>
-        <w:rPr>
-          <w:b/>
-          <w:lang w:val="es-ES"/>
-        </w:rPr>
-        <w:t>VALOR AÑADIDO</w:t>
-      </w:r>
-    </w:p>
-    <w:p>
-      <w:pPr>
-        <w:pStyle w:val="Prrafodelista"/>
-        <w:numPr>
-          <w:ilvl w:val="0"/>
-          <w:numId w:val="1"/>
-        </w:numPr>
-        <w:rPr>
-          <w:b/>
-          <w:lang w:val="es-ES"/>
-        </w:rPr>
-      </w:pPr>
-      <w:r>
-        <w:rPr>
-          <w:b/>
-          <w:lang w:val="es-ES"/>
-        </w:rPr>
-        <w:t>[BENIFICIOS Y BENEFICIARIOS]</w:t>
-      </w:r>
-    </w:p>
-    <w:p>
-      <w:pPr>
-        <w:ind w:left="360"/>
-        <w:rPr>
-          <w:lang w:val="es-ES"/>
-        </w:rPr>
-      </w:pPr>
+        <w:t>El SDAC beneficiará tanto al Hospital PTS como a sus usuarios.</w:t>
+      </w:r>
+      <w:r>
+        <w:rPr>
+          <w:sz w:val="28"/>
+          <w:szCs w:val="28"/>
+          <w:lang w:val="es-ES"/>
+        </w:rPr>
+        <w:t xml:space="preserve"> Al hospital traerá ahorro de recursos, como tiempo y dinero; mejora del atendimiento al público; y aumento de la calidad de sus servicios médicos; lo que llevará a un aumento de su reputación como entidad prestadora de cuidados médicos. A los usuarios del sistema traerá también ahorro de su tiempo y dinero; mejor atendimiento y cuidados médicos; y además socorro más rápido en caso de emergencia médica.</w:t>
+      </w:r>
     </w:p>
     <w:sectPr>
-      <w:footerReference w:type="default" r:id="rId7"/>
+      <w:footerReference w:type="default" r:id="rId8"/>
       <w:pgSz w:w="12240" w:h="15840"/>
       <w:pgMar w:top="1417" w:right="1701" w:bottom="1417" w:left="1701" w:header="708" w:footer="708" w:gutter="0"/>
       <w:cols w:space="708"/>
@@ -2611,7 +3542,7 @@
 </file>
 
 <file path=word/endnotes.xml><?xml version="1.0" encoding="utf-8"?>
-<w:endnotes xmlns:wpc="http://schemas.microsoft.com/office/word/2010/wordprocessingCanvas" xmlns:cx="http://schemas.microsoft.com/office/drawing/2014/chartex" xmlns:mc="http://schemas.openxmlformats.org/markup-compatibility/2006" xmlns:o="urn:schemas-microsoft-com:office:office" xmlns:r="http://schemas.openxmlformats.org/officeDocument/2006/relationships" xmlns:m="http://schemas.openxmlformats.org/officeDocument/2006/math" xmlns:v="urn:schemas-microsoft-com:vml" xmlns:wp14="http://schemas.microsoft.com/office/word/2010/wordprocessingDrawing" xmlns:wp="http://schemas.openxmlformats.org/drawingml/2006/wordprocessingDrawing" xmlns:w10="urn:schemas-microsoft-com:office:word" xmlns:w="http://schemas.openxmlformats.org/wordprocessingml/2006/main" xmlns:w14="http://schemas.microsoft.com/office/word/2010/wordml" xmlns:w15="http://schemas.microsoft.com/office/word/2012/wordml" xmlns:w16se="http://schemas.microsoft.com/office/word/2015/wordml/symex" xmlns:wpg="http://schemas.microsoft.com/office/word/2010/wordprocessingGroup" xmlns:wpi="http://schemas.microsoft.com/office/word/2010/wordprocessingInk" xmlns:wne="http://schemas.microsoft.com/office/word/2006/wordml" xmlns:wps="http://schemas.microsoft.com/office/word/2010/wordprocessingShape" mc:Ignorable="w14 w15 w16se wp14">
+<w:endnotes xmlns:wpc="http://schemas.microsoft.com/office/word/2010/wordprocessingCanvas" xmlns:mc="http://schemas.openxmlformats.org/markup-compatibility/2006" xmlns:o="urn:schemas-microsoft-com:office:office" xmlns:r="http://schemas.openxmlformats.org/officeDocument/2006/relationships" xmlns:m="http://schemas.openxmlformats.org/officeDocument/2006/math" xmlns:v="urn:schemas-microsoft-com:vml" xmlns:wp14="http://schemas.microsoft.com/office/word/2010/wordprocessingDrawing" xmlns:wp="http://schemas.openxmlformats.org/drawingml/2006/wordprocessingDrawing" xmlns:w10="urn:schemas-microsoft-com:office:word" xmlns:w="http://schemas.openxmlformats.org/wordprocessingml/2006/main" xmlns:w14="http://schemas.microsoft.com/office/word/2010/wordml" xmlns:w15="http://schemas.microsoft.com/office/word/2012/wordml" xmlns:wpg="http://schemas.microsoft.com/office/word/2010/wordprocessingGroup" xmlns:wpi="http://schemas.microsoft.com/office/word/2010/wordprocessingInk" xmlns:wne="http://schemas.microsoft.com/office/word/2006/wordml" xmlns:wps="http://schemas.microsoft.com/office/word/2010/wordprocessingShape" mc:Ignorable="w14 w15 wp14">
   <w:endnote w:type="separator" w:id="-1">
     <w:p>
       <w:pPr>
@@ -2636,7 +3567,7 @@
 </file>
 
 <file path=word/footer1.xml><?xml version="1.0" encoding="utf-8"?>
-<w:ftr xmlns:wpc="http://schemas.microsoft.com/office/word/2010/wordprocessingCanvas" xmlns:cx="http://schemas.microsoft.com/office/drawing/2014/chartex" xmlns:mc="http://schemas.openxmlformats.org/markup-compatibility/2006" xmlns:o="urn:schemas-microsoft-com:office:office" xmlns:r="http://schemas.openxmlformats.org/officeDocument/2006/relationships" xmlns:m="http://schemas.openxmlformats.org/officeDocument/2006/math" xmlns:v="urn:schemas-microsoft-com:vml" xmlns:wp14="http://schemas.microsoft.com/office/word/2010/wordprocessingDrawing" xmlns:wp="http://schemas.openxmlformats.org/drawingml/2006/wordprocessingDrawing" xmlns:w10="urn:schemas-microsoft-com:office:word" xmlns:w="http://schemas.openxmlformats.org/wordprocessingml/2006/main" xmlns:w14="http://schemas.microsoft.com/office/word/2010/wordml" xmlns:w15="http://schemas.microsoft.com/office/word/2012/wordml" xmlns:w16se="http://schemas.microsoft.com/office/word/2015/wordml/symex" xmlns:wpg="http://schemas.microsoft.com/office/word/2010/wordprocessingGroup" xmlns:wpi="http://schemas.microsoft.com/office/word/2010/wordprocessingInk" xmlns:wne="http://schemas.microsoft.com/office/word/2006/wordml" xmlns:wps="http://schemas.microsoft.com/office/word/2010/wordprocessingShape" mc:Ignorable="w14 w15 w16se wp14">
+<w:ftr xmlns:wpc="http://schemas.microsoft.com/office/word/2010/wordprocessingCanvas" xmlns:mc="http://schemas.openxmlformats.org/markup-compatibility/2006" xmlns:o="urn:schemas-microsoft-com:office:office" xmlns:r="http://schemas.openxmlformats.org/officeDocument/2006/relationships" xmlns:m="http://schemas.openxmlformats.org/officeDocument/2006/math" xmlns:v="urn:schemas-microsoft-com:vml" xmlns:wp14="http://schemas.microsoft.com/office/word/2010/wordprocessingDrawing" xmlns:wp="http://schemas.openxmlformats.org/drawingml/2006/wordprocessingDrawing" xmlns:w10="urn:schemas-microsoft-com:office:word" xmlns:w="http://schemas.openxmlformats.org/wordprocessingml/2006/main" xmlns:w14="http://schemas.microsoft.com/office/word/2010/wordml" xmlns:w15="http://schemas.microsoft.com/office/word/2012/wordml" xmlns:wpg="http://schemas.microsoft.com/office/word/2010/wordprocessingGroup" xmlns:wpi="http://schemas.microsoft.com/office/word/2010/wordprocessingInk" xmlns:wne="http://schemas.microsoft.com/office/word/2006/wordml" xmlns:wps="http://schemas.microsoft.com/office/word/2010/wordprocessingShape" mc:Ignorable="w14 w15 wp14">
   <w:sdt>
     <w:sdtPr>
       <w:id w:val="-1298293128"/>
@@ -2649,7 +3580,7 @@
     <w:sdtContent>
       <w:p>
         <w:pPr>
-          <w:pStyle w:val="Piedepgina"/>
+          <w:pStyle w:val="Rodap"/>
           <w:jc w:val="right"/>
         </w:pPr>
         <w:r>
@@ -2666,7 +3597,7 @@
             <w:noProof/>
             <w:lang w:val="pt-PT"/>
           </w:rPr>
-          <w:t>3</w:t>
+          <w:t>6</w:t>
         </w:r>
         <w:r>
           <w:fldChar w:fldCharType="end"/>
@@ -2676,14 +3607,14 @@
   </w:sdt>
   <w:p>
     <w:pPr>
-      <w:pStyle w:val="Piedepgina"/>
+      <w:pStyle w:val="Rodap"/>
     </w:pPr>
   </w:p>
 </w:ftr>
 </file>
 
 <file path=word/footnotes.xml><?xml version="1.0" encoding="utf-8"?>
-<w:footnotes xmlns:wpc="http://schemas.microsoft.com/office/word/2010/wordprocessingCanvas" xmlns:cx="http://schemas.microsoft.com/office/drawing/2014/chartex" xmlns:mc="http://schemas.openxmlformats.org/markup-compatibility/2006" xmlns:o="urn:schemas-microsoft-com:office:office" xmlns:r="http://schemas.openxmlformats.org/officeDocument/2006/relationships" xmlns:m="http://schemas.openxmlformats.org/officeDocument/2006/math" xmlns:v="urn:schemas-microsoft-com:vml" xmlns:wp14="http://schemas.microsoft.com/office/word/2010/wordprocessingDrawing" xmlns:wp="http://schemas.openxmlformats.org/drawingml/2006/wordprocessingDrawing" xmlns:w10="urn:schemas-microsoft-com:office:word" xmlns:w="http://schemas.openxmlformats.org/wordprocessingml/2006/main" xmlns:w14="http://schemas.microsoft.com/office/word/2010/wordml" xmlns:w15="http://schemas.microsoft.com/office/word/2012/wordml" xmlns:w16se="http://schemas.microsoft.com/office/word/2015/wordml/symex" xmlns:wpg="http://schemas.microsoft.com/office/word/2010/wordprocessingGroup" xmlns:wpi="http://schemas.microsoft.com/office/word/2010/wordprocessingInk" xmlns:wne="http://schemas.microsoft.com/office/word/2006/wordml" xmlns:wps="http://schemas.microsoft.com/office/word/2010/wordprocessingShape" mc:Ignorable="w14 w15 w16se wp14">
+<w:footnotes xmlns:wpc="http://schemas.microsoft.com/office/word/2010/wordprocessingCanvas" xmlns:mc="http://schemas.openxmlformats.org/markup-compatibility/2006" xmlns:o="urn:schemas-microsoft-com:office:office" xmlns:r="http://schemas.openxmlformats.org/officeDocument/2006/relationships" xmlns:m="http://schemas.openxmlformats.org/officeDocument/2006/math" xmlns:v="urn:schemas-microsoft-com:vml" xmlns:wp14="http://schemas.microsoft.com/office/word/2010/wordprocessingDrawing" xmlns:wp="http://schemas.openxmlformats.org/drawingml/2006/wordprocessingDrawing" xmlns:w10="urn:schemas-microsoft-com:office:word" xmlns:w="http://schemas.openxmlformats.org/wordprocessingml/2006/main" xmlns:w14="http://schemas.microsoft.com/office/word/2010/wordml" xmlns:w15="http://schemas.microsoft.com/office/word/2012/wordml" xmlns:wpg="http://schemas.microsoft.com/office/word/2010/wordprocessingGroup" xmlns:wpi="http://schemas.microsoft.com/office/word/2010/wordprocessingInk" xmlns:wne="http://schemas.microsoft.com/office/word/2006/wordml" xmlns:wps="http://schemas.microsoft.com/office/word/2010/wordprocessingShape" mc:Ignorable="w14 w15 wp14">
   <w:footnote w:type="separator" w:id="-1">
     <w:p>
       <w:pPr>
@@ -2702,13 +3633,85 @@
       <w:r>
         <w:continuationSeparator/>
       </w:r>
+    </w:p>
+  </w:footnote>
+  <w:footnote w:id="1">
+    <w:p>
+      <w:pPr>
+        <w:pStyle w:val="Textodenotaderodap"/>
+      </w:pPr>
+      <w:r>
+        <w:rPr>
+          <w:rStyle w:val="Refdenotaderodap"/>
+        </w:rPr>
+        <w:footnoteRef/>
+      </w:r>
+      <w:r>
+        <w:t xml:space="preserve"> </w:t>
+      </w:r>
+      <w:hyperlink r:id="rId1" w:history="1">
+        <w:r>
+          <w:rPr>
+            <w:rStyle w:val="Hiperligao"/>
+          </w:rPr>
+          <w:t>https://play.google.com/store/apps/details?id=com.pro</w:t>
+        </w:r>
+        <w:r>
+          <w:rPr>
+            <w:rStyle w:val="Hiperligao"/>
+          </w:rPr>
+          <w:t>g</w:t>
+        </w:r>
+        <w:r>
+          <w:rPr>
+            <w:rStyle w:val="Hiperligao"/>
+          </w:rPr>
+          <w:t>ramming.progressive.diagnoseapp</w:t>
+        </w:r>
+      </w:hyperlink>
+    </w:p>
+  </w:footnote>
+  <w:footnote w:id="2">
+    <w:p>
+      <w:pPr>
+        <w:pStyle w:val="Textodenotaderodap"/>
+      </w:pPr>
+      <w:r>
+        <w:rPr>
+          <w:rStyle w:val="Refdenotaderodap"/>
+        </w:rPr>
+        <w:footnoteRef/>
+      </w:r>
+      <w:r>
+        <w:t xml:space="preserve"> </w:t>
+      </w:r>
+      <w:hyperlink r:id="rId2" w:history="1">
+        <w:r>
+          <w:rPr>
+            <w:rStyle w:val="Hiperligao"/>
+          </w:rPr>
+          <w:t>https://www.hmhospitales.com/servicios-al-paciente/nuestra</w:t>
+        </w:r>
+        <w:r>
+          <w:rPr>
+            <w:rStyle w:val="Hiperligao"/>
+          </w:rPr>
+          <w:t>s</w:t>
+        </w:r>
+        <w:r>
+          <w:rPr>
+            <w:rStyle w:val="Hiperligao"/>
+          </w:rPr>
+          <w:t>-apps/cita-medico-app</w:t>
+        </w:r>
+      </w:hyperlink>
     </w:p>
   </w:footnote>
 </w:footnotes>
 </file>
 
 <file path=word/numbering.xml><?xml version="1.0" encoding="utf-8"?>
-<w:numbering xmlns:wpc="http://schemas.microsoft.com/office/word/2010/wordprocessingCanvas" xmlns:cx="http://schemas.microsoft.com/office/drawing/2014/chartex" xmlns:mc="http://schemas.openxmlformats.org/markup-compatibility/2006" xmlns:o="urn:schemas-microsoft-com:office:office" xmlns:r="http://schemas.openxmlformats.org/officeDocument/2006/relationships" xmlns:m="http://schemas.openxmlformats.org/officeDocument/2006/math" xmlns:v="urn:schemas-microsoft-com:vml" xmlns:wp14="http://schemas.microsoft.com/office/word/2010/wordprocessingDrawing" xmlns:wp="http://schemas.openxmlformats.org/drawingml/2006/wordprocessingDrawing" xmlns:w10="urn:schemas-microsoft-com:office:word" xmlns:w="http://schemas.openxmlformats.org/wordprocessingml/2006/main" xmlns:w14="http://schemas.microsoft.com/office/word/2010/wordml" xmlns:w15="http://schemas.microsoft.com/office/word/2012/wordml" xmlns:w16se="http://schemas.microsoft.com/office/word/2015/wordml/symex" xmlns:wpg="http://schemas.microsoft.com/office/word/2010/wordprocessingGroup" xmlns:wpi="http://schemas.microsoft.com/office/word/2010/wordprocessingInk" xmlns:wne="http://schemas.microsoft.com/office/word/2006/wordml" xmlns:wps="http://schemas.microsoft.com/office/word/2010/wordprocessingShape" mc:Ignorable="w14 w15 w16se wp14">
+<w:numbering xmlns:wpc="http://schemas.microsoft.com/office/word/2010/wordprocessingCanvas" xmlns:mc="http://schemas.openxmlformats.org/markup-compatibility/2006" xmlns:o="urn:schemas-microsoft-com:office:office" xmlns:r="http://schemas.openxmlformats.org/officeDocument/2006/relationships" xmlns:m="http://schemas.openxmlformats.org/officeDocument/2006/math" xmlns:v="urn:schemas-microsoft-com:vml" xmlns:wp14="http://schemas.microsoft.com/office/word/2010/wordprocessingDrawing" xmlns:wp="http://schemas.openxmlformats.org/drawingml/2006/wordprocessingDrawing" xmlns:w10="urn:schemas-microsoft-com:office:word" xmlns:w="http://schemas.openxmlformats.org/wordprocessingml/2006/main" xmlns:w14="http://schemas.microsoft.com/office/word/2010/wordml" xmlns:w15="http://schemas.microsoft.com/office/word/2012/wordml" xmlns:wpg="http://schemas.microsoft.com/office/word/2010/wordprocessingGroup" xmlns:wpi="http://schemas.microsoft.com/office/word/2010/wordprocessingInk" xmlns:wne="http://schemas.microsoft.com/office/word/2006/wordml" xmlns:wps="http://schemas.microsoft.com/office/word/2010/wordprocessingShape" mc:Ignorable="w14 w15 wp14">
   <w:abstractNum w:abstractNumId="0" w15:restartNumberingAfterBreak="0">
     <w:nsid w:val="01AB37AB"/>
     <w:multiLevelType w:val="hybridMultilevel"/>
@@ -3362,7 +4365,7 @@
 </file>
 
 <file path=word/styles.xml><?xml version="1.0" encoding="utf-8"?>
-<w:styles xmlns:mc="http://schemas.openxmlformats.org/markup-compatibility/2006" xmlns:r="http://schemas.openxmlformats.org/officeDocument/2006/relationships" xmlns:w="http://schemas.openxmlformats.org/wordprocessingml/2006/main" xmlns:w14="http://schemas.microsoft.com/office/word/2010/wordml" xmlns:w15="http://schemas.microsoft.com/office/word/2012/wordml" xmlns:w16se="http://schemas.microsoft.com/office/word/2015/wordml/symex" mc:Ignorable="w14 w15 w16se">
+<w:styles xmlns:mc="http://schemas.openxmlformats.org/markup-compatibility/2006" xmlns:r="http://schemas.openxmlformats.org/officeDocument/2006/relationships" xmlns:w="http://schemas.openxmlformats.org/wordprocessingml/2006/main" xmlns:w14="http://schemas.microsoft.com/office/word/2010/wordml" xmlns:w15="http://schemas.microsoft.com/office/word/2012/wordml" mc:Ignorable="w14 w15">
   <w:docDefaults>
     <w:rPrDefault>
       <w:rPr>
@@ -3755,13 +4758,13 @@
     <w:name w:val="Normal"/>
     <w:qFormat/>
   </w:style>
-  <w:style w:type="character" w:default="1" w:styleId="Fuentedeprrafopredeter">
+  <w:style w:type="character" w:default="1" w:styleId="Tipodeletrapredefinidodopargrafo">
     <w:name w:val="Default Paragraph Font"/>
     <w:uiPriority w:val="1"/>
     <w:semiHidden/>
     <w:unhideWhenUsed/>
   </w:style>
-  <w:style w:type="table" w:default="1" w:styleId="Tablanormal">
+  <w:style w:type="table" w:default="1" w:styleId="Tabelanormal">
     <w:name w:val="Normal Table"/>
     <w:uiPriority w:val="99"/>
     <w:semiHidden/>
@@ -3776,13 +4779,13 @@
       </w:tblCellMar>
     </w:tblPr>
   </w:style>
-  <w:style w:type="numbering" w:default="1" w:styleId="Sinlista">
+  <w:style w:type="numbering" w:default="1" w:styleId="Semlista">
     <w:name w:val="No List"/>
     <w:uiPriority w:val="99"/>
     <w:semiHidden/>
     <w:unhideWhenUsed/>
   </w:style>
-  <w:style w:type="paragraph" w:styleId="Prrafodelista">
+  <w:style w:type="paragraph" w:styleId="PargrafodaLista">
     <w:name w:val="List Paragraph"/>
     <w:basedOn w:val="Normal"/>
     <w:uiPriority w:val="34"/>
@@ -3793,10 +4796,10 @@
       <w:contextualSpacing/>
     </w:pPr>
   </w:style>
-  <w:style w:type="paragraph" w:styleId="Encabezado">
+  <w:style w:type="paragraph" w:styleId="Cabealho">
     <w:name w:val="header"/>
     <w:basedOn w:val="Normal"/>
-    <w:link w:val="EncabezadoCar"/>
+    <w:link w:val="CabealhoCarter"/>
     <w:uiPriority w:val="99"/>
     <w:unhideWhenUsed/>
     <w:rsid w:val="00FE2076"/>
@@ -3808,17 +4811,17 @@
       <w:spacing w:after="0" w:line="240" w:lineRule="auto"/>
     </w:pPr>
   </w:style>
-  <w:style w:type="character" w:customStyle="1" w:styleId="EncabezadoCar">
-    <w:name w:val="Encabezado Car"/>
-    <w:basedOn w:val="Fuentedeprrafopredeter"/>
-    <w:link w:val="Encabezado"/>
+  <w:style w:type="character" w:customStyle="1" w:styleId="CabealhoCarter">
+    <w:name w:val="Cabeçalho Caráter"/>
+    <w:basedOn w:val="Tipodeletrapredefinidodopargrafo"/>
+    <w:link w:val="Cabealho"/>
     <w:uiPriority w:val="99"/>
     <w:rsid w:val="00FE2076"/>
   </w:style>
-  <w:style w:type="paragraph" w:styleId="Piedepgina">
+  <w:style w:type="paragraph" w:styleId="Rodap">
     <w:name w:val="footer"/>
     <w:basedOn w:val="Normal"/>
-    <w:link w:val="PiedepginaCar"/>
+    <w:link w:val="RodapCarter"/>
     <w:uiPriority w:val="99"/>
     <w:unhideWhenUsed/>
     <w:rsid w:val="00FE2076"/>
@@ -3830,14 +4833,602 @@
       <w:spacing w:after="0" w:line="240" w:lineRule="auto"/>
     </w:pPr>
   </w:style>
-  <w:style w:type="character" w:customStyle="1" w:styleId="PiedepginaCar">
-    <w:name w:val="Pie de página Car"/>
-    <w:basedOn w:val="Fuentedeprrafopredeter"/>
-    <w:link w:val="Piedepgina"/>
+  <w:style w:type="character" w:customStyle="1" w:styleId="RodapCarter">
+    <w:name w:val="Rodapé Caráter"/>
+    <w:basedOn w:val="Tipodeletrapredefinidodopargrafo"/>
+    <w:link w:val="Rodap"/>
     <w:uiPriority w:val="99"/>
     <w:rsid w:val="00FE2076"/>
   </w:style>
+  <w:style w:type="paragraph" w:styleId="Textodenotaderodap">
+    <w:name w:val="footnote text"/>
+    <w:basedOn w:val="Normal"/>
+    <w:link w:val="TextodenotaderodapCarter"/>
+    <w:uiPriority w:val="99"/>
+    <w:semiHidden/>
+    <w:unhideWhenUsed/>
+    <w:rsid w:val="00700F56"/>
+    <w:pPr>
+      <w:spacing w:after="0" w:line="240" w:lineRule="auto"/>
+    </w:pPr>
+    <w:rPr>
+      <w:sz w:val="20"/>
+      <w:szCs w:val="20"/>
+    </w:rPr>
+  </w:style>
+  <w:style w:type="character" w:customStyle="1" w:styleId="TextodenotaderodapCarter">
+    <w:name w:val="Texto de nota de rodapé Caráter"/>
+    <w:basedOn w:val="Tipodeletrapredefinidodopargrafo"/>
+    <w:link w:val="Textodenotaderodap"/>
+    <w:uiPriority w:val="99"/>
+    <w:semiHidden/>
+    <w:rsid w:val="00700F56"/>
+    <w:rPr>
+      <w:sz w:val="20"/>
+      <w:szCs w:val="20"/>
+    </w:rPr>
+  </w:style>
+  <w:style w:type="character" w:styleId="Refdenotaderodap">
+    <w:name w:val="footnote reference"/>
+    <w:basedOn w:val="Tipodeletrapredefinidodopargrafo"/>
+    <w:uiPriority w:val="99"/>
+    <w:semiHidden/>
+    <w:unhideWhenUsed/>
+    <w:rsid w:val="00700F56"/>
+    <w:rPr>
+      <w:vertAlign w:val="superscript"/>
+    </w:rPr>
+  </w:style>
+  <w:style w:type="character" w:styleId="Hiperligao">
+    <w:name w:val="Hyperlink"/>
+    <w:basedOn w:val="Tipodeletrapredefinidodopargrafo"/>
+    <w:uiPriority w:val="99"/>
+    <w:unhideWhenUsed/>
+    <w:rsid w:val="00171E9A"/>
+    <w:rPr>
+      <w:color w:val="0563C1" w:themeColor="hyperlink"/>
+      <w:u w:val="single"/>
+    </w:rPr>
+  </w:style>
+  <w:style w:type="character" w:styleId="Hiperligaovisitada">
+    <w:name w:val="FollowedHyperlink"/>
+    <w:basedOn w:val="Tipodeletrapredefinidodopargrafo"/>
+    <w:uiPriority w:val="99"/>
+    <w:semiHidden/>
+    <w:unhideWhenUsed/>
+    <w:rsid w:val="00042070"/>
+    <w:rPr>
+      <w:color w:val="954F72" w:themeColor="followedHyperlink"/>
+      <w:u w:val="single"/>
+    </w:rPr>
+  </w:style>
 </w:styles>
+</file>
+
+<file path=word/glossary/document.xml><?xml version="1.0" encoding="utf-8"?>
+<w:glossaryDocument xmlns:wpc="http://schemas.microsoft.com/office/word/2010/wordprocessingCanvas" xmlns:mc="http://schemas.openxmlformats.org/markup-compatibility/2006" xmlns:o="urn:schemas-microsoft-com:office:office" xmlns:r="http://schemas.openxmlformats.org/officeDocument/2006/relationships" xmlns:m="http://schemas.openxmlformats.org/officeDocument/2006/math" xmlns:v="urn:schemas-microsoft-com:vml" xmlns:wp14="http://schemas.microsoft.com/office/word/2010/wordprocessingDrawing" xmlns:wp="http://schemas.openxmlformats.org/drawingml/2006/wordprocessingDrawing" xmlns:w10="urn:schemas-microsoft-com:office:word" xmlns:w="http://schemas.openxmlformats.org/wordprocessingml/2006/main" xmlns:w14="http://schemas.microsoft.com/office/word/2010/wordml" xmlns:w15="http://schemas.microsoft.com/office/word/2012/wordml" xmlns:wpg="http://schemas.microsoft.com/office/word/2010/wordprocessingGroup" xmlns:wpi="http://schemas.microsoft.com/office/word/2010/wordprocessingInk" xmlns:wne="http://schemas.microsoft.com/office/word/2006/wordml" xmlns:wps="http://schemas.microsoft.com/office/word/2010/wordprocessingShape" mc:Ignorable="w14 w15 wp14"/>
+</file>
+
+<file path=word/glossary/fontTable.xml><?xml version="1.0" encoding="utf-8"?>
+<w:fonts xmlns:mc="http://schemas.openxmlformats.org/markup-compatibility/2006" xmlns:r="http://schemas.openxmlformats.org/officeDocument/2006/relationships" xmlns:w="http://schemas.openxmlformats.org/wordprocessingml/2006/main" xmlns:w14="http://schemas.microsoft.com/office/word/2010/wordml" xmlns:w15="http://schemas.microsoft.com/office/word/2012/wordml" mc:Ignorable="w14 w15">
+  <w:font w:name="Symbol">
+    <w:panose1 w:val="05050102010706020507"/>
+    <w:charset w:val="02"/>
+    <w:family w:val="roman"/>
+    <w:pitch w:val="variable"/>
+    <w:sig w:usb0="00000000" w:usb1="10000000" w:usb2="00000000" w:usb3="00000000" w:csb0="80000000" w:csb1="00000000"/>
+  </w:font>
+  <w:font w:name="Times New Roman">
+    <w:panose1 w:val="02020603050405020304"/>
+    <w:charset w:val="00"/>
+    <w:family w:val="roman"/>
+    <w:pitch w:val="variable"/>
+    <w:sig w:usb0="E0002EFF" w:usb1="C000785B" w:usb2="00000009" w:usb3="00000000" w:csb0="000001FF" w:csb1="00000000"/>
+  </w:font>
+  <w:font w:name="Courier New">
+    <w:panose1 w:val="02070309020205020404"/>
+    <w:charset w:val="00"/>
+    <w:family w:val="modern"/>
+    <w:pitch w:val="fixed"/>
+    <w:sig w:usb0="E0002EFF" w:usb1="C0007843" w:usb2="00000009" w:usb3="00000000" w:csb0="000001FF" w:csb1="00000000"/>
+  </w:font>
+  <w:font w:name="Wingdings">
+    <w:panose1 w:val="05000000000000000000"/>
+    <w:charset w:val="02"/>
+    <w:family w:val="auto"/>
+    <w:pitch w:val="variable"/>
+    <w:sig w:usb0="00000000" w:usb1="10000000" w:usb2="00000000" w:usb3="00000000" w:csb0="80000000" w:csb1="00000000"/>
+  </w:font>
+  <w:font w:name="Calibri">
+    <w:panose1 w:val="020F0502020204030204"/>
+    <w:charset w:val="00"/>
+    <w:family w:val="swiss"/>
+    <w:pitch w:val="variable"/>
+    <w:sig w:usb0="E0002AFF" w:usb1="C000247B" w:usb2="00000009" w:usb3="00000000" w:csb0="000001FF" w:csb1="00000000"/>
+  </w:font>
+  <w:font w:name="Calibri Light">
+    <w:panose1 w:val="020F0302020204030204"/>
+    <w:charset w:val="00"/>
+    <w:family w:val="swiss"/>
+    <w:pitch w:val="variable"/>
+    <w:sig w:usb0="E0002AFF" w:usb1="C000247B" w:usb2="00000009" w:usb3="00000000" w:csb0="000001FF" w:csb1="00000000"/>
+  </w:font>
+</w:fonts>
+</file>
+
+<file path=word/glossary/settings.xml><?xml version="1.0" encoding="utf-8"?>
+<w:settings xmlns:mc="http://schemas.openxmlformats.org/markup-compatibility/2006" xmlns:o="urn:schemas-microsoft-com:office:office" xmlns:r="http://schemas.openxmlformats.org/officeDocument/2006/relationships" xmlns:m="http://schemas.openxmlformats.org/officeDocument/2006/math" xmlns:v="urn:schemas-microsoft-com:vml" xmlns:w10="urn:schemas-microsoft-com:office:word" xmlns:w="http://schemas.openxmlformats.org/wordprocessingml/2006/main" xmlns:w14="http://schemas.microsoft.com/office/word/2010/wordml" xmlns:w15="http://schemas.microsoft.com/office/word/2012/wordml" xmlns:sl="http://schemas.openxmlformats.org/schemaLibrary/2006/main" mc:Ignorable="w14 w15">
+  <w:view w:val="normal"/>
+  <w:defaultTabStop w:val="708"/>
+  <w:hyphenationZone w:val="425"/>
+  <w:characterSpacingControl w:val="doNotCompress"/>
+  <w:compat>
+    <w:useFELayout/>
+    <w:compatSetting w:name="compatibilityMode" w:uri="http://schemas.microsoft.com/office/word" w:val="15"/>
+    <w:compatSetting w:name="overrideTableStyleFontSizeAndJustification" w:uri="http://schemas.microsoft.com/office/word" w:val="1"/>
+    <w:compatSetting w:name="enableOpenTypeFeatures" w:uri="http://schemas.microsoft.com/office/word" w:val="1"/>
+    <w:compatSetting w:name="doNotFlipMirrorIndents" w:uri="http://schemas.microsoft.com/office/word" w:val="1"/>
+    <w:compatSetting w:name="differentiateMultirowTableHeaders" w:uri="http://schemas.microsoft.com/office/word" w:val="1"/>
+  </w:compat>
+  <w:rsids>
+    <w:rsidRoot w:val="00245AA1"/>
+    <w:rsid w:val="00245AA1"/>
+    <w:rsid w:val="00590E2A"/>
+  </w:rsids>
+  <m:mathPr>
+    <m:mathFont m:val="Cambria Math"/>
+    <m:brkBin m:val="before"/>
+    <m:brkBinSub m:val="--"/>
+    <m:smallFrac m:val="0"/>
+    <m:dispDef/>
+    <m:lMargin m:val="0"/>
+    <m:rMargin m:val="0"/>
+    <m:defJc m:val="centerGroup"/>
+    <m:wrapIndent m:val="1440"/>
+    <m:intLim m:val="subSup"/>
+    <m:naryLim m:val="undOvr"/>
+  </m:mathPr>
+  <w:themeFontLang w:val="es-ES"/>
+  <w:clrSchemeMapping w:bg1="light1" w:t1="dark1" w:bg2="light2" w:t2="dark2" w:accent1="accent1" w:accent2="accent2" w:accent3="accent3" w:accent4="accent4" w:accent5="accent5" w:accent6="accent6" w:hyperlink="hyperlink" w:followedHyperlink="followedHyperlink"/>
+  <w:decimalSymbol w:val=","/>
+  <w:listSeparator w:val=";"/>
+  <w15:chartTrackingRefBased/>
+</w:settings>
+</file>
+
+<file path=word/glossary/styles.xml><?xml version="1.0" encoding="utf-8"?>
+<w:styles xmlns:mc="http://schemas.openxmlformats.org/markup-compatibility/2006" xmlns:r="http://schemas.openxmlformats.org/officeDocument/2006/relationships" xmlns:w="http://schemas.openxmlformats.org/wordprocessingml/2006/main" xmlns:w14="http://schemas.microsoft.com/office/word/2010/wordml" xmlns:w15="http://schemas.microsoft.com/office/word/2012/wordml" mc:Ignorable="w14 w15">
+  <w:docDefaults>
+    <w:rPrDefault>
+      <w:rPr>
+        <w:rFonts w:asciiTheme="minorHAnsi" w:eastAsiaTheme="minorEastAsia" w:hAnsiTheme="minorHAnsi" w:cstheme="minorBidi"/>
+        <w:sz w:val="22"/>
+        <w:szCs w:val="22"/>
+        <w:lang w:val="es-ES" w:eastAsia="es-ES" w:bidi="ar-SA"/>
+      </w:rPr>
+    </w:rPrDefault>
+    <w:pPrDefault>
+      <w:pPr>
+        <w:spacing w:after="160" w:line="259" w:lineRule="auto"/>
+      </w:pPr>
+    </w:pPrDefault>
+  </w:docDefaults>
+  <w:latentStyles w:defLockedState="0" w:defUIPriority="99" w:defSemiHidden="0" w:defUnhideWhenUsed="0" w:defQFormat="0" w:count="371">
+    <w:lsdException w:name="Normal" w:uiPriority="0" w:qFormat="1"/>
+    <w:lsdException w:name="heading 1" w:uiPriority="9" w:qFormat="1"/>
+    <w:lsdException w:name="heading 2" w:semiHidden="1" w:uiPriority="9" w:unhideWhenUsed="1" w:qFormat="1"/>
+    <w:lsdException w:name="heading 3" w:semiHidden="1" w:uiPriority="9" w:unhideWhenUsed="1" w:qFormat="1"/>
+    <w:lsdException w:name="heading 4" w:semiHidden="1" w:uiPriority="9" w:unhideWhenUsed="1" w:qFormat="1"/>
+    <w:lsdException w:name="heading 5" w:semiHidden="1" w:uiPriority="9" w:unhideWhenUsed="1" w:qFormat="1"/>
+    <w:lsdException w:name="heading 6" w:semiHidden="1" w:uiPriority="9" w:unhideWhenUsed="1" w:qFormat="1"/>
+    <w:lsdException w:name="heading 7" w:semiHidden="1" w:uiPriority="9" w:unhideWhenUsed="1" w:qFormat="1"/>
+    <w:lsdException w:name="heading 8" w:semiHidden="1" w:uiPriority="9" w:unhideWhenUsed="1" w:qFormat="1"/>
+    <w:lsdException w:name="heading 9" w:semiHidden="1" w:uiPriority="9" w:unhideWhenUsed="1" w:qFormat="1"/>
+    <w:lsdException w:name="index 1" w:semiHidden="1" w:unhideWhenUsed="1"/>
+    <w:lsdException w:name="index 2" w:semiHidden="1" w:unhideWhenUsed="1"/>
+    <w:lsdException w:name="index 3" w:semiHidden="1" w:unhideWhenUsed="1"/>
+    <w:lsdException w:name="index 4" w:semiHidden="1" w:unhideWhenUsed="1"/>
+    <w:lsdException w:name="index 5" w:semiHidden="1" w:unhideWhenUsed="1"/>
+    <w:lsdException w:name="index 6" w:semiHidden="1" w:unhideWhenUsed="1"/>
+    <w:lsdException w:name="index 7" w:semiHidden="1" w:unhideWhenUsed="1"/>
+    <w:lsdException w:name="index 8" w:semiHidden="1" w:unhideWhenUsed="1"/>
+    <w:lsdException w:name="index 9" w:semiHidden="1" w:unhideWhenUsed="1"/>
+    <w:lsdException w:name="toc 1" w:semiHidden="1" w:uiPriority="39" w:unhideWhenUsed="1"/>
+    <w:lsdException w:name="toc 2" w:semiHidden="1" w:uiPriority="39" w:unhideWhenUsed="1"/>
+    <w:lsdException w:name="toc 3" w:semiHidden="1" w:uiPriority="39" w:unhideWhenUsed="1"/>
+    <w:lsdException w:name="toc 4" w:semiHidden="1" w:uiPriority="39" w:unhideWhenUsed="1"/>
+    <w:lsdException w:name="toc 5" w:semiHidden="1" w:uiPriority="39" w:unhideWhenUsed="1"/>
+    <w:lsdException w:name="toc 6" w:semiHidden="1" w:uiPriority="39" w:unhideWhenUsed="1"/>
+    <w:lsdException w:name="toc 7" w:semiHidden="1" w:uiPriority="39" w:unhideWhenUsed="1"/>
+    <w:lsdException w:name="toc 8" w:semiHidden="1" w:uiPriority="39" w:unhideWhenUsed="1"/>
+    <w:lsdException w:name="toc 9" w:semiHidden="1" w:uiPriority="39" w:unhideWhenUsed="1"/>
+    <w:lsdException w:name="Normal Indent" w:semiHidden="1" w:unhideWhenUsed="1"/>
+    <w:lsdException w:name="footnote text" w:semiHidden="1" w:unhideWhenUsed="1"/>
+    <w:lsdException w:name="annotation text" w:semiHidden="1" w:unhideWhenUsed="1"/>
+    <w:lsdException w:name="header" w:semiHidden="1" w:unhideWhenUsed="1"/>
+    <w:lsdException w:name="footer" w:semiHidden="1" w:unhideWhenUsed="1"/>
+    <w:lsdException w:name="index heading" w:semiHidden="1" w:unhideWhenUsed="1"/>
+    <w:lsdException w:name="caption" w:semiHidden="1" w:uiPriority="35" w:unhideWhenUsed="1" w:qFormat="1"/>
+    <w:lsdException w:name="table of figures" w:semiHidden="1" w:unhideWhenUsed="1"/>
+    <w:lsdException w:name="envelope address" w:semiHidden="1" w:unhideWhenUsed="1"/>
+    <w:lsdException w:name="envelope return" w:semiHidden="1" w:unhideWhenUsed="1"/>
+    <w:lsdException w:name="footnote reference" w:semiHidden="1" w:unhideWhenUsed="1"/>
+    <w:lsdException w:name="annotation reference" w:semiHidden="1" w:unhideWhenUsed="1"/>
+    <w:lsdException w:name="line number" w:semiHidden="1" w:unhideWhenUsed="1"/>
+    <w:lsdException w:name="page number" w:semiHidden="1" w:unhideWhenUsed="1"/>
+    <w:lsdException w:name="endnote reference" w:semiHidden="1" w:unhideWhenUsed="1"/>
+    <w:lsdException w:name="endnote text" w:semiHidden="1" w:unhideWhenUsed="1"/>
+    <w:lsdException w:name="table of authorities" w:semiHidden="1" w:unhideWhenUsed="1"/>
+    <w:lsdException w:name="macro" w:semiHidden="1" w:unhideWhenUsed="1"/>
+    <w:lsdException w:name="toa heading" w:semiHidden="1" w:unhideWhenUsed="1"/>
+    <w:lsdException w:name="List" w:semiHidden="1" w:unhideWhenUsed="1"/>
+    <w:lsdException w:name="List Bullet" w:semiHidden="1" w:unhideWhenUsed="1"/>
+    <w:lsdException w:name="List Number" w:semiHidden="1" w:unhideWhenUsed="1"/>
+    <w:lsdException w:name="List 2" w:semiHidden="1" w:unhideWhenUsed="1"/>
+    <w:lsdException w:name="List 3" w:semiHidden="1" w:unhideWhenUsed="1"/>
+    <w:lsdException w:name="List 4" w:semiHidden="1" w:unhideWhenUsed="1"/>
+    <w:lsdException w:name="List 5" w:semiHidden="1" w:unhideWhenUsed="1"/>
+    <w:lsdException w:name="List Bullet 2" w:semiHidden="1" w:unhideWhenUsed="1"/>
+    <w:lsdException w:name="List Bullet 3" w:semiHidden="1" w:unhideWhenUsed="1"/>
+    <w:lsdException w:name="List Bullet 4" w:semiHidden="1" w:unhideWhenUsed="1"/>
+    <w:lsdException w:name="List Bullet 5" w:semiHidden="1" w:unhideWhenUsed="1"/>
+    <w:lsdException w:name="List Number 2" w:semiHidden="1" w:unhideWhenUsed="1"/>
+    <w:lsdException w:name="List Number 3" w:semiHidden="1" w:unhideWhenUsed="1"/>
+    <w:lsdException w:name="List Number 4" w:semiHidden="1" w:unhideWhenUsed="1"/>
+    <w:lsdException w:name="List Number 5" w:semiHidden="1" w:unhideWhenUsed="1"/>
+    <w:lsdException w:name="Title" w:uiPriority="10" w:qFormat="1"/>
+    <w:lsdException w:name="Closing" w:semiHidden="1" w:unhideWhenUsed="1"/>
+    <w:lsdException w:name="Signature" w:semiHidden="1" w:unhideWhenUsed="1"/>
+    <w:lsdException w:name="Default Paragraph Font" w:semiHidden="1" w:uiPriority="1" w:unhideWhenUsed="1"/>
+    <w:lsdException w:name="Body Text" w:semiHidden="1" w:unhideWhenUsed="1"/>
+    <w:lsdException w:name="Body Text Indent" w:semiHidden="1" w:unhideWhenUsed="1"/>
+    <w:lsdException w:name="List Continue" w:semiHidden="1" w:unhideWhenUsed="1"/>
+    <w:lsdException w:name="List Continue 2" w:semiHidden="1" w:unhideWhenUsed="1"/>
+    <w:lsdException w:name="List Continue 3" w:semiHidden="1" w:unhideWhenUsed="1"/>
+    <w:lsdException w:name="List Continue 4" w:semiHidden="1" w:unhideWhenUsed="1"/>
+    <w:lsdException w:name="List Continue 5" w:semiHidden="1" w:unhideWhenUsed="1"/>
+    <w:lsdException w:name="Message Header" w:semiHidden="1" w:unhideWhenUsed="1"/>
+    <w:lsdException w:name="Subtitle" w:uiPriority="11" w:qFormat="1"/>
+    <w:lsdException w:name="Salutation" w:semiHidden="1" w:unhideWhenUsed="1"/>
+    <w:lsdException w:name="Date" w:semiHidden="1" w:unhideWhenUsed="1"/>
+    <w:lsdException w:name="Body Text First Indent" w:semiHidden="1" w:unhideWhenUsed="1"/>
+    <w:lsdException w:name="Body Text First Indent 2" w:semiHidden="1" w:unhideWhenUsed="1"/>
+    <w:lsdException w:name="Note Heading" w:semiHidden="1" w:unhideWhenUsed="1"/>
+    <w:lsdException w:name="Body Text 2" w:semiHidden="1" w:unhideWhenUsed="1"/>
+    <w:lsdException w:name="Body Text 3" w:semiHidden="1" w:unhideWhenUsed="1"/>
+    <w:lsdException w:name="Body Text Indent 2" w:semiHidden="1" w:unhideWhenUsed="1"/>
+    <w:lsdException w:name="Body Text Indent 3" w:semiHidden="1" w:unhideWhenUsed="1"/>
+    <w:lsdException w:name="Block Text" w:semiHidden="1" w:unhideWhenUsed="1"/>
+    <w:lsdException w:name="Hyperlink" w:semiHidden="1" w:unhideWhenUsed="1"/>
+    <w:lsdException w:name="FollowedHyperlink" w:semiHidden="1" w:unhideWhenUsed="1"/>
+    <w:lsdException w:name="Strong" w:uiPriority="22" w:qFormat="1"/>
+    <w:lsdException w:name="Emphasis" w:uiPriority="20" w:qFormat="1"/>
+    <w:lsdException w:name="Document Map" w:semiHidden="1" w:unhideWhenUsed="1"/>
+    <w:lsdException w:name="Plain Text" w:semiHidden="1" w:unhideWhenUsed="1"/>
+    <w:lsdException w:name="E-mail Signature" w:semiHidden="1" w:unhideWhenUsed="1"/>
+    <w:lsdException w:name="HTML Top of Form" w:semiHidden="1" w:unhideWhenUsed="1"/>
+    <w:lsdException w:name="HTML Bottom of Form" w:semiHidden="1" w:unhideWhenUsed="1"/>
+    <w:lsdException w:name="Normal (Web)" w:semiHidden="1" w:unhideWhenUsed="1"/>
+    <w:lsdException w:name="HTML Acronym" w:semiHidden="1" w:unhideWhenUsed="1"/>
+    <w:lsdException w:name="HTML Address" w:semiHidden="1" w:unhideWhenUsed="1"/>
+    <w:lsdException w:name="HTML Cite" w:semiHidden="1" w:unhideWhenUsed="1"/>
+    <w:lsdException w:name="HTML Code" w:semiHidden="1" w:unhideWhenUsed="1"/>
+    <w:lsdException w:name="HTML Definition" w:semiHidden="1" w:unhideWhenUsed="1"/>
+    <w:lsdException w:name="HTML Keyboard" w:semiHidden="1" w:unhideWhenUsed="1"/>
+    <w:lsdException w:name="HTML Preformatted" w:semiHidden="1" w:unhideWhenUsed="1"/>
+    <w:lsdException w:name="HTML Sample" w:semiHidden="1" w:unhideWhenUsed="1"/>
+    <w:lsdException w:name="HTML Typewriter" w:semiHidden="1" w:unhideWhenUsed="1"/>
+    <w:lsdException w:name="HTML Variable" w:semiHidden="1" w:unhideWhenUsed="1"/>
+    <w:lsdException w:name="Normal Table" w:semiHidden="1" w:unhideWhenUsed="1"/>
+    <w:lsdException w:name="annotation subject" w:semiHidden="1" w:unhideWhenUsed="1"/>
+    <w:lsdException w:name="No List" w:semiHidden="1" w:unhideWhenUsed="1"/>
+    <w:lsdException w:name="Outline List 1" w:semiHidden="1" w:unhideWhenUsed="1"/>
+    <w:lsdException w:name="Outline List 2" w:semiHidden="1" w:unhideWhenUsed="1"/>
+    <w:lsdException w:name="Outline List 3" w:semiHidden="1" w:unhideWhenUsed="1"/>
+    <w:lsdException w:name="Table Simple 1" w:semiHidden="1" w:unhideWhenUsed="1"/>
+    <w:lsdException w:name="Table Simple 2" w:semiHidden="1" w:unhideWhenUsed="1"/>
+    <w:lsdException w:name="Table Simple 3" w:semiHidden="1" w:unhideWhenUsed="1"/>
+    <w:lsdException w:name="Table Classic 1" w:semiHidden="1" w:unhideWhenUsed="1"/>
+    <w:lsdException w:name="Table Classic 2" w:semiHidden="1" w:unhideWhenUsed="1"/>
+    <w:lsdException w:name="Table Classic 3" w:semiHidden="1" w:unhideWhenUsed="1"/>
+    <w:lsdException w:name="Table Classic 4" w:semiHidden="1" w:unhideWhenUsed="1"/>
+    <w:lsdException w:name="Table Colorful 1" w:semiHidden="1" w:unhideWhenUsed="1"/>
+    <w:lsdException w:name="Table Colorful 2" w:semiHidden="1" w:unhideWhenUsed="1"/>
+    <w:lsdException w:name="Table Colorful 3" w:semiHidden="1" w:unhideWhenUsed="1"/>
+    <w:lsdException w:name="Table Columns 1" w:semiHidden="1" w:unhideWhenUsed="1"/>
+    <w:lsdException w:name="Table Columns 2" w:semiHidden="1" w:unhideWhenUsed="1"/>
+    <w:lsdException w:name="Table Columns 3" w:semiHidden="1" w:unhideWhenUsed="1"/>
+    <w:lsdException w:name="Table Columns 4" w:semiHidden="1" w:unhideWhenUsed="1"/>
+    <w:lsdException w:name="Table Columns 5" w:semiHidden="1" w:unhideWhenUsed="1"/>
+    <w:lsdException w:name="Table Grid 1" w:semiHidden="1" w:unhideWhenUsed="1"/>
+    <w:lsdException w:name="Table Grid 2" w:semiHidden="1" w:unhideWhenUsed="1"/>
+    <w:lsdException w:name="Table Grid 3" w:semiHidden="1" w:unhideWhenUsed="1"/>
+    <w:lsdException w:name="Table Grid 4" w:semiHidden="1" w:unhideWhenUsed="1"/>
+    <w:lsdException w:name="Table Grid 5" w:semiHidden="1" w:unhideWhenUsed="1"/>
+    <w:lsdException w:name="Table Grid 6" w:semiHidden="1" w:unhideWhenUsed="1"/>
+    <w:lsdException w:name="Table Grid 7" w:semiHidden="1" w:unhideWhenUsed="1"/>
+    <w:lsdException w:name="Table Grid 8" w:semiHidden="1" w:unhideWhenUsed="1"/>
+    <w:lsdException w:name="Table List 1" w:semiHidden="1" w:unhideWhenUsed="1"/>
+    <w:lsdException w:name="Table List 2" w:semiHidden="1" w:unhideWhenUsed="1"/>
+    <w:lsdException w:name="Table List 3" w:semiHidden="1" w:unhideWhenUsed="1"/>
+    <w:lsdException w:name="Table List 4" w:semiHidden="1" w:unhideWhenUsed="1"/>
+    <w:lsdException w:name="Table List 5" w:semiHidden="1" w:unhideWhenUsed="1"/>
+    <w:lsdException w:name="Table List 6" w:semiHidden="1" w:unhideWhenUsed="1"/>
+    <w:lsdException w:name="Table List 7" w:semiHidden="1" w:unhideWhenUsed="1"/>
+    <w:lsdException w:name="Table List 8" w:semiHidden="1" w:unhideWhenUsed="1"/>
+    <w:lsdException w:name="Table 3D effects 1" w:semiHidden="1" w:unhideWhenUsed="1"/>
+    <w:lsdException w:name="Table 3D effects 2" w:semiHidden="1" w:unhideWhenUsed="1"/>
+    <w:lsdException w:name="Table 3D effects 3" w:semiHidden="1" w:unhideWhenUsed="1"/>
+    <w:lsdException w:name="Table Contemporary" w:semiHidden="1" w:unhideWhenUsed="1"/>
+    <w:lsdException w:name="Table Elegant" w:semiHidden="1" w:unhideWhenUsed="1"/>
+    <w:lsdException w:name="Table Professional" w:semiHidden="1" w:unhideWhenUsed="1"/>
+    <w:lsdException w:name="Table Subtle 1" w:semiHidden="1" w:unhideWhenUsed="1"/>
+    <w:lsdException w:name="Table Subtle 2" w:semiHidden="1" w:unhideWhenUsed="1"/>
+    <w:lsdException w:name="Table Web 1" w:semiHidden="1" w:unhideWhenUsed="1"/>
+    <w:lsdException w:name="Table Web 2" w:semiHidden="1" w:unhideWhenUsed="1"/>
+    <w:lsdException w:name="Table Web 3" w:semiHidden="1" w:unhideWhenUsed="1"/>
+    <w:lsdException w:name="Balloon Text" w:semiHidden="1" w:unhideWhenUsed="1"/>
+    <w:lsdException w:name="Table Grid" w:uiPriority="39"/>
+    <w:lsdException w:name="Table Theme" w:semiHidden="1" w:unhideWhenUsed="1"/>
+    <w:lsdException w:name="Placeholder Text" w:semiHidden="1"/>
+    <w:lsdException w:name="No Spacing" w:uiPriority="1" w:qFormat="1"/>
+    <w:lsdException w:name="Light Shading" w:uiPriority="60"/>
+    <w:lsdException w:name="Light List" w:uiPriority="61"/>
+    <w:lsdException w:name="Light Grid" w:uiPriority="62"/>
+    <w:lsdException w:name="Medium Shading 1" w:uiPriority="63"/>
+    <w:lsdException w:name="Medium Shading 2" w:uiPriority="64"/>
+    <w:lsdException w:name="Medium List 1" w:uiPriority="65"/>
+    <w:lsdException w:name="Medium List 2" w:uiPriority="66"/>
+    <w:lsdException w:name="Medium Grid 1" w:uiPriority="67"/>
+    <w:lsdException w:name="Medium Grid 2" w:uiPriority="68"/>
+    <w:lsdException w:name="Medium Grid 3" w:uiPriority="69"/>
+    <w:lsdException w:name="Dark List" w:uiPriority="70"/>
+    <w:lsdException w:name="Colorful Shading" w:uiPriority="71"/>
+    <w:lsdException w:name="Colorful List" w:uiPriority="72"/>
+    <w:lsdException w:name="Colorful Grid" w:uiPriority="73"/>
+    <w:lsdException w:name="Light Shading Accent 1" w:uiPriority="60"/>
+    <w:lsdException w:name="Light List Accent 1" w:uiPriority="61"/>
+    <w:lsdException w:name="Light Grid Accent 1" w:uiPriority="62"/>
+    <w:lsdException w:name="Medium Shading 1 Accent 1" w:uiPriority="63"/>
+    <w:lsdException w:name="Medium Shading 2 Accent 1" w:uiPriority="64"/>
+    <w:lsdException w:name="Medium List 1 Accent 1" w:uiPriority="65"/>
+    <w:lsdException w:name="Revision" w:semiHidden="1"/>
+    <w:lsdException w:name="List Paragraph" w:uiPriority="34" w:qFormat="1"/>
+    <w:lsdException w:name="Quote" w:uiPriority="29" w:qFormat="1"/>
+    <w:lsdException w:name="Intense Quote" w:uiPriority="30" w:qFormat="1"/>
+    <w:lsdException w:name="Medium List 2 Accent 1" w:uiPriority="66"/>
+    <w:lsdException w:name="Medium Grid 1 Accent 1" w:uiPriority="67"/>
+    <w:lsdException w:name="Medium Grid 2 Accent 1" w:uiPriority="68"/>
+    <w:lsdException w:name="Medium Grid 3 Accent 1" w:uiPriority="69"/>
+    <w:lsdException w:name="Dark List Accent 1" w:uiPriority="70"/>
+    <w:lsdException w:name="Colorful Shading Accent 1" w:uiPriority="71"/>
+    <w:lsdException w:name="Colorful List Accent 1" w:uiPriority="72"/>
+    <w:lsdException w:name="Colorful Grid Accent 1" w:uiPriority="73"/>
+    <w:lsdException w:name="Light Shading Accent 2" w:uiPriority="60"/>
+    <w:lsdException w:name="Light List Accent 2" w:uiPriority="61"/>
+    <w:lsdException w:name="Light Grid Accent 2" w:uiPriority="62"/>
+    <w:lsdException w:name="Medium Shading 1 Accent 2" w:uiPriority="63"/>
+    <w:lsdException w:name="Medium Shading 2 Accent 2" w:uiPriority="64"/>
+    <w:lsdException w:name="Medium List 1 Accent 2" w:uiPriority="65"/>
+    <w:lsdException w:name="Medium List 2 Accent 2" w:uiPriority="66"/>
+    <w:lsdException w:name="Medium Grid 1 Accent 2" w:uiPriority="67"/>
+    <w:lsdException w:name="Medium Grid 2 Accent 2" w:uiPriority="68"/>
+    <w:lsdException w:name="Medium Grid 3 Accent 2" w:uiPriority="69"/>
+    <w:lsdException w:name="Dark List Accent 2" w:uiPriority="70"/>
+    <w:lsdException w:name="Colorful Shading Accent 2" w:uiPriority="71"/>
+    <w:lsdException w:name="Colorful List Accent 2" w:uiPriority="72"/>
+    <w:lsdException w:name="Colorful Grid Accent 2" w:uiPriority="73"/>
+    <w:lsdException w:name="Light Shading Accent 3" w:uiPriority="60"/>
+    <w:lsdException w:name="Light List Accent 3" w:uiPriority="61"/>
+    <w:lsdException w:name="Light Grid Accent 3" w:uiPriority="62"/>
+    <w:lsdException w:name="Medium Shading 1 Accent 3" w:uiPriority="63"/>
+    <w:lsdException w:name="Medium Shading 2 Accent 3" w:uiPriority="64"/>
+    <w:lsdException w:name="Medium List 1 Accent 3" w:uiPriority="65"/>
+    <w:lsdException w:name="Medium List 2 Accent 3" w:uiPriority="66"/>
+    <w:lsdException w:name="Medium Grid 1 Accent 3" w:uiPriority="67"/>
+    <w:lsdException w:name="Medium Grid 2 Accent 3" w:uiPriority="68"/>
+    <w:lsdException w:name="Medium Grid 3 Accent 3" w:uiPriority="69"/>
+    <w:lsdException w:name="Dark List Accent 3" w:uiPriority="70"/>
+    <w:lsdException w:name="Colorful Shading Accent 3" w:uiPriority="71"/>
+    <w:lsdException w:name="Colorful List Accent 3" w:uiPriority="72"/>
+    <w:lsdException w:name="Colorful Grid Accent 3" w:uiPriority="73"/>
+    <w:lsdException w:name="Light Shading Accent 4" w:uiPriority="60"/>
+    <w:lsdException w:name="Light List Accent 4" w:uiPriority="61"/>
+    <w:lsdException w:name="Light Grid Accent 4" w:uiPriority="62"/>
+    <w:lsdException w:name="Medium Shading 1 Accent 4" w:uiPriority="63"/>
+    <w:lsdException w:name="Medium Shading 2 Accent 4" w:uiPriority="64"/>
+    <w:lsdException w:name="Medium List 1 Accent 4" w:uiPriority="65"/>
+    <w:lsdException w:name="Medium List 2 Accent 4" w:uiPriority="66"/>
+    <w:lsdException w:name="Medium Grid 1 Accent 4" w:uiPriority="67"/>
+    <w:lsdException w:name="Medium Grid 2 Accent 4" w:uiPriority="68"/>
+    <w:lsdException w:name="Medium Grid 3 Accent 4" w:uiPriority="69"/>
+    <w:lsdException w:name="Dark List Accent 4" w:uiPriority="70"/>
+    <w:lsdException w:name="Colorful Shading Accent 4" w:uiPriority="71"/>
+    <w:lsdException w:name="Colorful List Accent 4" w:uiPriority="72"/>
+    <w:lsdException w:name="Colorful Grid Accent 4" w:uiPriority="73"/>
+    <w:lsdException w:name="Light Shading Accent 5" w:uiPriority="60"/>
+    <w:lsdException w:name="Light List Accent 5" w:uiPriority="61"/>
+    <w:lsdException w:name="Light Grid Accent 5" w:uiPriority="62"/>
+    <w:lsdException w:name="Medium Shading 1 Accent 5" w:uiPriority="63"/>
+    <w:lsdException w:name="Medium Shading 2 Accent 5" w:uiPriority="64"/>
+    <w:lsdException w:name="Medium List 1 Accent 5" w:uiPriority="65"/>
+    <w:lsdException w:name="Medium List 2 Accent 5" w:uiPriority="66"/>
+    <w:lsdException w:name="Medium Grid 1 Accent 5" w:uiPriority="67"/>
+    <w:lsdException w:name="Medium Grid 2 Accent 5" w:uiPriority="68"/>
+    <w:lsdException w:name="Medium Grid 3 Accent 5" w:uiPriority="69"/>
+    <w:lsdException w:name="Dark List Accent 5" w:uiPriority="70"/>
+    <w:lsdException w:name="Colorful Shading Accent 5" w:uiPriority="71"/>
+    <w:lsdException w:name="Colorful List Accent 5" w:uiPriority="72"/>
+    <w:lsdException w:name="Colorful Grid Accent 5" w:uiPriority="73"/>
+    <w:lsdException w:name="Light Shading Accent 6" w:uiPriority="60"/>
+    <w:lsdException w:name="Light List Accent 6" w:uiPriority="61"/>
+    <w:lsdException w:name="Light Grid Accent 6" w:uiPriority="62"/>
+    <w:lsdException w:name="Medium Shading 1 Accent 6" w:uiPriority="63"/>
+    <w:lsdException w:name="Medium Shading 2 Accent 6" w:uiPriority="64"/>
+    <w:lsdException w:name="Medium List 1 Accent 6" w:uiPriority="65"/>
+    <w:lsdException w:name="Medium List 2 Accent 6" w:uiPriority="66"/>
+    <w:lsdException w:name="Medium Grid 1 Accent 6" w:uiPriority="67"/>
+    <w:lsdException w:name="Medium Grid 2 Accent 6" w:uiPriority="68"/>
+    <w:lsdException w:name="Medium Grid 3 Accent 6" w:uiPriority="69"/>
+    <w:lsdException w:name="Dark List Accent 6" w:uiPriority="70"/>
+    <w:lsdException w:name="Colorful Shading Accent 6" w:uiPriority="71"/>
+    <w:lsdException w:name="Colorful List Accent 6" w:uiPriority="72"/>
+    <w:lsdException w:name="Colorful Grid Accent 6" w:uiPriority="73"/>
+    <w:lsdException w:name="Subtle Emphasis" w:uiPriority="19" w:qFormat="1"/>
+    <w:lsdException w:name="Intense Emphasis" w:uiPriority="21" w:qFormat="1"/>
+    <w:lsdException w:name="Subtle Reference" w:uiPriority="31" w:qFormat="1"/>
+    <w:lsdException w:name="Intense Reference" w:uiPriority="32" w:qFormat="1"/>
+    <w:lsdException w:name="Book Title" w:uiPriority="33" w:qFormat="1"/>
+    <w:lsdException w:name="Bibliography" w:semiHidden="1" w:uiPriority="37" w:unhideWhenUsed="1"/>
+    <w:lsdException w:name="TOC Heading" w:semiHidden="1" w:uiPriority="39" w:unhideWhenUsed="1" w:qFormat="1"/>
+    <w:lsdException w:name="Plain Table 1" w:uiPriority="41"/>
+    <w:lsdException w:name="Plain Table 2" w:uiPriority="42"/>
+    <w:lsdException w:name="Plain Table 3" w:uiPriority="43"/>
+    <w:lsdException w:name="Plain Table 4" w:uiPriority="44"/>
+    <w:lsdException w:name="Plain Table 5" w:uiPriority="45"/>
+    <w:lsdException w:name="Grid Table Light" w:uiPriority="40"/>
+    <w:lsdException w:name="Grid Table 1 Light" w:uiPriority="46"/>
+    <w:lsdException w:name="Grid Table 2" w:uiPriority="47"/>
+    <w:lsdException w:name="Grid Table 3" w:uiPriority="48"/>
+    <w:lsdException w:name="Grid Table 4" w:uiPriority="49"/>
+    <w:lsdException w:name="Grid Table 5 Dark" w:uiPriority="50"/>
+    <w:lsdException w:name="Grid Table 6 Colorful" w:uiPriority="51"/>
+    <w:lsdException w:name="Grid Table 7 Colorful" w:uiPriority="52"/>
+    <w:lsdException w:name="Grid Table 1 Light Accent 1" w:uiPriority="46"/>
+    <w:lsdException w:name="Grid Table 2 Accent 1" w:uiPriority="47"/>
+    <w:lsdException w:name="Grid Table 3 Accent 1" w:uiPriority="48"/>
+    <w:lsdException w:name="Grid Table 4 Accent 1" w:uiPriority="49"/>
+    <w:lsdException w:name="Grid Table 5 Dark Accent 1" w:uiPriority="50"/>
+    <w:lsdException w:name="Grid Table 6 Colorful Accent 1" w:uiPriority="51"/>
+    <w:lsdException w:name="Grid Table 7 Colorful Accent 1" w:uiPriority="52"/>
+    <w:lsdException w:name="Grid Table 1 Light Accent 2" w:uiPriority="46"/>
+    <w:lsdException w:name="Grid Table 2 Accent 2" w:uiPriority="47"/>
+    <w:lsdException w:name="Grid Table 3 Accent 2" w:uiPriority="48"/>
+    <w:lsdException w:name="Grid Table 4 Accent 2" w:uiPriority="49"/>
+    <w:lsdException w:name="Grid Table 5 Dark Accent 2" w:uiPriority="50"/>
+    <w:lsdException w:name="Grid Table 6 Colorful Accent 2" w:uiPriority="51"/>
+    <w:lsdException w:name="Grid Table 7 Colorful Accent 2" w:uiPriority="52"/>
+    <w:lsdException w:name="Grid Table 1 Light Accent 3" w:uiPriority="46"/>
+    <w:lsdException w:name="Grid Table 2 Accent 3" w:uiPriority="47"/>
+    <w:lsdException w:name="Grid Table 3 Accent 3" w:uiPriority="48"/>
+    <w:lsdException w:name="Grid Table 4 Accent 3" w:uiPriority="49"/>
+    <w:lsdException w:name="Grid Table 5 Dark Accent 3" w:uiPriority="50"/>
+    <w:lsdException w:name="Grid Table 6 Colorful Accent 3" w:uiPriority="51"/>
+    <w:lsdException w:name="Grid Table 7 Colorful Accent 3" w:uiPriority="52"/>
+    <w:lsdException w:name="Grid Table 1 Light Accent 4" w:uiPriority="46"/>
+    <w:lsdException w:name="Grid Table 2 Accent 4" w:uiPriority="47"/>
+    <w:lsdException w:name="Grid Table 3 Accent 4" w:uiPriority="48"/>
+    <w:lsdException w:name="Grid Table 4 Accent 4" w:uiPriority="49"/>
+    <w:lsdException w:name="Grid Table 5 Dark Accent 4" w:uiPriority="50"/>
+    <w:lsdException w:name="Grid Table 6 Colorful Accent 4" w:uiPriority="51"/>
+    <w:lsdException w:name="Grid Table 7 Colorful Accent 4" w:uiPriority="52"/>
+    <w:lsdException w:name="Grid Table 1 Light Accent 5" w:uiPriority="46"/>
+    <w:lsdException w:name="Grid Table 2 Accent 5" w:uiPriority="47"/>
+    <w:lsdException w:name="Grid Table 3 Accent 5" w:uiPriority="48"/>
+    <w:lsdException w:name="Grid Table 4 Accent 5" w:uiPriority="49"/>
+    <w:lsdException w:name="Grid Table 5 Dark Accent 5" w:uiPriority="50"/>
+    <w:lsdException w:name="Grid Table 6 Colorful Accent 5" w:uiPriority="51"/>
+    <w:lsdException w:name="Grid Table 7 Colorful Accent 5" w:uiPriority="52"/>
+    <w:lsdException w:name="Grid Table 1 Light Accent 6" w:uiPriority="46"/>
+    <w:lsdException w:name="Grid Table 2 Accent 6" w:uiPriority="47"/>
+    <w:lsdException w:name="Grid Table 3 Accent 6" w:uiPriority="48"/>
+    <w:lsdException w:name="Grid Table 4 Accent 6" w:uiPriority="49"/>
+    <w:lsdException w:name="Grid Table 5 Dark Accent 6" w:uiPriority="50"/>
+    <w:lsdException w:name="Grid Table 6 Colorful Accent 6" w:uiPriority="51"/>
+    <w:lsdException w:name="Grid Table 7 Colorful Accent 6" w:uiPriority="52"/>
+    <w:lsdException w:name="List Table 1 Light" w:uiPriority="46"/>
+    <w:lsdException w:name="List Table 2" w:uiPriority="47"/>
+    <w:lsdException w:name="List Table 3" w:uiPriority="48"/>
+    <w:lsdException w:name="List Table 4" w:uiPriority="49"/>
+    <w:lsdException w:name="List Table 5 Dark" w:uiPriority="50"/>
+    <w:lsdException w:name="List Table 6 Colorful" w:uiPriority="51"/>
+    <w:lsdException w:name="List Table 7 Colorful" w:uiPriority="52"/>
+    <w:lsdException w:name="List Table 1 Light Accent 1" w:uiPriority="46"/>
+    <w:lsdException w:name="List Table 2 Accent 1" w:uiPriority="47"/>
+    <w:lsdException w:name="List Table 3 Accent 1" w:uiPriority="48"/>
+    <w:lsdException w:name="List Table 4 Accent 1" w:uiPriority="49"/>
+    <w:lsdException w:name="List Table 5 Dark Accent 1" w:uiPriority="50"/>
+    <w:lsdException w:name="List Table 6 Colorful Accent 1" w:uiPriority="51"/>
+    <w:lsdException w:name="List Table 7 Colorful Accent 1" w:uiPriority="52"/>
+    <w:lsdException w:name="List Table 1 Light Accent 2" w:uiPriority="46"/>
+    <w:lsdException w:name="List Table 2 Accent 2" w:uiPriority="47"/>
+    <w:lsdException w:name="List Table 3 Accent 2" w:uiPriority="48"/>
+    <w:lsdException w:name="List Table 4 Accent 2" w:uiPriority="49"/>
+    <w:lsdException w:name="List Table 5 Dark Accent 2" w:uiPriority="50"/>
+    <w:lsdException w:name="List Table 6 Colorful Accent 2" w:uiPriority="51"/>
+    <w:lsdException w:name="List Table 7 Colorful Accent 2" w:uiPriority="52"/>
+    <w:lsdException w:name="List Table 1 Light Accent 3" w:uiPriority="46"/>
+    <w:lsdException w:name="List Table 2 Accent 3" w:uiPriority="47"/>
+    <w:lsdException w:name="List Table 3 Accent 3" w:uiPriority="48"/>
+    <w:lsdException w:name="List Table 4 Accent 3" w:uiPriority="49"/>
+    <w:lsdException w:name="List Table 5 Dark Accent 3" w:uiPriority="50"/>
+    <w:lsdException w:name="List Table 6 Colorful Accent 3" w:uiPriority="51"/>
+    <w:lsdException w:name="List Table 7 Colorful Accent 3" w:uiPriority="52"/>
+    <w:lsdException w:name="List Table 1 Light Accent 4" w:uiPriority="46"/>
+    <w:lsdException w:name="List Table 2 Accent 4" w:uiPriority="47"/>
+    <w:lsdException w:name="List Table 3 Accent 4" w:uiPriority="48"/>
+    <w:lsdException w:name="List Table 4 Accent 4" w:uiPriority="49"/>
+    <w:lsdException w:name="List Table 5 Dark Accent 4" w:uiPriority="50"/>
+    <w:lsdException w:name="List Table 6 Colorful Accent 4" w:uiPriority="51"/>
+    <w:lsdException w:name="List Table 7 Colorful Accent 4" w:uiPriority="52"/>
+    <w:lsdException w:name="List Table 1 Light Accent 5" w:uiPriority="46"/>
+    <w:lsdException w:name="List Table 2 Accent 5" w:uiPriority="47"/>
+    <w:lsdException w:name="List Table 3 Accent 5" w:uiPriority="48"/>
+    <w:lsdException w:name="List Table 4 Accent 5" w:uiPriority="49"/>
+    <w:lsdException w:name="List Table 5 Dark Accent 5" w:uiPriority="50"/>
+    <w:lsdException w:name="List Table 6 Colorful Accent 5" w:uiPriority="51"/>
+    <w:lsdException w:name="List Table 7 Colorful Accent 5" w:uiPriority="52"/>
+    <w:lsdException w:name="List Table 1 Light Accent 6" w:uiPriority="46"/>
+    <w:lsdException w:name="List Table 2 Accent 6" w:uiPriority="47"/>
+    <w:lsdException w:name="List Table 3 Accent 6" w:uiPriority="48"/>
+    <w:lsdException w:name="List Table 4 Accent 6" w:uiPriority="49"/>
+    <w:lsdException w:name="List Table 5 Dark Accent 6" w:uiPriority="50"/>
+    <w:lsdException w:name="List Table 6 Colorful Accent 6" w:uiPriority="51"/>
+    <w:lsdException w:name="List Table 7 Colorful Accent 6" w:uiPriority="52"/>
+  </w:latentStyles>
+  <w:style w:type="paragraph" w:default="1" w:styleId="Normal">
+    <w:name w:val="Normal"/>
+    <w:qFormat/>
+  </w:style>
+  <w:style w:type="character" w:default="1" w:styleId="Tipodeletrapredefinidodopargrafo">
+    <w:name w:val="Default Paragraph Font"/>
+    <w:uiPriority w:val="1"/>
+    <w:semiHidden/>
+    <w:unhideWhenUsed/>
+  </w:style>
+  <w:style w:type="table" w:default="1" w:styleId="Tabelanormal">
+    <w:name w:val="Normal Table"/>
+    <w:uiPriority w:val="99"/>
+    <w:semiHidden/>
+    <w:unhideWhenUsed/>
+    <w:tblPr>
+      <w:tblInd w:w="0" w:type="dxa"/>
+      <w:tblCellMar>
+        <w:top w:w="0" w:type="dxa"/>
+        <w:left w:w="108" w:type="dxa"/>
+        <w:bottom w:w="0" w:type="dxa"/>
+        <w:right w:w="108" w:type="dxa"/>
+      </w:tblCellMar>
+    </w:tblPr>
+  </w:style>
+  <w:style w:type="numbering" w:default="1" w:styleId="Semlista">
+    <w:name w:val="No List"/>
+    <w:uiPriority w:val="99"/>
+    <w:semiHidden/>
+    <w:unhideWhenUsed/>
+  </w:style>
+  <w:style w:type="paragraph" w:customStyle="1" w:styleId="438160FCA8684F5DA28045B0C49ABF1A">
+    <w:name w:val="438160FCA8684F5DA28045B0C49ABF1A"/>
+    <w:rsid w:val="00245AA1"/>
+  </w:style>
+</w:styles>
+</file>
+
+<file path=word/glossary/webSettings.xml><?xml version="1.0" encoding="utf-8"?>
+<w:webSettings xmlns:mc="http://schemas.openxmlformats.org/markup-compatibility/2006" xmlns:r="http://schemas.openxmlformats.org/officeDocument/2006/relationships" xmlns:w="http://schemas.openxmlformats.org/wordprocessingml/2006/main" xmlns:w14="http://schemas.microsoft.com/office/word/2010/wordml" xmlns:w15="http://schemas.microsoft.com/office/word/2012/wordml" mc:Ignorable="w14 w15">
+  <w:optimizeForBrowser/>
+  <w:allowPNG/>
+</w:webSettings>
 </file>
 
 <file path=word/theme/theme1.xml><?xml version="1.0" encoding="utf-8"?>
@@ -4133,4 +5724,16 @@
     </a:ext>
   </a:extLst>
 </a:theme>
+</file>
+
+<file path=customXml/item1.xml><?xml version="1.0" encoding="utf-8"?>
+<b:Sources xmlns:b="http://schemas.openxmlformats.org/officeDocument/2006/bibliography" xmlns="http://schemas.openxmlformats.org/officeDocument/2006/bibliography" SelectedStyle="\apasixtheditionofficeonline.xsl" StyleName="APA" Version="6"/>
+</file>
+
+<file path=customXml/itemProps1.xml><?xml version="1.0" encoding="utf-8"?>
+<ds:datastoreItem xmlns:ds="http://schemas.openxmlformats.org/officeDocument/2006/customXml" ds:itemID="{16A49EC0-7DEC-4195-8173-CBB800B8130B}">
+  <ds:schemaRefs>
+    <ds:schemaRef ds:uri="http://schemas.openxmlformats.org/officeDocument/2006/bibliography"/>
+  </ds:schemaRefs>
+</ds:datastoreItem>
 </file>
</xml_diff>